<commit_message>
Configuration management lecture 5 80% done, notes also updated. renamed Picture8.png to 8.png
</commit_message>
<xml_diff>
--- a/Notes-Palvelintenhallinta-Ilkka.docx
+++ b/Notes-Palvelintenhallinta-Ilkka.docx
@@ -540,175 +540,36 @@
           <w:lang w:eastAsia="fi-FI"/>
         </w:rPr>
       </w:pPr>
-      <w:proofErr w:type="spellStart"/>
-      <w:r>
-        <w:rPr>
-          <w:rFonts w:ascii="Arial" w:eastAsia="Times New Roman" w:hAnsi="Arial"/>
-          <w:color w:val="000000"/>
-          <w:sz w:val="24"/>
-          <w:szCs w:val="24"/>
-          <w:lang w:eastAsia="fi-FI"/>
-        </w:rPr>
-        <w:t>Slater</w:t>
-      </w:r>
-      <w:proofErr w:type="spellEnd"/>
-      <w:r>
-        <w:rPr>
-          <w:rFonts w:ascii="Arial" w:eastAsia="Times New Roman" w:hAnsi="Arial"/>
-          <w:color w:val="000000"/>
-          <w:sz w:val="24"/>
-          <w:szCs w:val="24"/>
-          <w:lang w:eastAsia="fi-FI"/>
-        </w:rPr>
-        <w:t xml:space="preserve"> 2017: </w:t>
-      </w:r>
-      <w:proofErr w:type="spellStart"/>
-      <w:r>
-        <w:fldChar w:fldCharType="begin"/>
-      </w:r>
-      <w:r>
-        <w:instrText>HYPERLINK "https://devops.stackexchange.com/questions/653/what-is-the-definition-of-cattle-not-pets" \l "654"</w:instrText>
-      </w:r>
-      <w:r>
-        <w:fldChar w:fldCharType="separate"/>
-      </w:r>
-      <w:r>
-        <w:rPr>
-          <w:rFonts w:ascii="Arial" w:eastAsia="Times New Roman" w:hAnsi="Arial"/>
-          <w:color w:val="0000FF"/>
-          <w:sz w:val="24"/>
-          <w:szCs w:val="24"/>
-          <w:u w:val="single"/>
-          <w:lang w:eastAsia="fi-FI"/>
-        </w:rPr>
-        <w:t>What</w:t>
-      </w:r>
-      <w:proofErr w:type="spellEnd"/>
-      <w:r>
-        <w:rPr>
-          <w:rFonts w:ascii="Arial" w:eastAsia="Times New Roman" w:hAnsi="Arial"/>
-          <w:color w:val="0000FF"/>
-          <w:sz w:val="24"/>
-          <w:szCs w:val="24"/>
-          <w:u w:val="single"/>
-          <w:lang w:eastAsia="fi-FI"/>
-        </w:rPr>
-        <w:t xml:space="preserve"> is </w:t>
-      </w:r>
-      <w:proofErr w:type="spellStart"/>
-      <w:r>
-        <w:rPr>
-          <w:rFonts w:ascii="Arial" w:eastAsia="Times New Roman" w:hAnsi="Arial"/>
-          <w:color w:val="0000FF"/>
-          <w:sz w:val="24"/>
-          <w:szCs w:val="24"/>
-          <w:u w:val="single"/>
-          <w:lang w:eastAsia="fi-FI"/>
-        </w:rPr>
-        <w:t>the</w:t>
-      </w:r>
-      <w:proofErr w:type="spellEnd"/>
-      <w:r>
-        <w:rPr>
-          <w:rFonts w:ascii="Arial" w:eastAsia="Times New Roman" w:hAnsi="Arial"/>
-          <w:color w:val="0000FF"/>
-          <w:sz w:val="24"/>
-          <w:szCs w:val="24"/>
-          <w:u w:val="single"/>
-          <w:lang w:eastAsia="fi-FI"/>
-        </w:rPr>
-        <w:t xml:space="preserve"> definition of "</w:t>
-      </w:r>
-      <w:proofErr w:type="spellStart"/>
-      <w:r>
-        <w:rPr>
-          <w:rFonts w:ascii="Arial" w:eastAsia="Times New Roman" w:hAnsi="Arial"/>
-          <w:color w:val="0000FF"/>
-          <w:sz w:val="24"/>
-          <w:szCs w:val="24"/>
-          <w:u w:val="single"/>
-          <w:lang w:eastAsia="fi-FI"/>
-        </w:rPr>
-        <w:t>cattle</w:t>
-      </w:r>
-      <w:proofErr w:type="spellEnd"/>
-      <w:r>
-        <w:rPr>
-          <w:rFonts w:ascii="Arial" w:eastAsia="Times New Roman" w:hAnsi="Arial"/>
-          <w:color w:val="0000FF"/>
-          <w:sz w:val="24"/>
-          <w:szCs w:val="24"/>
-          <w:u w:val="single"/>
-          <w:lang w:eastAsia="fi-FI"/>
-        </w:rPr>
-        <w:t xml:space="preserve"> </w:t>
-      </w:r>
-      <w:proofErr w:type="spellStart"/>
-      <w:r>
-        <w:rPr>
-          <w:rFonts w:ascii="Arial" w:eastAsia="Times New Roman" w:hAnsi="Arial"/>
-          <w:color w:val="0000FF"/>
-          <w:sz w:val="24"/>
-          <w:szCs w:val="24"/>
-          <w:u w:val="single"/>
-          <w:lang w:eastAsia="fi-FI"/>
-        </w:rPr>
-        <w:t>not</w:t>
-      </w:r>
-      <w:proofErr w:type="spellEnd"/>
-      <w:r>
-        <w:rPr>
-          <w:rFonts w:ascii="Arial" w:eastAsia="Times New Roman" w:hAnsi="Arial"/>
-          <w:color w:val="0000FF"/>
-          <w:sz w:val="24"/>
-          <w:szCs w:val="24"/>
-          <w:u w:val="single"/>
-          <w:lang w:eastAsia="fi-FI"/>
-        </w:rPr>
-        <w:t xml:space="preserve"> </w:t>
-      </w:r>
-      <w:proofErr w:type="spellStart"/>
-      <w:r>
-        <w:rPr>
-          <w:rFonts w:ascii="Arial" w:eastAsia="Times New Roman" w:hAnsi="Arial"/>
-          <w:color w:val="0000FF"/>
-          <w:sz w:val="24"/>
-          <w:szCs w:val="24"/>
-          <w:u w:val="single"/>
-          <w:lang w:eastAsia="fi-FI"/>
-        </w:rPr>
-        <w:t>pets</w:t>
-      </w:r>
-      <w:proofErr w:type="spellEnd"/>
-      <w:r>
-        <w:rPr>
-          <w:rFonts w:ascii="Arial" w:eastAsia="Times New Roman" w:hAnsi="Arial"/>
-          <w:color w:val="0000FF"/>
-          <w:sz w:val="24"/>
-          <w:szCs w:val="24"/>
-          <w:u w:val="single"/>
-          <w:lang w:eastAsia="fi-FI"/>
-        </w:rPr>
-        <w:t>"?</w:t>
-      </w:r>
-      <w:r>
-        <w:rPr>
-          <w:rFonts w:ascii="Arial" w:eastAsia="Times New Roman" w:hAnsi="Arial"/>
-          <w:color w:val="0000FF"/>
-          <w:sz w:val="24"/>
-          <w:szCs w:val="24"/>
-          <w:u w:val="single"/>
-          <w:lang w:val="en-GB" w:eastAsia="fi-FI"/>
-        </w:rPr>
-        <w:fldChar w:fldCharType="end"/>
-      </w:r>
-      <w:r>
-        <w:rPr>
-          <w:rFonts w:ascii="Arial" w:eastAsia="Times New Roman" w:hAnsi="Arial"/>
-          <w:color w:val="000000"/>
-          <w:sz w:val="24"/>
-          <w:szCs w:val="24"/>
-          <w:lang w:eastAsia="fi-FI"/>
+      <w:r>
+        <w:rPr>
+          <w:rFonts w:ascii="Arial" w:eastAsia="Times New Roman" w:hAnsi="Arial"/>
+          <w:color w:val="000000"/>
+          <w:sz w:val="24"/>
+          <w:szCs w:val="24"/>
+          <w:lang w:val="en-GB" w:eastAsia="fi-FI"/>
+        </w:rPr>
+        <w:t>Slater 2017: </w:t>
+      </w:r>
+      <w:hyperlink r:id="rId5" w:anchor="654" w:history="1">
+        <w:r>
+          <w:rPr>
+            <w:rFonts w:ascii="Arial" w:eastAsia="Times New Roman" w:hAnsi="Arial"/>
+            <w:color w:val="0000FF"/>
+            <w:sz w:val="24"/>
+            <w:szCs w:val="24"/>
+            <w:u w:val="single"/>
+            <w:lang w:val="en-GB" w:eastAsia="fi-FI"/>
+          </w:rPr>
+          <w:t>What is the definition of "cattle not pets"?</w:t>
+        </w:r>
+      </w:hyperlink>
+      <w:r>
+        <w:rPr>
+          <w:rFonts w:ascii="Arial" w:eastAsia="Times New Roman" w:hAnsi="Arial"/>
+          <w:color w:val="000000"/>
+          <w:sz w:val="24"/>
+          <w:szCs w:val="24"/>
+          <w:lang w:val="en-GB" w:eastAsia="fi-FI"/>
         </w:rPr>
         <w:t xml:space="preserve">. </w:t>
       </w:r>
@@ -864,7 +725,7 @@
         </w:rPr>
         <w:t>Karvinen 2017: </w:t>
       </w:r>
-      <w:hyperlink r:id="rId5">
+      <w:hyperlink r:id="rId6">
         <w:r>
           <w:rPr>
             <w:rFonts w:ascii="Arial" w:eastAsia="Times New Roman" w:hAnsi="Arial"/>
@@ -1344,7 +1205,7 @@
         </w:rPr>
         <w:t>Karvinen 2023: </w:t>
       </w:r>
-      <w:hyperlink r:id="rId6">
+      <w:hyperlink r:id="rId7">
         <w:r>
           <w:rPr>
             <w:rFonts w:ascii="Arial" w:eastAsia="Times New Roman" w:hAnsi="Arial"/>
@@ -2642,7 +2503,7 @@
         </w:rPr>
         <w:t xml:space="preserve"> sivun: </w:t>
       </w:r>
-      <w:hyperlink r:id="rId7">
+      <w:hyperlink r:id="rId8">
         <w:proofErr w:type="spellStart"/>
         <w:r>
           <w:rPr>
@@ -2965,7 +2826,7 @@
         </w:rPr>
         <w:t xml:space="preserve">, näiden ohjeiden mukaan: </w:t>
       </w:r>
-      <w:hyperlink r:id="rId8">
+      <w:hyperlink r:id="rId9">
         <w:proofErr w:type="spellStart"/>
         <w:r>
           <w:rPr>
@@ -3139,7 +3000,7 @@
                     </pic:cNvPicPr>
                   </pic:nvPicPr>
                   <pic:blipFill>
-                    <a:blip r:embed="rId9"/>
+                    <a:blip r:embed="rId10"/>
                     <a:stretch>
                       <a:fillRect/>
                     </a:stretch>
@@ -3669,7 +3530,7 @@
                     </pic:cNvPicPr>
                   </pic:nvPicPr>
                   <pic:blipFill>
-                    <a:blip r:embed="rId10"/>
+                    <a:blip r:embed="rId11"/>
                     <a:stretch>
                       <a:fillRect/>
                     </a:stretch>
@@ -3836,7 +3697,7 @@
                     </pic:cNvPicPr>
                   </pic:nvPicPr>
                   <pic:blipFill>
-                    <a:blip r:embed="rId11"/>
+                    <a:blip r:embed="rId12"/>
                     <a:stretch>
                       <a:fillRect/>
                     </a:stretch>
@@ -3954,7 +3815,7 @@
                     </pic:cNvPicPr>
                   </pic:nvPicPr>
                   <pic:blipFill>
-                    <a:blip r:embed="rId12"/>
+                    <a:blip r:embed="rId13"/>
                     <a:stretch>
                       <a:fillRect/>
                     </a:stretch>
@@ -4403,7 +4264,7 @@
         </w:rPr>
         <w:t xml:space="preserve">Näiden ohjeiden mukaisesti: </w:t>
       </w:r>
-      <w:hyperlink r:id="rId13" w:anchor="install-salt-on-debian-11-bullseye-amd64" w:history="1">
+      <w:hyperlink r:id="rId14" w:anchor="install-salt-on-debian-11-bullseye-amd64" w:history="1">
         <w:r>
           <w:rPr>
             <w:rStyle w:val="Hyperlink"/>
@@ -4498,7 +4359,7 @@
                     </pic:cNvPicPr>
                   </pic:nvPicPr>
                   <pic:blipFill>
-                    <a:blip r:embed="rId14"/>
+                    <a:blip r:embed="rId15"/>
                     <a:stretch>
                       <a:fillRect/>
                     </a:stretch>
@@ -4845,7 +4706,7 @@
                     </pic:cNvPicPr>
                   </pic:nvPicPr>
                   <pic:blipFill>
-                    <a:blip r:embed="rId15"/>
+                    <a:blip r:embed="rId16"/>
                     <a:stretch>
                       <a:fillRect/>
                     </a:stretch>
@@ -5518,7 +5379,7 @@
                     </pic:cNvPicPr>
                   </pic:nvPicPr>
                   <pic:blipFill>
-                    <a:blip r:embed="rId16"/>
+                    <a:blip r:embed="rId17"/>
                     <a:stretch>
                       <a:fillRect/>
                     </a:stretch>
@@ -5777,7 +5638,7 @@
                     </pic:cNvPicPr>
                   </pic:nvPicPr>
                   <pic:blipFill>
-                    <a:blip r:embed="rId17"/>
+                    <a:blip r:embed="rId18"/>
                     <a:stretch>
                       <a:fillRect/>
                     </a:stretch>
@@ -6278,7 +6139,7 @@
         </w:rPr>
         <w:t xml:space="preserve"> -o /etc/apt/keyrings/salt-archive-keyring-2023.gpg </w:t>
       </w:r>
-      <w:hyperlink r:id="rId18">
+      <w:hyperlink r:id="rId19">
         <w:r>
           <w:rPr>
             <w:rStyle w:val="Hyperlink"/>
@@ -6696,7 +6557,7 @@
                     </pic:cNvPicPr>
                   </pic:nvPicPr>
                   <pic:blipFill>
-                    <a:blip r:embed="rId19"/>
+                    <a:blip r:embed="rId20"/>
                     <a:stretch>
                       <a:fillRect/>
                     </a:stretch>
@@ -7124,7 +6985,7 @@
                     </pic:cNvPicPr>
                   </pic:nvPicPr>
                   <pic:blipFill>
-                    <a:blip r:embed="rId20"/>
+                    <a:blip r:embed="rId21"/>
                     <a:stretch>
                       <a:fillRect/>
                     </a:stretch>
@@ -7509,7 +7370,7 @@
                     </pic:cNvPicPr>
                   </pic:nvPicPr>
                   <pic:blipFill>
-                    <a:blip r:embed="rId21"/>
+                    <a:blip r:embed="rId22"/>
                     <a:stretch>
                       <a:fillRect/>
                     </a:stretch>
@@ -7574,7 +7435,7 @@
         </w:rPr>
         <w:t xml:space="preserve"> orjan uudestaan näiden ohjeiden mukaan: </w:t>
       </w:r>
-      <w:hyperlink r:id="rId22">
+      <w:hyperlink r:id="rId23">
         <w:r>
           <w:rPr>
             <w:rStyle w:val="Hyperlink"/>
@@ -7917,7 +7778,7 @@
         </w:rPr>
         <w:t xml:space="preserve">Googlasin ja ohjeilla </w:t>
       </w:r>
-      <w:hyperlink r:id="rId23">
+      <w:hyperlink r:id="rId24">
         <w:r>
           <w:rPr>
             <w:rStyle w:val="Hyperlink"/>
@@ -8049,7 +7910,7 @@
                     </pic:cNvPicPr>
                   </pic:nvPicPr>
                   <pic:blipFill>
-                    <a:blip r:embed="rId24"/>
+                    <a:blip r:embed="rId25"/>
                     <a:stretch>
                       <a:fillRect/>
                     </a:stretch>
@@ -8627,7 +8488,7 @@
                     </pic:cNvPicPr>
                   </pic:nvPicPr>
                   <pic:blipFill>
-                    <a:blip r:embed="rId25"/>
+                    <a:blip r:embed="rId26"/>
                     <a:stretch>
                       <a:fillRect/>
                     </a:stretch>
@@ -8872,7 +8733,7 @@
                     </pic:cNvPicPr>
                   </pic:nvPicPr>
                   <pic:blipFill>
-                    <a:blip r:embed="rId26"/>
+                    <a:blip r:embed="rId27"/>
                     <a:stretch>
                       <a:fillRect/>
                     </a:stretch>
@@ -11628,7 +11489,7 @@
         </w:rPr>
         <w:t>Karvinen 2023: </w:t>
       </w:r>
-      <w:hyperlink r:id="rId27" w:anchor="infra-as-code---your-wishes-as-a-text-file" w:history="1">
+      <w:hyperlink r:id="rId28" w:anchor="infra-as-code---your-wishes-as-a-text-file" w:history="1">
         <w:r>
           <w:rPr>
             <w:rStyle w:val="Hyperlink"/>
@@ -12531,7 +12392,7 @@
         </w:rPr>
         <w:t>: </w:t>
       </w:r>
-      <w:hyperlink r:id="rId28" w:anchor="rules-of-yaml" w:history="1">
+      <w:hyperlink r:id="rId29" w:anchor="rules-of-yaml" w:history="1">
         <w:r>
           <w:rPr>
             <w:rStyle w:val="Hyperlink"/>
@@ -13196,7 +13057,7 @@
         </w:rPr>
         <w:t>: </w:t>
       </w:r>
-      <w:hyperlink r:id="rId29" w:anchor="state-modules" w:history="1">
+      <w:hyperlink r:id="rId30" w:anchor="state-modules" w:history="1">
         <w:r>
           <w:rPr>
             <w:rStyle w:val="Hyperlink"/>
@@ -15109,9 +14970,3036 @@
           <w:rFonts w:ascii="Arial" w:hAnsi="Arial"/>
           <w:color w:val="000000"/>
         </w:rPr>
-        <w:t>masterilla</w:t>
-      </w:r>
-      <w:proofErr w:type="spellEnd"/>
+        <w:t>masterill</w:t>
+      </w:r>
+      <w:r>
+        <w:rPr>
+          <w:rFonts w:ascii="Arial" w:hAnsi="Arial"/>
+          <w:color w:val="000000"/>
+        </w:rPr>
+        <w:t>a</w:t>
+      </w:r>
+      <w:proofErr w:type="spellEnd"/>
+    </w:p>
+    <w:p>
+      <w:pPr>
+        <w:suppressAutoHyphens w:val="0"/>
+        <w:spacing w:before="100" w:beforeAutospacing="1" w:after="100" w:afterAutospacing="1" w:line="240" w:lineRule="auto"/>
+        <w:rPr>
+          <w:rFonts w:ascii="Arial" w:hAnsi="Arial"/>
+          <w:color w:val="000000"/>
+        </w:rPr>
+      </w:pPr>
+      <w:r>
+        <w:rPr>
+          <w:rFonts w:ascii="Arial" w:hAnsi="Arial"/>
+          <w:color w:val="000000"/>
+        </w:rPr>
+        <w:t>5 Luento</w:t>
+      </w:r>
+    </w:p>
+    <w:p>
+      <w:pPr>
+        <w:pStyle w:val="Heading3"/>
+        <w:rPr>
+          <w:rFonts w:ascii="Arial" w:hAnsi="Arial" w:cs="Arial"/>
+          <w:color w:val="504F40"/>
+        </w:rPr>
+      </w:pPr>
+      <w:r>
+        <w:rPr>
+          <w:rFonts w:ascii="Arial" w:hAnsi="Arial" w:cs="Arial"/>
+          <w:color w:val="504F40"/>
+        </w:rPr>
+        <w:t>h5 CSI Kerava</w:t>
+      </w:r>
+    </w:p>
+    <w:p>
+      <w:pPr>
+        <w:suppressAutoHyphens w:val="0"/>
+        <w:spacing w:before="100" w:beforeAutospacing="1" w:after="100" w:afterAutospacing="1" w:line="240" w:lineRule="auto"/>
+        <w:rPr>
+          <w:rFonts w:ascii="Arial" w:hAnsi="Arial"/>
+          <w:color w:val="000000"/>
+        </w:rPr>
+      </w:pPr>
+      <w:r>
+        <w:rPr>
+          <w:rFonts w:ascii="Arial" w:hAnsi="Arial"/>
+          <w:color w:val="000000"/>
+        </w:rPr>
+        <w:t>x) Lue ja tiivistä. (Tässä x-alakohdassa ei tarvitse tehdä testejä tietokoneella, vain lukeminen tai kuunteleminen ja tiivistelmä riittää. Tiivistämiseen riittää muutama ranskalainen viiva.)</w:t>
+      </w:r>
+    </w:p>
+    <w:p>
+      <w:pPr>
+        <w:numPr>
+          <w:ilvl w:val="1"/>
+          <w:numId w:val="13"/>
+        </w:numPr>
+        <w:suppressAutoHyphens w:val="0"/>
+        <w:spacing w:before="100" w:beforeAutospacing="1" w:after="100" w:afterAutospacing="1" w:line="240" w:lineRule="auto"/>
+        <w:rPr>
+          <w:rFonts w:ascii="Arial" w:hAnsi="Arial"/>
+          <w:color w:val="000000"/>
+          <w:lang w:val="en-GB"/>
+        </w:rPr>
+      </w:pPr>
+      <w:r>
+        <w:rPr>
+          <w:rFonts w:ascii="Arial" w:hAnsi="Arial"/>
+          <w:color w:val="000000"/>
+          <w:lang w:val="en-GB"/>
+        </w:rPr>
+        <w:t>Karvinen 2018: </w:t>
+      </w:r>
+      <w:hyperlink r:id="rId31" w:history="1">
+        <w:r>
+          <w:rPr>
+            <w:rStyle w:val="Hyperlink"/>
+            <w:rFonts w:ascii="Arial" w:hAnsi="Arial"/>
+            <w:lang w:val="en-GB"/>
+          </w:rPr>
+          <w:t>Apache User Homepages Automatically – Salt Package-File-Service Example</w:t>
+        </w:r>
+      </w:hyperlink>
+    </w:p>
+    <w:p>
+      <w:pPr>
+        <w:suppressAutoHyphens w:val="0"/>
+        <w:spacing w:before="100" w:beforeAutospacing="1" w:after="100" w:afterAutospacing="1" w:line="240" w:lineRule="auto"/>
+        <w:rPr>
+          <w:rFonts w:ascii="Arial" w:hAnsi="Arial"/>
+          <w:color w:val="000000"/>
+        </w:rPr>
+      </w:pPr>
+      <w:r>
+        <w:rPr>
+          <w:rFonts w:ascii="Arial" w:hAnsi="Arial"/>
+          <w:color w:val="000000"/>
+        </w:rPr>
+        <w:br/>
+      </w:r>
+      <w:proofErr w:type="spellStart"/>
+      <w:r>
+        <w:rPr>
+          <w:rFonts w:ascii="Arial" w:hAnsi="Arial"/>
+          <w:color w:val="000000"/>
+        </w:rPr>
+        <w:t>sudo</w:t>
+      </w:r>
+      <w:proofErr w:type="spellEnd"/>
+      <w:r>
+        <w:rPr>
+          <w:rFonts w:ascii="Arial" w:hAnsi="Arial"/>
+          <w:color w:val="000000"/>
+        </w:rPr>
+        <w:t xml:space="preserve"> </w:t>
+      </w:r>
+      <w:proofErr w:type="spellStart"/>
+      <w:r>
+        <w:rPr>
+          <w:rFonts w:ascii="Arial" w:hAnsi="Arial"/>
+          <w:color w:val="000000"/>
+        </w:rPr>
+        <w:t>find</w:t>
+      </w:r>
+      <w:proofErr w:type="spellEnd"/>
+      <w:r>
+        <w:rPr>
+          <w:rFonts w:ascii="Arial" w:hAnsi="Arial"/>
+          <w:color w:val="000000"/>
+        </w:rPr>
+        <w:t xml:space="preserve"> -</w:t>
+      </w:r>
+      <w:proofErr w:type="spellStart"/>
+      <w:r>
+        <w:rPr>
+          <w:rFonts w:ascii="Arial" w:hAnsi="Arial"/>
+          <w:color w:val="000000"/>
+        </w:rPr>
+        <w:t>printf</w:t>
+      </w:r>
+      <w:proofErr w:type="spellEnd"/>
+      <w:r>
+        <w:rPr>
+          <w:rFonts w:ascii="Arial" w:hAnsi="Arial"/>
+          <w:color w:val="000000"/>
+        </w:rPr>
+        <w:t xml:space="preserve"> '%T+ M %p\</w:t>
+      </w:r>
+      <w:proofErr w:type="spellStart"/>
+      <w:r>
+        <w:rPr>
+          <w:rFonts w:ascii="Arial" w:hAnsi="Arial"/>
+          <w:color w:val="000000"/>
+        </w:rPr>
+        <w:t>n%A</w:t>
+      </w:r>
+      <w:proofErr w:type="spellEnd"/>
+      <w:r>
+        <w:rPr>
+          <w:rFonts w:ascii="Arial" w:hAnsi="Arial"/>
+          <w:color w:val="000000"/>
+        </w:rPr>
+        <w:t>+ A %p\</w:t>
+      </w:r>
+      <w:proofErr w:type="spellStart"/>
+      <w:r>
+        <w:rPr>
+          <w:rFonts w:ascii="Arial" w:hAnsi="Arial"/>
+          <w:color w:val="000000"/>
+        </w:rPr>
+        <w:t>n%C</w:t>
+      </w:r>
+      <w:proofErr w:type="spellEnd"/>
+      <w:r>
+        <w:rPr>
+          <w:rFonts w:ascii="Arial" w:hAnsi="Arial"/>
+          <w:color w:val="000000"/>
+        </w:rPr>
+        <w:t>+ C %p\n'|</w:t>
+      </w:r>
+      <w:proofErr w:type="spellStart"/>
+      <w:r>
+        <w:rPr>
+          <w:rFonts w:ascii="Arial" w:hAnsi="Arial"/>
+          <w:color w:val="000000"/>
+        </w:rPr>
+        <w:t>sort</w:t>
+      </w:r>
+      <w:proofErr w:type="spellEnd"/>
+      <w:r>
+        <w:rPr>
+          <w:rFonts w:ascii="Arial" w:hAnsi="Arial"/>
+          <w:color w:val="000000"/>
+        </w:rPr>
+        <w:br/>
+      </w:r>
+      <w:r>
+        <w:rPr>
+          <w:rFonts w:ascii="Arial" w:hAnsi="Arial"/>
+          <w:color w:val="000000"/>
+        </w:rPr>
+        <w:br/>
+      </w:r>
+      <w:proofErr w:type="spellStart"/>
+      <w:r>
+        <w:rPr>
+          <w:rFonts w:ascii="Arial" w:hAnsi="Arial"/>
+          <w:color w:val="000000"/>
+        </w:rPr>
+        <w:t>find</w:t>
+      </w:r>
+      <w:proofErr w:type="spellEnd"/>
+      <w:r>
+        <w:rPr>
+          <w:rFonts w:ascii="Arial" w:hAnsi="Arial"/>
+          <w:color w:val="000000"/>
+        </w:rPr>
+        <w:t xml:space="preserve"> -</w:t>
+      </w:r>
+      <w:proofErr w:type="spellStart"/>
+      <w:r>
+        <w:rPr>
+          <w:rFonts w:ascii="Arial" w:hAnsi="Arial"/>
+          <w:color w:val="000000"/>
+        </w:rPr>
+        <w:t>printf</w:t>
+      </w:r>
+      <w:proofErr w:type="spellEnd"/>
+      <w:r>
+        <w:rPr>
+          <w:rFonts w:ascii="Arial" w:hAnsi="Arial"/>
+          <w:color w:val="000000"/>
+        </w:rPr>
+        <w:t xml:space="preserve"> "%T+ %p\n"|</w:t>
+      </w:r>
+      <w:proofErr w:type="spellStart"/>
+      <w:r>
+        <w:rPr>
+          <w:rFonts w:ascii="Arial" w:hAnsi="Arial"/>
+          <w:color w:val="000000"/>
+        </w:rPr>
+        <w:t>sort</w:t>
+      </w:r>
+      <w:proofErr w:type="spellEnd"/>
+      <w:r>
+        <w:rPr>
+          <w:rFonts w:ascii="Arial" w:hAnsi="Arial"/>
+          <w:color w:val="000000"/>
+        </w:rPr>
+        <w:br/>
+      </w:r>
+      <w:r>
+        <w:rPr>
+          <w:rFonts w:ascii="Arial" w:hAnsi="Arial"/>
+          <w:color w:val="000000"/>
+        </w:rPr>
+        <w:br/>
+      </w:r>
+      <w:r>
+        <w:rPr>
+          <w:rFonts w:ascii="Arial" w:hAnsi="Arial"/>
+          <w:color w:val="000000"/>
+        </w:rPr>
+        <w:t>Kaksi eri tapaa</w:t>
+      </w:r>
+      <w:r>
+        <w:rPr>
+          <w:rFonts w:ascii="Arial" w:hAnsi="Arial"/>
+          <w:color w:val="000000"/>
+        </w:rPr>
+        <w:t xml:space="preserve">, nopea </w:t>
+      </w:r>
+      <w:proofErr w:type="spellStart"/>
+      <w:r>
+        <w:rPr>
+          <w:rFonts w:ascii="Arial" w:hAnsi="Arial"/>
+          <w:color w:val="000000"/>
+        </w:rPr>
+        <w:t>cmd</w:t>
+      </w:r>
+      <w:proofErr w:type="spellEnd"/>
+      <w:r>
+        <w:rPr>
+          <w:rFonts w:ascii="Arial" w:hAnsi="Arial"/>
+          <w:color w:val="000000"/>
+        </w:rPr>
+        <w:t xml:space="preserve"> ja parempi tapa, jossa ei</w:t>
+      </w:r>
+      <w:r>
+        <w:rPr>
+          <w:rFonts w:ascii="Arial" w:hAnsi="Arial"/>
+          <w:color w:val="000000"/>
+        </w:rPr>
+        <w:t xml:space="preserve"> tarvitse suorittaa </w:t>
+      </w:r>
+      <w:proofErr w:type="spellStart"/>
+      <w:r>
+        <w:rPr>
+          <w:rFonts w:ascii="Arial" w:hAnsi="Arial"/>
+          <w:color w:val="000000"/>
+        </w:rPr>
+        <w:t>shell</w:t>
+      </w:r>
+      <w:proofErr w:type="spellEnd"/>
+      <w:r>
+        <w:rPr>
+          <w:rFonts w:ascii="Arial" w:hAnsi="Arial"/>
+          <w:color w:val="000000"/>
+        </w:rPr>
+        <w:t xml:space="preserve"> </w:t>
+      </w:r>
+      <w:proofErr w:type="spellStart"/>
+      <w:r>
+        <w:rPr>
+          <w:rFonts w:ascii="Arial" w:hAnsi="Arial"/>
+          <w:color w:val="000000"/>
+        </w:rPr>
+        <w:t>komnentoja</w:t>
+      </w:r>
+      <w:proofErr w:type="spellEnd"/>
+      <w:r>
+        <w:rPr>
+          <w:rFonts w:ascii="Arial" w:hAnsi="Arial"/>
+          <w:color w:val="000000"/>
+        </w:rPr>
+        <w:t>.</w:t>
+      </w:r>
+    </w:p>
+    <w:p>
+      <w:pPr>
+        <w:suppressAutoHyphens w:val="0"/>
+        <w:spacing w:before="100" w:beforeAutospacing="1" w:after="100" w:afterAutospacing="1" w:line="240" w:lineRule="auto"/>
+        <w:rPr>
+          <w:rFonts w:ascii="Arial" w:hAnsi="Arial"/>
+          <w:color w:val="000000"/>
+        </w:rPr>
+      </w:pPr>
+    </w:p>
+    <w:p>
+      <w:pPr>
+        <w:suppressAutoHyphens w:val="0"/>
+        <w:spacing w:before="100" w:beforeAutospacing="1" w:after="100" w:afterAutospacing="1" w:line="240" w:lineRule="auto"/>
+        <w:rPr>
+          <w:rFonts w:ascii="Arial" w:hAnsi="Arial"/>
+          <w:color w:val="000000"/>
+        </w:rPr>
+      </w:pPr>
+    </w:p>
+    <w:p>
+      <w:pPr>
+        <w:pStyle w:val="Heading3"/>
+        <w:rPr>
+          <w:rFonts w:ascii="Arial" w:hAnsi="Arial" w:cs="Arial"/>
+          <w:color w:val="504F40"/>
+        </w:rPr>
+      </w:pPr>
+    </w:p>
+    <w:p>
+      <w:pPr>
+        <w:pStyle w:val="Heading3"/>
+        <w:rPr>
+          <w:rFonts w:ascii="Arial" w:hAnsi="Arial" w:cs="Arial"/>
+          <w:color w:val="504F40"/>
+        </w:rPr>
+      </w:pPr>
+    </w:p>
+    <w:p>
+      <w:pPr>
+        <w:suppressAutoHyphens w:val="0"/>
+        <w:spacing w:before="100" w:beforeAutospacing="1" w:after="100" w:afterAutospacing="1" w:line="240" w:lineRule="auto"/>
+        <w:rPr>
+          <w:rFonts w:ascii="Arial" w:eastAsia="Times New Roman" w:hAnsi="Arial"/>
+          <w:color w:val="000000"/>
+          <w:sz w:val="24"/>
+          <w:szCs w:val="24"/>
+          <w:lang w:eastAsia="fi-FI"/>
+        </w:rPr>
+      </w:pPr>
+      <w:r>
+        <w:rPr>
+          <w:rFonts w:ascii="Arial" w:eastAsia="Times New Roman" w:hAnsi="Arial"/>
+          <w:color w:val="000000"/>
+          <w:sz w:val="24"/>
+          <w:szCs w:val="24"/>
+          <w:lang w:eastAsia="fi-FI"/>
+        </w:rPr>
+        <w:t>a) CSI Kerava. Näytä '</w:t>
+      </w:r>
+      <w:proofErr w:type="spellStart"/>
+      <w:r>
+        <w:rPr>
+          <w:rFonts w:ascii="Arial" w:eastAsia="Times New Roman" w:hAnsi="Arial"/>
+          <w:color w:val="000000"/>
+          <w:sz w:val="24"/>
+          <w:szCs w:val="24"/>
+          <w:lang w:eastAsia="fi-FI"/>
+        </w:rPr>
+        <w:t>find</w:t>
+      </w:r>
+      <w:proofErr w:type="spellEnd"/>
+      <w:r>
+        <w:rPr>
+          <w:rFonts w:ascii="Arial" w:eastAsia="Times New Roman" w:hAnsi="Arial"/>
+          <w:color w:val="000000"/>
+          <w:sz w:val="24"/>
+          <w:szCs w:val="24"/>
+          <w:lang w:eastAsia="fi-FI"/>
+        </w:rPr>
+        <w:t>' avulla viimeisimmäksi muokatut tiedostot /</w:t>
+      </w:r>
+      <w:proofErr w:type="spellStart"/>
+      <w:r>
+        <w:rPr>
+          <w:rFonts w:ascii="Arial" w:eastAsia="Times New Roman" w:hAnsi="Arial"/>
+          <w:color w:val="000000"/>
+          <w:sz w:val="24"/>
+          <w:szCs w:val="24"/>
+          <w:lang w:eastAsia="fi-FI"/>
+        </w:rPr>
+        <w:t>etc</w:t>
+      </w:r>
+      <w:proofErr w:type="spellEnd"/>
+      <w:r>
+        <w:rPr>
+          <w:rFonts w:ascii="Arial" w:eastAsia="Times New Roman" w:hAnsi="Arial"/>
+          <w:color w:val="000000"/>
+          <w:sz w:val="24"/>
+          <w:szCs w:val="24"/>
+          <w:lang w:eastAsia="fi-FI"/>
+        </w:rPr>
+        <w:t xml:space="preserve">/-hakemistosta ja kotihakemistostasi. Selitä kaikki käyttämäsi parametrit ja </w:t>
+      </w:r>
+      <w:proofErr w:type="spellStart"/>
+      <w:r>
+        <w:rPr>
+          <w:rFonts w:ascii="Arial" w:eastAsia="Times New Roman" w:hAnsi="Arial"/>
+          <w:color w:val="000000"/>
+          <w:sz w:val="24"/>
+          <w:szCs w:val="24"/>
+          <w:lang w:eastAsia="fi-FI"/>
+        </w:rPr>
+        <w:t>format</w:t>
+      </w:r>
+      <w:proofErr w:type="spellEnd"/>
+      <w:r>
+        <w:rPr>
+          <w:rFonts w:ascii="Arial" w:eastAsia="Times New Roman" w:hAnsi="Arial"/>
+          <w:color w:val="000000"/>
+          <w:sz w:val="24"/>
+          <w:szCs w:val="24"/>
+          <w:lang w:eastAsia="fi-FI"/>
+        </w:rPr>
+        <w:t xml:space="preserve"> </w:t>
+      </w:r>
+      <w:proofErr w:type="spellStart"/>
+      <w:r>
+        <w:rPr>
+          <w:rFonts w:ascii="Arial" w:eastAsia="Times New Roman" w:hAnsi="Arial"/>
+          <w:color w:val="000000"/>
+          <w:sz w:val="24"/>
+          <w:szCs w:val="24"/>
+          <w:lang w:eastAsia="fi-FI"/>
+        </w:rPr>
+        <w:t>string</w:t>
+      </w:r>
+      <w:proofErr w:type="spellEnd"/>
+      <w:r>
+        <w:rPr>
+          <w:rFonts w:ascii="Arial" w:eastAsia="Times New Roman" w:hAnsi="Arial"/>
+          <w:color w:val="000000"/>
+          <w:sz w:val="24"/>
+          <w:szCs w:val="24"/>
+          <w:lang w:eastAsia="fi-FI"/>
+        </w:rPr>
+        <w:t xml:space="preserve"> '</w:t>
+      </w:r>
+      <w:proofErr w:type="spellStart"/>
+      <w:r>
+        <w:rPr>
+          <w:rFonts w:ascii="Arial" w:eastAsia="Times New Roman" w:hAnsi="Arial"/>
+          <w:color w:val="000000"/>
+          <w:sz w:val="24"/>
+          <w:szCs w:val="24"/>
+          <w:lang w:eastAsia="fi-FI"/>
+        </w:rPr>
+        <w:t>man</w:t>
+      </w:r>
+      <w:proofErr w:type="spellEnd"/>
+      <w:r>
+        <w:rPr>
+          <w:rFonts w:ascii="Arial" w:eastAsia="Times New Roman" w:hAnsi="Arial"/>
+          <w:color w:val="000000"/>
+          <w:sz w:val="24"/>
+          <w:szCs w:val="24"/>
+          <w:lang w:eastAsia="fi-FI"/>
+        </w:rPr>
+        <w:t xml:space="preserve"> </w:t>
+      </w:r>
+      <w:proofErr w:type="spellStart"/>
+      <w:r>
+        <w:rPr>
+          <w:rFonts w:ascii="Arial" w:eastAsia="Times New Roman" w:hAnsi="Arial"/>
+          <w:color w:val="000000"/>
+          <w:sz w:val="24"/>
+          <w:szCs w:val="24"/>
+          <w:lang w:eastAsia="fi-FI"/>
+        </w:rPr>
+        <w:t>find</w:t>
+      </w:r>
+      <w:proofErr w:type="spellEnd"/>
+      <w:r>
+        <w:rPr>
+          <w:rFonts w:ascii="Arial" w:eastAsia="Times New Roman" w:hAnsi="Arial"/>
+          <w:color w:val="000000"/>
+          <w:sz w:val="24"/>
+          <w:szCs w:val="24"/>
+          <w:lang w:eastAsia="fi-FI"/>
+        </w:rPr>
+        <w:t>' avulla.</w:t>
+      </w:r>
+    </w:p>
+    <w:p>
+      <w:pPr>
+        <w:suppressAutoHyphens w:val="0"/>
+        <w:spacing w:before="100" w:beforeAutospacing="1" w:after="100" w:afterAutospacing="1" w:line="240" w:lineRule="auto"/>
+        <w:rPr>
+          <w:rFonts w:ascii="Arial" w:hAnsi="Arial"/>
+          <w:color w:val="000000"/>
+        </w:rPr>
+      </w:pPr>
+      <w:r>
+        <w:rPr>
+          <w:rFonts w:ascii="Arial" w:hAnsi="Arial"/>
+          <w:color w:val="000000"/>
+        </w:rPr>
+        <w:lastRenderedPageBreak/>
+        <w:drawing>
+          <wp:inline distT="0" distB="0" distL="0" distR="0" wp14:anchorId="6B095770" wp14:editId="606C63D0">
+            <wp:extent cx="4978656" cy="3397425"/>
+            <wp:effectExtent l="0" t="0" r="0" b="0"/>
+            <wp:docPr id="2041928500" name="Picture 1" descr="A screenshot of a computer&#10;&#10;Description automatically generated"/>
+            <wp:cNvGraphicFramePr>
+              <a:graphicFrameLocks xmlns:a="http://schemas.openxmlformats.org/drawingml/2006/main" noChangeAspect="1"/>
+            </wp:cNvGraphicFramePr>
+            <a:graphic xmlns:a="http://schemas.openxmlformats.org/drawingml/2006/main">
+              <a:graphicData uri="http://schemas.openxmlformats.org/drawingml/2006/picture">
+                <pic:pic xmlns:pic="http://schemas.openxmlformats.org/drawingml/2006/picture">
+                  <pic:nvPicPr>
+                    <pic:cNvPr id="2041928500" name="Picture 1" descr="A screenshot of a computer&#10;&#10;Description automatically generated"/>
+                    <pic:cNvPicPr/>
+                  </pic:nvPicPr>
+                  <pic:blipFill>
+                    <a:blip r:embed="rId32"/>
+                    <a:stretch>
+                      <a:fillRect/>
+                    </a:stretch>
+                  </pic:blipFill>
+                  <pic:spPr>
+                    <a:xfrm>
+                      <a:off x="0" y="0"/>
+                      <a:ext cx="4978656" cy="3397425"/>
+                    </a:xfrm>
+                    <a:prstGeom prst="rect">
+                      <a:avLst/>
+                    </a:prstGeom>
+                  </pic:spPr>
+                </pic:pic>
+              </a:graphicData>
+            </a:graphic>
+          </wp:inline>
+        </w:drawing>
+      </w:r>
+    </w:p>
+    <w:p>
+      <w:pPr>
+        <w:suppressAutoHyphens w:val="0"/>
+        <w:spacing w:before="100" w:beforeAutospacing="1" w:after="100" w:afterAutospacing="1" w:line="240" w:lineRule="auto"/>
+        <w:rPr>
+          <w:rFonts w:ascii="Arial" w:hAnsi="Arial"/>
+          <w:color w:val="000000"/>
+        </w:rPr>
+      </w:pPr>
+      <w:r>
+        <w:rPr>
+          <w:rFonts w:ascii="Arial" w:hAnsi="Arial"/>
+          <w:color w:val="000000"/>
+        </w:rPr>
+        <w:t xml:space="preserve">Apachen </w:t>
+      </w:r>
+      <w:r>
+        <w:rPr>
+          <w:rFonts w:ascii="Arial" w:hAnsi="Arial"/>
+          <w:color w:val="000000"/>
+        </w:rPr>
+        <w:t xml:space="preserve">hakemistossa </w:t>
+      </w:r>
+      <w:r>
+        <w:rPr>
+          <w:rFonts w:ascii="Arial" w:hAnsi="Arial"/>
+          <w:color w:val="000000"/>
+        </w:rPr>
+        <w:t>komento ”</w:t>
+      </w:r>
+      <w:r>
+        <w:t xml:space="preserve"> </w:t>
+      </w:r>
+      <w:proofErr w:type="spellStart"/>
+      <w:r>
+        <w:rPr>
+          <w:rFonts w:ascii="Arial" w:hAnsi="Arial"/>
+          <w:color w:val="000000"/>
+        </w:rPr>
+        <w:t>find</w:t>
+      </w:r>
+      <w:proofErr w:type="spellEnd"/>
+      <w:r>
+        <w:rPr>
+          <w:rFonts w:ascii="Arial" w:hAnsi="Arial"/>
+          <w:color w:val="000000"/>
+        </w:rPr>
+        <w:t xml:space="preserve"> -</w:t>
+      </w:r>
+      <w:proofErr w:type="spellStart"/>
+      <w:r>
+        <w:rPr>
+          <w:rFonts w:ascii="Arial" w:hAnsi="Arial"/>
+          <w:color w:val="000000"/>
+        </w:rPr>
+        <w:t>printf</w:t>
+      </w:r>
+      <w:proofErr w:type="spellEnd"/>
+      <w:r>
+        <w:rPr>
+          <w:rFonts w:ascii="Arial" w:hAnsi="Arial"/>
+          <w:color w:val="000000"/>
+        </w:rPr>
+        <w:t xml:space="preserve"> '%T+ %p\n'</w:t>
+      </w:r>
+      <w:r>
+        <w:rPr>
+          <w:rFonts w:ascii="Arial" w:hAnsi="Arial"/>
+          <w:color w:val="000000"/>
+        </w:rPr>
+        <w:t>”</w:t>
+      </w:r>
+    </w:p>
+    <w:p>
+      <w:pPr>
+        <w:suppressAutoHyphens w:val="0"/>
+        <w:spacing w:before="100" w:beforeAutospacing="1" w:after="100" w:afterAutospacing="1" w:line="240" w:lineRule="auto"/>
+        <w:rPr>
+          <w:rFonts w:ascii="Arial" w:hAnsi="Arial"/>
+          <w:color w:val="000000"/>
+        </w:rPr>
+      </w:pPr>
+      <w:proofErr w:type="spellStart"/>
+      <w:r>
+        <w:rPr>
+          <w:rFonts w:ascii="Arial" w:hAnsi="Arial"/>
+          <w:color w:val="000000"/>
+        </w:rPr>
+        <w:t>Find</w:t>
+      </w:r>
+      <w:proofErr w:type="spellEnd"/>
+      <w:r>
+        <w:rPr>
+          <w:rFonts w:ascii="Arial" w:hAnsi="Arial"/>
+          <w:color w:val="000000"/>
+        </w:rPr>
+        <w:t xml:space="preserve"> etsi komento</w:t>
+      </w:r>
+    </w:p>
+    <w:p>
+      <w:pPr>
+        <w:suppressAutoHyphens w:val="0"/>
+        <w:spacing w:before="100" w:beforeAutospacing="1" w:after="100" w:afterAutospacing="1" w:line="240" w:lineRule="auto"/>
+        <w:rPr>
+          <w:rFonts w:ascii="Arial" w:hAnsi="Arial"/>
+          <w:color w:val="000000"/>
+        </w:rPr>
+      </w:pPr>
+      <w:r>
+        <w:rPr>
+          <w:rFonts w:ascii="Arial" w:hAnsi="Arial"/>
+          <w:color w:val="000000"/>
+        </w:rPr>
+        <w:t>-</w:t>
+      </w:r>
+      <w:proofErr w:type="spellStart"/>
+      <w:r>
+        <w:rPr>
+          <w:rFonts w:ascii="Arial" w:hAnsi="Arial"/>
+          <w:color w:val="000000"/>
+        </w:rPr>
+        <w:t>printf</w:t>
+      </w:r>
+      <w:proofErr w:type="spellEnd"/>
+      <w:r>
+        <w:rPr>
+          <w:rFonts w:ascii="Arial" w:hAnsi="Arial"/>
+          <w:color w:val="000000"/>
+        </w:rPr>
+        <w:t xml:space="preserve"> tulostaa komento</w:t>
+      </w:r>
+    </w:p>
+    <w:p>
+      <w:pPr>
+        <w:suppressAutoHyphens w:val="0"/>
+        <w:spacing w:before="100" w:beforeAutospacing="1" w:after="100" w:afterAutospacing="1" w:line="240" w:lineRule="auto"/>
+        <w:rPr>
+          <w:rFonts w:ascii="Arial" w:hAnsi="Arial"/>
+          <w:color w:val="000000"/>
+        </w:rPr>
+      </w:pPr>
+      <w:r>
+        <w:rPr>
+          <w:rFonts w:ascii="Arial" w:hAnsi="Arial"/>
+          <w:color w:val="000000"/>
+        </w:rPr>
+        <w:t>-</w:t>
+      </w:r>
+      <w:r>
+        <w:rPr>
+          <w:rFonts w:ascii="Arial" w:hAnsi="Arial"/>
+          <w:color w:val="000000"/>
+        </w:rPr>
+        <w:t>%T tiedoston viimeisin muokkaus aika</w:t>
+      </w:r>
+    </w:p>
+    <w:p>
+      <w:pPr>
+        <w:suppressAutoHyphens w:val="0"/>
+        <w:spacing w:before="100" w:beforeAutospacing="1" w:after="100" w:afterAutospacing="1" w:line="240" w:lineRule="auto"/>
+        <w:rPr>
+          <w:rFonts w:ascii="Arial" w:hAnsi="Arial"/>
+          <w:color w:val="000000"/>
+        </w:rPr>
+      </w:pPr>
+      <w:r>
+        <w:rPr>
+          <w:rFonts w:ascii="Arial" w:hAnsi="Arial"/>
+          <w:color w:val="000000"/>
+        </w:rPr>
+        <w:t>-</w:t>
+      </w:r>
+      <w:r>
+        <w:rPr>
+          <w:rFonts w:ascii="Arial" w:hAnsi="Arial"/>
+          <w:color w:val="000000"/>
+        </w:rPr>
+        <w:t>%p tiedoston nimi</w:t>
+      </w:r>
+    </w:p>
+    <w:p>
+      <w:pPr>
+        <w:suppressAutoHyphens w:val="0"/>
+        <w:spacing w:before="100" w:beforeAutospacing="1" w:after="100" w:afterAutospacing="1" w:line="240" w:lineRule="auto"/>
+        <w:rPr>
+          <w:rFonts w:ascii="Arial" w:hAnsi="Arial"/>
+          <w:color w:val="000000"/>
+        </w:rPr>
+      </w:pPr>
+      <w:r>
+        <w:rPr>
+          <w:rFonts w:ascii="Arial" w:hAnsi="Arial"/>
+          <w:color w:val="000000"/>
+        </w:rPr>
+        <w:t>-</w:t>
+      </w:r>
+      <w:r>
+        <w:rPr>
+          <w:rFonts w:ascii="Arial" w:hAnsi="Arial"/>
+          <w:color w:val="000000"/>
+        </w:rPr>
+        <w:t>\n rivin vaihto</w:t>
+      </w:r>
+    </w:p>
+    <w:p>
+      <w:pPr>
+        <w:suppressAutoHyphens w:val="0"/>
+        <w:spacing w:before="100" w:beforeAutospacing="1" w:after="100" w:afterAutospacing="1" w:line="240" w:lineRule="auto"/>
+        <w:rPr>
+          <w:rFonts w:ascii="Arial" w:hAnsi="Arial"/>
+          <w:color w:val="000000"/>
+        </w:rPr>
+      </w:pPr>
+      <w:r>
+        <w:rPr>
+          <w:rFonts w:ascii="Arial" w:hAnsi="Arial"/>
+          <w:color w:val="000000"/>
+        </w:rPr>
+        <w:lastRenderedPageBreak/>
+        <w:drawing>
+          <wp:inline distT="0" distB="0" distL="0" distR="0" wp14:anchorId="094F690B" wp14:editId="467D80A5">
+            <wp:extent cx="4959605" cy="3416476"/>
+            <wp:effectExtent l="0" t="0" r="0" b="0"/>
+            <wp:docPr id="375783868" name="Picture 1" descr="A screenshot of a computer&#10;&#10;Description automatically generated"/>
+            <wp:cNvGraphicFramePr>
+              <a:graphicFrameLocks xmlns:a="http://schemas.openxmlformats.org/drawingml/2006/main" noChangeAspect="1"/>
+            </wp:cNvGraphicFramePr>
+            <a:graphic xmlns:a="http://schemas.openxmlformats.org/drawingml/2006/main">
+              <a:graphicData uri="http://schemas.openxmlformats.org/drawingml/2006/picture">
+                <pic:pic xmlns:pic="http://schemas.openxmlformats.org/drawingml/2006/picture">
+                  <pic:nvPicPr>
+                    <pic:cNvPr id="375783868" name="Picture 1" descr="A screenshot of a computer&#10;&#10;Description automatically generated"/>
+                    <pic:cNvPicPr/>
+                  </pic:nvPicPr>
+                  <pic:blipFill>
+                    <a:blip r:embed="rId33"/>
+                    <a:stretch>
+                      <a:fillRect/>
+                    </a:stretch>
+                  </pic:blipFill>
+                  <pic:spPr>
+                    <a:xfrm>
+                      <a:off x="0" y="0"/>
+                      <a:ext cx="4959605" cy="3416476"/>
+                    </a:xfrm>
+                    <a:prstGeom prst="rect">
+                      <a:avLst/>
+                    </a:prstGeom>
+                  </pic:spPr>
+                </pic:pic>
+              </a:graphicData>
+            </a:graphic>
+          </wp:inline>
+        </w:drawing>
+      </w:r>
+    </w:p>
+    <w:p>
+      <w:pPr>
+        <w:suppressAutoHyphens w:val="0"/>
+        <w:spacing w:before="100" w:beforeAutospacing="1" w:after="100" w:afterAutospacing="1" w:line="240" w:lineRule="auto"/>
+        <w:rPr>
+          <w:rFonts w:ascii="Arial" w:hAnsi="Arial"/>
+          <w:color w:val="000000"/>
+        </w:rPr>
+      </w:pPr>
+      <w:r>
+        <w:rPr>
+          <w:rFonts w:ascii="Arial" w:hAnsi="Arial"/>
+          <w:color w:val="000000"/>
+        </w:rPr>
+        <w:t xml:space="preserve">Kotihakemistossa </w:t>
+      </w:r>
+      <w:r>
+        <w:rPr>
+          <w:rFonts w:ascii="Arial" w:hAnsi="Arial"/>
+          <w:color w:val="000000"/>
+        </w:rPr>
+        <w:t>komento ”</w:t>
+      </w:r>
+      <w:r>
+        <w:t xml:space="preserve"> </w:t>
+      </w:r>
+      <w:proofErr w:type="spellStart"/>
+      <w:r>
+        <w:rPr>
+          <w:rFonts w:ascii="Arial" w:hAnsi="Arial"/>
+          <w:color w:val="000000"/>
+        </w:rPr>
+        <w:t>find</w:t>
+      </w:r>
+      <w:proofErr w:type="spellEnd"/>
+      <w:r>
+        <w:rPr>
+          <w:rFonts w:ascii="Arial" w:hAnsi="Arial"/>
+          <w:color w:val="000000"/>
+        </w:rPr>
+        <w:t xml:space="preserve"> -</w:t>
+      </w:r>
+      <w:proofErr w:type="spellStart"/>
+      <w:r>
+        <w:rPr>
+          <w:rFonts w:ascii="Arial" w:hAnsi="Arial"/>
+          <w:color w:val="000000"/>
+        </w:rPr>
+        <w:t>printf</w:t>
+      </w:r>
+      <w:proofErr w:type="spellEnd"/>
+      <w:r>
+        <w:rPr>
+          <w:rFonts w:ascii="Arial" w:hAnsi="Arial"/>
+          <w:color w:val="000000"/>
+        </w:rPr>
+        <w:t xml:space="preserve"> '%T+ %p\n'</w:t>
+      </w:r>
+      <w:r>
+        <w:rPr>
+          <w:rFonts w:ascii="Arial" w:hAnsi="Arial"/>
+          <w:color w:val="000000"/>
+        </w:rPr>
+        <w:t>”</w:t>
+      </w:r>
+    </w:p>
+    <w:p>
+      <w:pPr>
+        <w:suppressAutoHyphens w:val="0"/>
+        <w:spacing w:before="100" w:beforeAutospacing="1" w:after="100" w:afterAutospacing="1" w:line="240" w:lineRule="auto"/>
+        <w:rPr>
+          <w:rFonts w:ascii="Arial" w:eastAsia="Times New Roman" w:hAnsi="Arial"/>
+          <w:color w:val="000000"/>
+          <w:sz w:val="24"/>
+          <w:szCs w:val="24"/>
+          <w:lang w:eastAsia="fi-FI"/>
+        </w:rPr>
+      </w:pPr>
+      <w:r>
+        <w:rPr>
+          <w:rFonts w:ascii="Arial" w:eastAsia="Times New Roman" w:hAnsi="Arial"/>
+          <w:color w:val="000000"/>
+          <w:sz w:val="24"/>
+          <w:szCs w:val="24"/>
+          <w:lang w:eastAsia="fi-FI"/>
+        </w:rPr>
+        <w:t>b) Gui2fs. Muokkaa asetuksia jostain graafisen käyttöliittymän (GUI) ohjelmasta käyttäen ohjelman valikoita ja dialogeja. Etsi tämä asetus tiedostojärjestelmästä.</w:t>
+      </w:r>
+      <w:r>
+        <w:rPr>
+          <w:rFonts w:ascii="Arial" w:eastAsia="Times New Roman" w:hAnsi="Arial"/>
+          <w:color w:val="000000"/>
+          <w:sz w:val="24"/>
+          <w:szCs w:val="24"/>
+          <w:lang w:eastAsia="fi-FI"/>
+        </w:rPr>
+        <w:br/>
+      </w:r>
+      <w:r>
+        <w:rPr>
+          <w:rFonts w:ascii="Arial" w:eastAsia="Times New Roman" w:hAnsi="Arial"/>
+          <w:color w:val="000000"/>
+          <w:sz w:val="24"/>
+          <w:szCs w:val="24"/>
+          <w:lang w:eastAsia="fi-FI"/>
+        </w:rPr>
+        <w:br/>
+        <w:t>Vaihdoin Firefoxin alku sivun ”</w:t>
+      </w:r>
+      <w:r>
+        <w:rPr>
+          <w:rFonts w:ascii="Arial" w:eastAsia="Times New Roman" w:hAnsi="Arial"/>
+          <w:color w:val="000000"/>
+          <w:sz w:val="24"/>
+          <w:szCs w:val="24"/>
+          <w:lang w:eastAsia="fi-FI"/>
+        </w:rPr>
+        <w:t>http://www.heusala.fi/HH/PalvelintenHallinta.html</w:t>
+      </w:r>
+      <w:r>
+        <w:rPr>
+          <w:rFonts w:ascii="Arial" w:eastAsia="Times New Roman" w:hAnsi="Arial"/>
+          <w:color w:val="000000"/>
+          <w:sz w:val="24"/>
+          <w:szCs w:val="24"/>
+          <w:lang w:eastAsia="fi-FI"/>
+        </w:rPr>
+        <w:t>”</w:t>
+      </w:r>
+    </w:p>
+    <w:p>
+      <w:pPr>
+        <w:suppressAutoHyphens w:val="0"/>
+        <w:spacing w:before="100" w:beforeAutospacing="1" w:after="100" w:afterAutospacing="1" w:line="240" w:lineRule="auto"/>
+        <w:rPr>
+          <w:rFonts w:ascii="Arial" w:eastAsia="Times New Roman" w:hAnsi="Arial"/>
+          <w:color w:val="000000"/>
+          <w:sz w:val="24"/>
+          <w:szCs w:val="24"/>
+          <w:lang w:eastAsia="fi-FI"/>
+        </w:rPr>
+      </w:pPr>
+      <w:r>
+        <w:rPr>
+          <w:rFonts w:ascii="Arial" w:eastAsia="Times New Roman" w:hAnsi="Arial"/>
+          <w:color w:val="000000"/>
+          <w:sz w:val="24"/>
+          <w:szCs w:val="24"/>
+          <w:lang w:eastAsia="fi-FI"/>
+        </w:rPr>
+        <w:t xml:space="preserve">mutta en löytänyt </w:t>
+      </w:r>
+      <w:proofErr w:type="spellStart"/>
+      <w:r>
+        <w:rPr>
+          <w:rFonts w:ascii="Arial" w:eastAsia="Times New Roman" w:hAnsi="Arial"/>
+          <w:color w:val="000000"/>
+          <w:sz w:val="24"/>
+          <w:szCs w:val="24"/>
+          <w:lang w:eastAsia="fi-FI"/>
+        </w:rPr>
+        <w:t>etc</w:t>
+      </w:r>
+      <w:proofErr w:type="spellEnd"/>
+      <w:r>
+        <w:rPr>
+          <w:rFonts w:ascii="Arial" w:eastAsia="Times New Roman" w:hAnsi="Arial"/>
+          <w:color w:val="000000"/>
+          <w:sz w:val="24"/>
+          <w:szCs w:val="24"/>
+          <w:lang w:eastAsia="fi-FI"/>
+        </w:rPr>
+        <w:t>/</w:t>
+      </w:r>
+      <w:proofErr w:type="spellStart"/>
+      <w:r>
+        <w:rPr>
+          <w:rFonts w:ascii="Arial" w:eastAsia="Times New Roman" w:hAnsi="Arial"/>
+          <w:color w:val="000000"/>
+          <w:sz w:val="24"/>
+          <w:szCs w:val="24"/>
+          <w:lang w:eastAsia="fi-FI"/>
+        </w:rPr>
+        <w:t>firefoxi-esr</w:t>
+      </w:r>
+      <w:proofErr w:type="spellEnd"/>
+      <w:r>
+        <w:rPr>
+          <w:rFonts w:ascii="Arial" w:eastAsia="Times New Roman" w:hAnsi="Arial"/>
+          <w:color w:val="000000"/>
+          <w:sz w:val="24"/>
+          <w:szCs w:val="24"/>
+          <w:lang w:eastAsia="fi-FI"/>
+        </w:rPr>
+        <w:t xml:space="preserve"> hakemistosta mitään tiedostoa mitä olisi muokattu.</w:t>
+      </w:r>
+    </w:p>
+    <w:p>
+      <w:pPr>
+        <w:suppressAutoHyphens w:val="0"/>
+        <w:spacing w:before="100" w:beforeAutospacing="1" w:after="100" w:afterAutospacing="1" w:line="240" w:lineRule="auto"/>
+        <w:rPr>
+          <w:rFonts w:ascii="Arial" w:eastAsia="Times New Roman" w:hAnsi="Arial"/>
+          <w:color w:val="000000"/>
+          <w:sz w:val="24"/>
+          <w:szCs w:val="24"/>
+          <w:lang w:eastAsia="fi-FI"/>
+        </w:rPr>
+      </w:pPr>
+      <w:r>
+        <w:rPr>
+          <w:rFonts w:ascii="Arial" w:eastAsia="Times New Roman" w:hAnsi="Arial"/>
+          <w:color w:val="000000"/>
+          <w:sz w:val="24"/>
+          <w:szCs w:val="24"/>
+          <w:lang w:eastAsia="fi-FI"/>
+        </w:rPr>
+        <w:t xml:space="preserve">Kokeilin vielä vaihtaa fonttien asetuksia </w:t>
+      </w:r>
+      <w:proofErr w:type="spellStart"/>
+      <w:r>
+        <w:rPr>
+          <w:rFonts w:ascii="Arial" w:eastAsia="Times New Roman" w:hAnsi="Arial"/>
+          <w:color w:val="000000"/>
+          <w:sz w:val="24"/>
+          <w:szCs w:val="24"/>
+          <w:lang w:eastAsia="fi-FI"/>
+        </w:rPr>
+        <w:t>Libreofficesta</w:t>
+      </w:r>
+      <w:proofErr w:type="spellEnd"/>
+      <w:r>
+        <w:rPr>
+          <w:rFonts w:ascii="Arial" w:eastAsia="Times New Roman" w:hAnsi="Arial"/>
+          <w:color w:val="000000"/>
+          <w:sz w:val="24"/>
+          <w:szCs w:val="24"/>
+          <w:lang w:eastAsia="fi-FI"/>
+        </w:rPr>
+        <w:t>, mutta en löytänyt näitäkään.</w:t>
+      </w:r>
+    </w:p>
+    <w:p>
+      <w:pPr>
+        <w:suppressAutoHyphens w:val="0"/>
+        <w:spacing w:before="100" w:beforeAutospacing="1" w:after="100" w:afterAutospacing="1" w:line="240" w:lineRule="auto"/>
+        <w:rPr>
+          <w:rFonts w:ascii="Arial" w:hAnsi="Arial"/>
+          <w:color w:val="000000"/>
+        </w:rPr>
+      </w:pPr>
+      <w:r>
+        <w:rPr>
+          <w:rFonts w:ascii="Arial" w:eastAsia="Times New Roman" w:hAnsi="Arial"/>
+          <w:color w:val="000000"/>
+          <w:sz w:val="24"/>
+          <w:szCs w:val="24"/>
+          <w:lang w:eastAsia="fi-FI"/>
+        </w:rPr>
+        <w:t xml:space="preserve">Kokeilin juuri hakemistossakin tehdä komentoa </w:t>
+      </w:r>
+      <w:r>
+        <w:rPr>
+          <w:rFonts w:ascii="Arial" w:hAnsi="Arial"/>
+          <w:color w:val="000000"/>
+        </w:rPr>
+        <w:t>”</w:t>
+      </w:r>
+      <w:r>
+        <w:t xml:space="preserve"> </w:t>
+      </w:r>
+      <w:proofErr w:type="spellStart"/>
+      <w:r>
+        <w:rPr>
+          <w:rFonts w:ascii="Arial" w:hAnsi="Arial"/>
+          <w:color w:val="000000"/>
+        </w:rPr>
+        <w:t>find</w:t>
+      </w:r>
+      <w:proofErr w:type="spellEnd"/>
+      <w:r>
+        <w:rPr>
+          <w:rFonts w:ascii="Arial" w:hAnsi="Arial"/>
+          <w:color w:val="000000"/>
+        </w:rPr>
+        <w:t xml:space="preserve"> -</w:t>
+      </w:r>
+      <w:proofErr w:type="spellStart"/>
+      <w:r>
+        <w:rPr>
+          <w:rFonts w:ascii="Arial" w:hAnsi="Arial"/>
+          <w:color w:val="000000"/>
+        </w:rPr>
+        <w:t>printf</w:t>
+      </w:r>
+      <w:proofErr w:type="spellEnd"/>
+      <w:r>
+        <w:rPr>
+          <w:rFonts w:ascii="Arial" w:hAnsi="Arial"/>
+          <w:color w:val="000000"/>
+        </w:rPr>
+        <w:t xml:space="preserve"> '%T+ %p\n'</w:t>
+      </w:r>
+      <w:r>
+        <w:rPr>
+          <w:rFonts w:ascii="Arial" w:hAnsi="Arial"/>
+          <w:color w:val="000000"/>
+        </w:rPr>
+        <w:t xml:space="preserve"> | </w:t>
+      </w:r>
+      <w:proofErr w:type="spellStart"/>
+      <w:r>
+        <w:rPr>
+          <w:rFonts w:ascii="Arial" w:hAnsi="Arial"/>
+          <w:color w:val="000000"/>
+        </w:rPr>
+        <w:t>sort</w:t>
+      </w:r>
+      <w:proofErr w:type="spellEnd"/>
+      <w:r>
+        <w:rPr>
+          <w:rFonts w:ascii="Arial" w:hAnsi="Arial"/>
+          <w:color w:val="000000"/>
+        </w:rPr>
+        <w:t xml:space="preserve">” mutta tuli liikaa tiedostoja ja en alkanut sieltä etsimään, kun </w:t>
+      </w:r>
+      <w:r>
+        <w:rPr>
+          <w:rFonts w:ascii="Arial" w:hAnsi="Arial"/>
+          <w:color w:val="000000"/>
+        </w:rPr>
+        <w:t>pari viimeistä vaihtoehtoa ei ollut sopivia</w:t>
+      </w:r>
+    </w:p>
+    <w:p>
+      <w:pPr>
+        <w:suppressAutoHyphens w:val="0"/>
+        <w:spacing w:before="100" w:beforeAutospacing="1" w:after="100" w:afterAutospacing="1" w:line="240" w:lineRule="auto"/>
+        <w:rPr>
+          <w:rFonts w:ascii="Arial" w:eastAsia="Times New Roman" w:hAnsi="Arial"/>
+          <w:color w:val="000000"/>
+          <w:sz w:val="24"/>
+          <w:szCs w:val="24"/>
+          <w:lang w:eastAsia="fi-FI"/>
+        </w:rPr>
+      </w:pPr>
+      <w:r>
+        <w:rPr>
+          <w:rFonts w:ascii="Arial" w:eastAsia="Times New Roman" w:hAnsi="Arial"/>
+          <w:color w:val="000000"/>
+          <w:sz w:val="24"/>
+          <w:szCs w:val="24"/>
+          <w:lang w:eastAsia="fi-FI"/>
+        </w:rPr>
+        <w:t>c) Komennus. Tee Salt-tila, joka asentaa järjestelmään uuden komennon.</w:t>
+      </w:r>
+    </w:p>
+    <w:p>
+      <w:pPr>
+        <w:suppressAutoHyphens w:val="0"/>
+        <w:spacing w:before="100" w:beforeAutospacing="1" w:after="100" w:afterAutospacing="1" w:line="240" w:lineRule="auto"/>
+        <w:rPr>
+          <w:rFonts w:ascii="Arial" w:eastAsia="Times New Roman" w:hAnsi="Arial"/>
+          <w:color w:val="000000"/>
+          <w:sz w:val="24"/>
+          <w:szCs w:val="24"/>
+          <w:lang w:eastAsia="fi-FI"/>
+        </w:rPr>
+      </w:pPr>
+      <w:r>
+        <w:rPr>
+          <w:rFonts w:ascii="Arial" w:eastAsia="Times New Roman" w:hAnsi="Arial"/>
+          <w:color w:val="000000"/>
+          <w:sz w:val="24"/>
+          <w:szCs w:val="24"/>
+          <w:lang w:eastAsia="fi-FI"/>
+        </w:rPr>
+        <w:t xml:space="preserve">Loin tiedoston </w:t>
+      </w:r>
+      <w:proofErr w:type="spellStart"/>
+      <w:r>
+        <w:rPr>
+          <w:rFonts w:ascii="Arial" w:eastAsia="Times New Roman" w:hAnsi="Arial"/>
+          <w:color w:val="000000"/>
+          <w:sz w:val="24"/>
+          <w:szCs w:val="24"/>
+          <w:lang w:eastAsia="fi-FI"/>
+        </w:rPr>
+        <w:t>hello</w:t>
+      </w:r>
+      <w:proofErr w:type="spellEnd"/>
+      <w:r>
+        <w:rPr>
+          <w:rFonts w:ascii="Arial" w:eastAsia="Times New Roman" w:hAnsi="Arial"/>
+          <w:color w:val="000000"/>
+          <w:sz w:val="24"/>
+          <w:szCs w:val="24"/>
+          <w:lang w:eastAsia="fi-FI"/>
+        </w:rPr>
+        <w:t xml:space="preserve"> tiedoston </w:t>
+      </w:r>
+      <w:proofErr w:type="spellStart"/>
+      <w:r>
+        <w:rPr>
+          <w:rFonts w:ascii="Arial" w:eastAsia="Times New Roman" w:hAnsi="Arial"/>
+          <w:color w:val="000000"/>
+          <w:sz w:val="24"/>
+          <w:szCs w:val="24"/>
+          <w:lang w:eastAsia="fi-FI"/>
+        </w:rPr>
+        <w:t>srv</w:t>
+      </w:r>
+      <w:proofErr w:type="spellEnd"/>
+      <w:r>
+        <w:rPr>
+          <w:rFonts w:ascii="Arial" w:eastAsia="Times New Roman" w:hAnsi="Arial"/>
+          <w:color w:val="000000"/>
+          <w:sz w:val="24"/>
+          <w:szCs w:val="24"/>
+          <w:lang w:eastAsia="fi-FI"/>
+        </w:rPr>
+        <w:t>/</w:t>
+      </w:r>
+      <w:proofErr w:type="spellStart"/>
+      <w:r>
+        <w:rPr>
+          <w:rFonts w:ascii="Arial" w:eastAsia="Times New Roman" w:hAnsi="Arial"/>
+          <w:color w:val="000000"/>
+          <w:sz w:val="24"/>
+          <w:szCs w:val="24"/>
+          <w:lang w:eastAsia="fi-FI"/>
+        </w:rPr>
+        <w:t>salt</w:t>
+      </w:r>
+      <w:proofErr w:type="spellEnd"/>
+      <w:r>
+        <w:rPr>
+          <w:rFonts w:ascii="Arial" w:eastAsia="Times New Roman" w:hAnsi="Arial"/>
+          <w:color w:val="000000"/>
+          <w:sz w:val="24"/>
+          <w:szCs w:val="24"/>
+          <w:lang w:eastAsia="fi-FI"/>
+        </w:rPr>
+        <w:t>/</w:t>
+      </w:r>
+      <w:proofErr w:type="spellStart"/>
+      <w:r>
+        <w:rPr>
+          <w:rFonts w:ascii="Arial" w:eastAsia="Times New Roman" w:hAnsi="Arial"/>
+          <w:color w:val="000000"/>
+          <w:sz w:val="24"/>
+          <w:szCs w:val="24"/>
+          <w:lang w:eastAsia="fi-FI"/>
+        </w:rPr>
+        <w:t>hello</w:t>
+      </w:r>
+      <w:proofErr w:type="spellEnd"/>
+      <w:r>
+        <w:rPr>
+          <w:rFonts w:ascii="Arial" w:eastAsia="Times New Roman" w:hAnsi="Arial"/>
+          <w:color w:val="000000"/>
+          <w:sz w:val="24"/>
+          <w:szCs w:val="24"/>
+          <w:lang w:eastAsia="fi-FI"/>
+        </w:rPr>
+        <w:t>/ kansioon sisällöllä:</w:t>
+      </w:r>
+    </w:p>
+    <w:p>
+      <w:pPr>
+        <w:suppressAutoHyphens w:val="0"/>
+        <w:spacing w:before="100" w:beforeAutospacing="1" w:after="100" w:afterAutospacing="1" w:line="240" w:lineRule="auto"/>
+        <w:rPr>
+          <w:rFonts w:ascii="Arial" w:eastAsia="Times New Roman" w:hAnsi="Arial"/>
+          <w:color w:val="000000"/>
+          <w:sz w:val="24"/>
+          <w:szCs w:val="24"/>
+          <w:lang w:eastAsia="fi-FI"/>
+        </w:rPr>
+      </w:pPr>
+      <w:r>
+        <w:rPr>
+          <w:rFonts w:ascii="Arial" w:eastAsia="Times New Roman" w:hAnsi="Arial"/>
+          <w:color w:val="000000"/>
+          <w:sz w:val="24"/>
+          <w:szCs w:val="24"/>
+          <w:lang w:eastAsia="fi-FI"/>
+        </w:rPr>
+        <w:drawing>
+          <wp:inline distT="0" distB="0" distL="0" distR="0" wp14:anchorId="15548231" wp14:editId="66135768">
+            <wp:extent cx="1219263" cy="939848"/>
+            <wp:effectExtent l="0" t="0" r="0" b="0"/>
+            <wp:docPr id="456442649" name="Picture 1" descr="A screenshot of a computer program&#10;&#10;Description automatically generated"/>
+            <wp:cNvGraphicFramePr>
+              <a:graphicFrameLocks xmlns:a="http://schemas.openxmlformats.org/drawingml/2006/main" noChangeAspect="1"/>
+            </wp:cNvGraphicFramePr>
+            <a:graphic xmlns:a="http://schemas.openxmlformats.org/drawingml/2006/main">
+              <a:graphicData uri="http://schemas.openxmlformats.org/drawingml/2006/picture">
+                <pic:pic xmlns:pic="http://schemas.openxmlformats.org/drawingml/2006/picture">
+                  <pic:nvPicPr>
+                    <pic:cNvPr id="456442649" name="Picture 1" descr="A screenshot of a computer program&#10;&#10;Description automatically generated"/>
+                    <pic:cNvPicPr/>
+                  </pic:nvPicPr>
+                  <pic:blipFill>
+                    <a:blip r:embed="rId34"/>
+                    <a:stretch>
+                      <a:fillRect/>
+                    </a:stretch>
+                  </pic:blipFill>
+                  <pic:spPr>
+                    <a:xfrm>
+                      <a:off x="0" y="0"/>
+                      <a:ext cx="1219263" cy="939848"/>
+                    </a:xfrm>
+                    <a:prstGeom prst="rect">
+                      <a:avLst/>
+                    </a:prstGeom>
+                  </pic:spPr>
+                </pic:pic>
+              </a:graphicData>
+            </a:graphic>
+          </wp:inline>
+        </w:drawing>
+      </w:r>
+    </w:p>
+    <w:p>
+      <w:pPr>
+        <w:suppressAutoHyphens w:val="0"/>
+        <w:spacing w:before="100" w:beforeAutospacing="1" w:after="100" w:afterAutospacing="1" w:line="240" w:lineRule="auto"/>
+        <w:rPr>
+          <w:rFonts w:ascii="Arial" w:eastAsia="Times New Roman" w:hAnsi="Arial"/>
+          <w:color w:val="000000"/>
+          <w:sz w:val="24"/>
+          <w:szCs w:val="24"/>
+          <w:lang w:eastAsia="fi-FI"/>
+        </w:rPr>
+      </w:pPr>
+      <w:r>
+        <w:rPr>
+          <w:rFonts w:ascii="Arial" w:eastAsia="Times New Roman" w:hAnsi="Arial"/>
+          <w:color w:val="000000"/>
+          <w:sz w:val="24"/>
+          <w:szCs w:val="24"/>
+          <w:lang w:eastAsia="fi-FI"/>
+        </w:rPr>
+        <w:t xml:space="preserve">Loin </w:t>
+      </w:r>
+      <w:proofErr w:type="spellStart"/>
+      <w:r>
+        <w:rPr>
+          <w:rFonts w:ascii="Arial" w:eastAsia="Times New Roman" w:hAnsi="Arial"/>
+          <w:color w:val="000000"/>
+          <w:sz w:val="24"/>
+          <w:szCs w:val="24"/>
+          <w:lang w:eastAsia="fi-FI"/>
+        </w:rPr>
+        <w:t>init.sls</w:t>
+      </w:r>
+      <w:proofErr w:type="spellEnd"/>
+      <w:r>
+        <w:rPr>
+          <w:rFonts w:ascii="Arial" w:eastAsia="Times New Roman" w:hAnsi="Arial"/>
+          <w:color w:val="000000"/>
+          <w:sz w:val="24"/>
+          <w:szCs w:val="24"/>
+          <w:lang w:eastAsia="fi-FI"/>
+        </w:rPr>
+        <w:t xml:space="preserve"> tiedoston samaan kansioon sisällöllä:</w:t>
+      </w:r>
+    </w:p>
+    <w:p>
+      <w:pPr>
+        <w:suppressAutoHyphens w:val="0"/>
+        <w:spacing w:before="100" w:beforeAutospacing="1" w:after="100" w:afterAutospacing="1" w:line="240" w:lineRule="auto"/>
+        <w:rPr>
+          <w:rFonts w:ascii="Arial" w:eastAsia="Times New Roman" w:hAnsi="Arial"/>
+          <w:color w:val="000000"/>
+          <w:sz w:val="24"/>
+          <w:szCs w:val="24"/>
+          <w:lang w:eastAsia="fi-FI"/>
+        </w:rPr>
+      </w:pPr>
+      <w:r>
+        <w:rPr>
+          <w:rFonts w:ascii="Arial" w:eastAsia="Times New Roman" w:hAnsi="Arial"/>
+          <w:color w:val="000000"/>
+          <w:sz w:val="24"/>
+          <w:szCs w:val="24"/>
+          <w:lang w:eastAsia="fi-FI"/>
+        </w:rPr>
+        <w:lastRenderedPageBreak/>
+        <w:drawing>
+          <wp:inline distT="0" distB="0" distL="0" distR="0" wp14:anchorId="51D63046" wp14:editId="2106DBF3">
+            <wp:extent cx="2063856" cy="1092256"/>
+            <wp:effectExtent l="0" t="0" r="0" b="0"/>
+            <wp:docPr id="1376908796" name="Picture 1" descr="A screenshot of a computer program&#10;&#10;Description automatically generated"/>
+            <wp:cNvGraphicFramePr>
+              <a:graphicFrameLocks xmlns:a="http://schemas.openxmlformats.org/drawingml/2006/main" noChangeAspect="1"/>
+            </wp:cNvGraphicFramePr>
+            <a:graphic xmlns:a="http://schemas.openxmlformats.org/drawingml/2006/main">
+              <a:graphicData uri="http://schemas.openxmlformats.org/drawingml/2006/picture">
+                <pic:pic xmlns:pic="http://schemas.openxmlformats.org/drawingml/2006/picture">
+                  <pic:nvPicPr>
+                    <pic:cNvPr id="1376908796" name="Picture 1" descr="A screenshot of a computer program&#10;&#10;Description automatically generated"/>
+                    <pic:cNvPicPr/>
+                  </pic:nvPicPr>
+                  <pic:blipFill>
+                    <a:blip r:embed="rId35"/>
+                    <a:stretch>
+                      <a:fillRect/>
+                    </a:stretch>
+                  </pic:blipFill>
+                  <pic:spPr>
+                    <a:xfrm>
+                      <a:off x="0" y="0"/>
+                      <a:ext cx="2063856" cy="1092256"/>
+                    </a:xfrm>
+                    <a:prstGeom prst="rect">
+                      <a:avLst/>
+                    </a:prstGeom>
+                  </pic:spPr>
+                </pic:pic>
+              </a:graphicData>
+            </a:graphic>
+          </wp:inline>
+        </w:drawing>
+      </w:r>
+    </w:p>
+    <w:p>
+      <w:pPr>
+        <w:suppressAutoHyphens w:val="0"/>
+        <w:spacing w:before="100" w:beforeAutospacing="1" w:after="100" w:afterAutospacing="1" w:line="240" w:lineRule="auto"/>
+        <w:rPr>
+          <w:rFonts w:ascii="Arial" w:eastAsia="Times New Roman" w:hAnsi="Arial"/>
+          <w:color w:val="000000"/>
+          <w:sz w:val="24"/>
+          <w:szCs w:val="24"/>
+          <w:lang w:eastAsia="fi-FI"/>
+        </w:rPr>
+      </w:pPr>
+    </w:p>
+    <w:p>
+      <w:pPr>
+        <w:suppressAutoHyphens w:val="0"/>
+        <w:spacing w:before="100" w:beforeAutospacing="1" w:after="100" w:afterAutospacing="1" w:line="240" w:lineRule="auto"/>
+        <w:rPr>
+          <w:rFonts w:ascii="Arial" w:eastAsia="Times New Roman" w:hAnsi="Arial"/>
+          <w:color w:val="000000"/>
+          <w:sz w:val="24"/>
+          <w:szCs w:val="24"/>
+          <w:lang w:eastAsia="fi-FI"/>
+        </w:rPr>
+      </w:pPr>
+      <w:r>
+        <w:rPr>
+          <w:rFonts w:ascii="Arial" w:eastAsia="Times New Roman" w:hAnsi="Arial"/>
+          <w:color w:val="000000"/>
+          <w:sz w:val="24"/>
+          <w:szCs w:val="24"/>
+          <w:lang w:eastAsia="fi-FI"/>
+        </w:rPr>
+        <w:drawing>
+          <wp:inline distT="0" distB="0" distL="0" distR="0" wp14:anchorId="5B55DDA2" wp14:editId="08246B1E">
+            <wp:extent cx="4978656" cy="3416476"/>
+            <wp:effectExtent l="0" t="0" r="0" b="0"/>
+            <wp:docPr id="162339715" name="Picture 1" descr="A computer screen shot of a black screen&#10;&#10;Description automatically generated"/>
+            <wp:cNvGraphicFramePr>
+              <a:graphicFrameLocks xmlns:a="http://schemas.openxmlformats.org/drawingml/2006/main" noChangeAspect="1"/>
+            </wp:cNvGraphicFramePr>
+            <a:graphic xmlns:a="http://schemas.openxmlformats.org/drawingml/2006/main">
+              <a:graphicData uri="http://schemas.openxmlformats.org/drawingml/2006/picture">
+                <pic:pic xmlns:pic="http://schemas.openxmlformats.org/drawingml/2006/picture">
+                  <pic:nvPicPr>
+                    <pic:cNvPr id="162339715" name="Picture 1" descr="A computer screen shot of a black screen&#10;&#10;Description automatically generated"/>
+                    <pic:cNvPicPr/>
+                  </pic:nvPicPr>
+                  <pic:blipFill>
+                    <a:blip r:embed="rId36"/>
+                    <a:stretch>
+                      <a:fillRect/>
+                    </a:stretch>
+                  </pic:blipFill>
+                  <pic:spPr>
+                    <a:xfrm>
+                      <a:off x="0" y="0"/>
+                      <a:ext cx="4978656" cy="3416476"/>
+                    </a:xfrm>
+                    <a:prstGeom prst="rect">
+                      <a:avLst/>
+                    </a:prstGeom>
+                  </pic:spPr>
+                </pic:pic>
+              </a:graphicData>
+            </a:graphic>
+          </wp:inline>
+        </w:drawing>
+      </w:r>
+    </w:p>
+    <w:p>
+      <w:pPr>
+        <w:suppressAutoHyphens w:val="0"/>
+        <w:spacing w:before="100" w:beforeAutospacing="1" w:after="100" w:afterAutospacing="1" w:line="240" w:lineRule="auto"/>
+        <w:rPr>
+          <w:rFonts w:ascii="Arial" w:eastAsia="Times New Roman" w:hAnsi="Arial"/>
+          <w:color w:val="000000"/>
+          <w:sz w:val="24"/>
+          <w:szCs w:val="24"/>
+          <w:lang w:eastAsia="fi-FI"/>
+        </w:rPr>
+      </w:pPr>
+      <w:r>
+        <w:rPr>
+          <w:rFonts w:ascii="Arial" w:eastAsia="Times New Roman" w:hAnsi="Arial"/>
+          <w:color w:val="000000"/>
+          <w:sz w:val="24"/>
+          <w:szCs w:val="24"/>
+          <w:lang w:eastAsia="fi-FI"/>
+        </w:rPr>
+        <w:t>komento ”</w:t>
+      </w:r>
+      <w:proofErr w:type="spellStart"/>
+      <w:r>
+        <w:rPr>
+          <w:rFonts w:ascii="Arial" w:eastAsia="Times New Roman" w:hAnsi="Arial"/>
+          <w:color w:val="000000"/>
+          <w:sz w:val="24"/>
+          <w:szCs w:val="24"/>
+          <w:lang w:eastAsia="fi-FI"/>
+        </w:rPr>
+        <w:t>sudo</w:t>
+      </w:r>
+      <w:proofErr w:type="spellEnd"/>
+      <w:r>
+        <w:rPr>
+          <w:rFonts w:ascii="Arial" w:eastAsia="Times New Roman" w:hAnsi="Arial"/>
+          <w:color w:val="000000"/>
+          <w:sz w:val="24"/>
+          <w:szCs w:val="24"/>
+          <w:lang w:eastAsia="fi-FI"/>
+        </w:rPr>
+        <w:t xml:space="preserve"> </w:t>
+      </w:r>
+      <w:proofErr w:type="spellStart"/>
+      <w:r>
+        <w:rPr>
+          <w:rFonts w:ascii="Arial" w:eastAsia="Times New Roman" w:hAnsi="Arial"/>
+          <w:color w:val="000000"/>
+          <w:sz w:val="24"/>
+          <w:szCs w:val="24"/>
+          <w:lang w:eastAsia="fi-FI"/>
+        </w:rPr>
+        <w:t>salt-call</w:t>
+      </w:r>
+      <w:proofErr w:type="spellEnd"/>
+      <w:r>
+        <w:rPr>
+          <w:rFonts w:ascii="Arial" w:eastAsia="Times New Roman" w:hAnsi="Arial"/>
+          <w:color w:val="000000"/>
+          <w:sz w:val="24"/>
+          <w:szCs w:val="24"/>
+          <w:lang w:eastAsia="fi-FI"/>
+        </w:rPr>
+        <w:t xml:space="preserve"> –</w:t>
+      </w:r>
+      <w:proofErr w:type="spellStart"/>
+      <w:r>
+        <w:rPr>
+          <w:rFonts w:ascii="Arial" w:eastAsia="Times New Roman" w:hAnsi="Arial"/>
+          <w:color w:val="000000"/>
+          <w:sz w:val="24"/>
+          <w:szCs w:val="24"/>
+          <w:lang w:eastAsia="fi-FI"/>
+        </w:rPr>
+        <w:t>local</w:t>
+      </w:r>
+      <w:proofErr w:type="spellEnd"/>
+      <w:r>
+        <w:rPr>
+          <w:rFonts w:ascii="Arial" w:eastAsia="Times New Roman" w:hAnsi="Arial"/>
+          <w:color w:val="000000"/>
+          <w:sz w:val="24"/>
+          <w:szCs w:val="24"/>
+          <w:lang w:eastAsia="fi-FI"/>
+        </w:rPr>
+        <w:t xml:space="preserve"> </w:t>
+      </w:r>
+      <w:proofErr w:type="spellStart"/>
+      <w:proofErr w:type="gramStart"/>
+      <w:r>
+        <w:rPr>
+          <w:rFonts w:ascii="Arial" w:eastAsia="Times New Roman" w:hAnsi="Arial"/>
+          <w:color w:val="000000"/>
+          <w:sz w:val="24"/>
+          <w:szCs w:val="24"/>
+          <w:lang w:eastAsia="fi-FI"/>
+        </w:rPr>
+        <w:t>state.apply</w:t>
+      </w:r>
+      <w:proofErr w:type="spellEnd"/>
+      <w:proofErr w:type="gramEnd"/>
+      <w:r>
+        <w:rPr>
+          <w:rFonts w:ascii="Arial" w:eastAsia="Times New Roman" w:hAnsi="Arial"/>
+          <w:color w:val="000000"/>
+          <w:sz w:val="24"/>
+          <w:szCs w:val="24"/>
+          <w:lang w:eastAsia="fi-FI"/>
+        </w:rPr>
+        <w:t xml:space="preserve"> </w:t>
+      </w:r>
+      <w:proofErr w:type="spellStart"/>
+      <w:r>
+        <w:rPr>
+          <w:rFonts w:ascii="Arial" w:eastAsia="Times New Roman" w:hAnsi="Arial"/>
+          <w:color w:val="000000"/>
+          <w:sz w:val="24"/>
+          <w:szCs w:val="24"/>
+          <w:lang w:eastAsia="fi-FI"/>
+        </w:rPr>
+        <w:t>hello</w:t>
+      </w:r>
+      <w:proofErr w:type="spellEnd"/>
+      <w:r>
+        <w:rPr>
+          <w:rFonts w:ascii="Arial" w:eastAsia="Times New Roman" w:hAnsi="Arial"/>
+          <w:color w:val="000000"/>
+          <w:sz w:val="24"/>
+          <w:szCs w:val="24"/>
+          <w:lang w:eastAsia="fi-FI"/>
+        </w:rPr>
+        <w:t>”</w:t>
+      </w:r>
+      <w:r>
+        <w:rPr>
+          <w:rFonts w:ascii="Arial" w:eastAsia="Times New Roman" w:hAnsi="Arial"/>
+          <w:color w:val="000000"/>
+          <w:sz w:val="24"/>
+          <w:szCs w:val="24"/>
+          <w:lang w:eastAsia="fi-FI"/>
+        </w:rPr>
+        <w:t xml:space="preserve"> Näkyi että uusi tiedosto</w:t>
+      </w:r>
+      <w:r>
+        <w:rPr>
+          <w:rFonts w:ascii="Arial" w:eastAsia="Times New Roman" w:hAnsi="Arial"/>
+          <w:color w:val="000000"/>
+          <w:sz w:val="24"/>
+          <w:szCs w:val="24"/>
+          <w:lang w:eastAsia="fi-FI"/>
+        </w:rPr>
+        <w:t xml:space="preserve"> oli luotu.</w:t>
+      </w:r>
+    </w:p>
+    <w:p>
+      <w:pPr>
+        <w:suppressAutoHyphens w:val="0"/>
+        <w:spacing w:before="100" w:beforeAutospacing="1" w:after="100" w:afterAutospacing="1" w:line="240" w:lineRule="auto"/>
+        <w:rPr>
+          <w:rFonts w:ascii="Arial" w:eastAsia="Times New Roman" w:hAnsi="Arial"/>
+          <w:color w:val="000000"/>
+          <w:sz w:val="24"/>
+          <w:szCs w:val="24"/>
+          <w:lang w:eastAsia="fi-FI"/>
+        </w:rPr>
+      </w:pPr>
+      <w:r>
+        <w:rPr>
+          <w:rFonts w:ascii="Arial" w:eastAsia="Times New Roman" w:hAnsi="Arial"/>
+          <w:color w:val="000000"/>
+          <w:sz w:val="24"/>
+          <w:szCs w:val="24"/>
+          <w:lang w:eastAsia="fi-FI"/>
+        </w:rPr>
+        <w:drawing>
+          <wp:inline distT="0" distB="0" distL="0" distR="0" wp14:anchorId="5B279108" wp14:editId="17F3D4E0">
+            <wp:extent cx="2159111" cy="844593"/>
+            <wp:effectExtent l="0" t="0" r="0" b="0"/>
+            <wp:docPr id="1756786942" name="Picture 1" descr="A screen shot of a computer&#10;&#10;Description automatically generated"/>
+            <wp:cNvGraphicFramePr>
+              <a:graphicFrameLocks xmlns:a="http://schemas.openxmlformats.org/drawingml/2006/main" noChangeAspect="1"/>
+            </wp:cNvGraphicFramePr>
+            <a:graphic xmlns:a="http://schemas.openxmlformats.org/drawingml/2006/main">
+              <a:graphicData uri="http://schemas.openxmlformats.org/drawingml/2006/picture">
+                <pic:pic xmlns:pic="http://schemas.openxmlformats.org/drawingml/2006/picture">
+                  <pic:nvPicPr>
+                    <pic:cNvPr id="1756786942" name="Picture 1" descr="A screen shot of a computer&#10;&#10;Description automatically generated"/>
+                    <pic:cNvPicPr/>
+                  </pic:nvPicPr>
+                  <pic:blipFill>
+                    <a:blip r:embed="rId37"/>
+                    <a:stretch>
+                      <a:fillRect/>
+                    </a:stretch>
+                  </pic:blipFill>
+                  <pic:spPr>
+                    <a:xfrm>
+                      <a:off x="0" y="0"/>
+                      <a:ext cx="2159111" cy="844593"/>
+                    </a:xfrm>
+                    <a:prstGeom prst="rect">
+                      <a:avLst/>
+                    </a:prstGeom>
+                  </pic:spPr>
+                </pic:pic>
+              </a:graphicData>
+            </a:graphic>
+          </wp:inline>
+        </w:drawing>
+      </w:r>
+    </w:p>
+    <w:p>
+      <w:pPr>
+        <w:suppressAutoHyphens w:val="0"/>
+        <w:spacing w:before="100" w:beforeAutospacing="1" w:after="100" w:afterAutospacing="1" w:line="240" w:lineRule="auto"/>
+        <w:rPr>
+          <w:rFonts w:ascii="Arial" w:eastAsia="Times New Roman" w:hAnsi="Arial"/>
+          <w:color w:val="000000"/>
+          <w:sz w:val="24"/>
+          <w:szCs w:val="24"/>
+          <w:lang w:eastAsia="fi-FI"/>
+        </w:rPr>
+      </w:pPr>
+      <w:r>
+        <w:rPr>
+          <w:rFonts w:ascii="Arial" w:eastAsia="Times New Roman" w:hAnsi="Arial"/>
+          <w:color w:val="000000"/>
+          <w:sz w:val="24"/>
+          <w:szCs w:val="24"/>
+          <w:lang w:eastAsia="fi-FI"/>
+        </w:rPr>
+        <w:t xml:space="preserve">Kävin vielä katsomassa </w:t>
+      </w:r>
+      <w:proofErr w:type="spellStart"/>
+      <w:r>
+        <w:rPr>
+          <w:rFonts w:ascii="Arial" w:eastAsia="Times New Roman" w:hAnsi="Arial"/>
+          <w:color w:val="000000"/>
+          <w:sz w:val="24"/>
+          <w:szCs w:val="24"/>
+          <w:lang w:eastAsia="fi-FI"/>
+        </w:rPr>
+        <w:t>usr</w:t>
+      </w:r>
+      <w:proofErr w:type="spellEnd"/>
+      <w:r>
+        <w:rPr>
+          <w:rFonts w:ascii="Arial" w:eastAsia="Times New Roman" w:hAnsi="Arial"/>
+          <w:color w:val="000000"/>
+          <w:sz w:val="24"/>
+          <w:szCs w:val="24"/>
+          <w:lang w:eastAsia="fi-FI"/>
+        </w:rPr>
+        <w:t>/</w:t>
+      </w:r>
+      <w:proofErr w:type="spellStart"/>
+      <w:r>
+        <w:rPr>
+          <w:rFonts w:ascii="Arial" w:eastAsia="Times New Roman" w:hAnsi="Arial"/>
+          <w:color w:val="000000"/>
+          <w:sz w:val="24"/>
+          <w:szCs w:val="24"/>
+          <w:lang w:eastAsia="fi-FI"/>
+        </w:rPr>
+        <w:t>local</w:t>
+      </w:r>
+      <w:proofErr w:type="spellEnd"/>
+      <w:r>
+        <w:rPr>
+          <w:rFonts w:ascii="Arial" w:eastAsia="Times New Roman" w:hAnsi="Arial"/>
+          <w:color w:val="000000"/>
+          <w:sz w:val="24"/>
+          <w:szCs w:val="24"/>
+          <w:lang w:eastAsia="fi-FI"/>
+        </w:rPr>
+        <w:t xml:space="preserve">/bin hakemistosta, että tiedosto oli luotu sinne ja mitä se sisälsi. koitin vielä, mitä </w:t>
+      </w:r>
+      <w:proofErr w:type="gramStart"/>
+      <w:r>
+        <w:rPr>
+          <w:rFonts w:ascii="Arial" w:eastAsia="Times New Roman" w:hAnsi="Arial"/>
+          <w:color w:val="000000"/>
+          <w:sz w:val="24"/>
+          <w:szCs w:val="24"/>
+          <w:lang w:eastAsia="fi-FI"/>
+        </w:rPr>
+        <w:t>käy</w:t>
+      </w:r>
+      <w:proofErr w:type="gramEnd"/>
+      <w:r>
+        <w:rPr>
+          <w:rFonts w:ascii="Arial" w:eastAsia="Times New Roman" w:hAnsi="Arial"/>
+          <w:color w:val="000000"/>
+          <w:sz w:val="24"/>
+          <w:szCs w:val="24"/>
+          <w:lang w:eastAsia="fi-FI"/>
+        </w:rPr>
+        <w:t xml:space="preserve"> kun </w:t>
+      </w:r>
+      <w:proofErr w:type="spellStart"/>
+      <w:r>
+        <w:rPr>
+          <w:rFonts w:ascii="Arial" w:eastAsia="Times New Roman" w:hAnsi="Arial"/>
+          <w:color w:val="000000"/>
+          <w:sz w:val="24"/>
+          <w:szCs w:val="24"/>
+          <w:lang w:eastAsia="fi-FI"/>
+        </w:rPr>
+        <w:t>kirjoitaa</w:t>
+      </w:r>
+      <w:proofErr w:type="spellEnd"/>
+      <w:r>
+        <w:rPr>
+          <w:rFonts w:ascii="Arial" w:eastAsia="Times New Roman" w:hAnsi="Arial"/>
+          <w:color w:val="000000"/>
+          <w:sz w:val="24"/>
+          <w:szCs w:val="24"/>
+          <w:lang w:eastAsia="fi-FI"/>
+        </w:rPr>
+        <w:t xml:space="preserve"> missä tahansa hakemistossa </w:t>
+      </w:r>
+      <w:proofErr w:type="spellStart"/>
+      <w:r>
+        <w:rPr>
+          <w:rFonts w:ascii="Arial" w:eastAsia="Times New Roman" w:hAnsi="Arial"/>
+          <w:color w:val="000000"/>
+          <w:sz w:val="24"/>
+          <w:szCs w:val="24"/>
+          <w:lang w:eastAsia="fi-FI"/>
+        </w:rPr>
+        <w:t>hello</w:t>
+      </w:r>
+      <w:proofErr w:type="spellEnd"/>
+      <w:r>
+        <w:rPr>
+          <w:rFonts w:ascii="Arial" w:eastAsia="Times New Roman" w:hAnsi="Arial"/>
+          <w:color w:val="000000"/>
+          <w:sz w:val="24"/>
+          <w:szCs w:val="24"/>
+          <w:lang w:eastAsia="fi-FI"/>
+        </w:rPr>
+        <w:t>.</w:t>
+      </w:r>
+      <w:r>
+        <w:rPr>
+          <w:rFonts w:ascii="Arial" w:eastAsia="Times New Roman" w:hAnsi="Arial"/>
+          <w:color w:val="000000"/>
+          <w:sz w:val="24"/>
+          <w:szCs w:val="24"/>
+          <w:lang w:eastAsia="fi-FI"/>
+        </w:rPr>
+        <w:t xml:space="preserve"> Se suoritti tuon ohjelman, joka tulostaa sanan </w:t>
+      </w:r>
+      <w:proofErr w:type="spellStart"/>
+      <w:r>
+        <w:rPr>
+          <w:rFonts w:ascii="Arial" w:eastAsia="Times New Roman" w:hAnsi="Arial"/>
+          <w:color w:val="000000"/>
+          <w:sz w:val="24"/>
+          <w:szCs w:val="24"/>
+          <w:lang w:eastAsia="fi-FI"/>
+        </w:rPr>
+        <w:t>Heloo</w:t>
+      </w:r>
+      <w:proofErr w:type="spellEnd"/>
+      <w:r>
+        <w:rPr>
+          <w:rFonts w:ascii="Arial" w:eastAsia="Times New Roman" w:hAnsi="Arial"/>
+          <w:color w:val="000000"/>
+          <w:sz w:val="24"/>
+          <w:szCs w:val="24"/>
+          <w:lang w:eastAsia="fi-FI"/>
+        </w:rPr>
+        <w:t xml:space="preserve"> ja päivämäärän</w:t>
+      </w:r>
+      <w:r>
+        <w:rPr>
+          <w:rFonts w:ascii="Arial" w:eastAsia="Times New Roman" w:hAnsi="Arial"/>
+          <w:color w:val="000000"/>
+          <w:sz w:val="24"/>
+          <w:szCs w:val="24"/>
+          <w:lang w:eastAsia="fi-FI"/>
+        </w:rPr>
+        <w:t xml:space="preserve">, </w:t>
+      </w:r>
+      <w:r>
+        <w:rPr>
+          <w:rFonts w:ascii="Arial" w:eastAsia="Times New Roman" w:hAnsi="Arial"/>
+          <w:color w:val="000000"/>
+          <w:sz w:val="24"/>
+          <w:szCs w:val="24"/>
+          <w:lang w:eastAsia="fi-FI"/>
+        </w:rPr>
+        <w:t>ajan</w:t>
+      </w:r>
+      <w:r>
+        <w:rPr>
+          <w:rFonts w:ascii="Arial" w:eastAsia="Times New Roman" w:hAnsi="Arial"/>
+          <w:color w:val="000000"/>
+          <w:sz w:val="24"/>
+          <w:szCs w:val="24"/>
+          <w:lang w:eastAsia="fi-FI"/>
+        </w:rPr>
+        <w:t xml:space="preserve"> ja aikavyöhykkeen.</w:t>
+      </w:r>
+    </w:p>
+    <w:p>
+      <w:pPr>
+        <w:suppressAutoHyphens w:val="0"/>
+        <w:spacing w:before="100" w:beforeAutospacing="1" w:after="100" w:afterAutospacing="1" w:line="240" w:lineRule="auto"/>
+        <w:rPr>
+          <w:rFonts w:ascii="Arial" w:eastAsia="Times New Roman" w:hAnsi="Arial"/>
+          <w:color w:val="000000"/>
+          <w:sz w:val="24"/>
+          <w:szCs w:val="24"/>
+          <w:lang w:eastAsia="fi-FI"/>
+        </w:rPr>
+      </w:pPr>
+      <w:r>
+        <w:rPr>
+          <w:rFonts w:ascii="Arial" w:eastAsia="Times New Roman" w:hAnsi="Arial"/>
+          <w:color w:val="000000"/>
+          <w:sz w:val="24"/>
+          <w:szCs w:val="24"/>
+          <w:lang w:eastAsia="fi-FI"/>
+        </w:rPr>
+        <w:t>d) Apassi. Tee Salt-tila, joka asentaa Apachen näyttämään kotihakemistoja.</w:t>
+      </w:r>
+    </w:p>
+    <w:p>
+      <w:pPr>
+        <w:suppressAutoHyphens w:val="0"/>
+        <w:spacing w:before="100" w:beforeAutospacing="1" w:after="100" w:afterAutospacing="1" w:line="240" w:lineRule="auto"/>
+        <w:rPr>
+          <w:rFonts w:ascii="Arial" w:eastAsia="Times New Roman" w:hAnsi="Arial"/>
+          <w:color w:val="000000"/>
+          <w:sz w:val="24"/>
+          <w:szCs w:val="24"/>
+          <w:lang w:eastAsia="fi-FI"/>
+        </w:rPr>
+      </w:pPr>
+      <w:r>
+        <w:rPr>
+          <w:rFonts w:ascii="Arial" w:eastAsia="Times New Roman" w:hAnsi="Arial"/>
+          <w:color w:val="000000"/>
+          <w:sz w:val="24"/>
+          <w:szCs w:val="24"/>
+          <w:lang w:eastAsia="fi-FI"/>
+        </w:rPr>
+        <w:t>Olen mökillä</w:t>
+      </w:r>
+      <w:r>
+        <w:rPr>
+          <w:rFonts w:ascii="Arial" w:eastAsia="Times New Roman" w:hAnsi="Arial"/>
+          <w:color w:val="000000"/>
+          <w:sz w:val="24"/>
+          <w:szCs w:val="24"/>
+          <w:lang w:eastAsia="fi-FI"/>
+        </w:rPr>
+        <w:t xml:space="preserve"> ja jäätyi putket</w:t>
+      </w:r>
+      <w:r>
+        <w:rPr>
+          <w:rFonts w:ascii="Arial" w:eastAsia="Times New Roman" w:hAnsi="Arial"/>
+          <w:color w:val="000000"/>
+          <w:sz w:val="24"/>
+          <w:szCs w:val="24"/>
+          <w:lang w:eastAsia="fi-FI"/>
+        </w:rPr>
+        <w:t>, hitto.</w:t>
+      </w:r>
+      <w:r>
+        <w:rPr>
+          <w:rFonts w:ascii="Arial" w:eastAsia="Times New Roman" w:hAnsi="Arial"/>
+          <w:color w:val="000000"/>
+          <w:sz w:val="24"/>
+          <w:szCs w:val="24"/>
+          <w:lang w:eastAsia="fi-FI"/>
+        </w:rPr>
+        <w:t xml:space="preserve"> </w:t>
+      </w:r>
+      <w:r>
+        <w:rPr>
+          <w:rFonts w:ascii="Arial" w:eastAsia="Times New Roman" w:hAnsi="Arial"/>
+          <w:color w:val="000000"/>
+          <w:sz w:val="24"/>
+          <w:szCs w:val="24"/>
+          <w:lang w:eastAsia="fi-FI"/>
+        </w:rPr>
+        <w:t>P</w:t>
+      </w:r>
+      <w:r>
+        <w:rPr>
+          <w:rFonts w:ascii="Arial" w:eastAsia="Times New Roman" w:hAnsi="Arial"/>
+          <w:color w:val="000000"/>
+          <w:sz w:val="24"/>
+          <w:szCs w:val="24"/>
+          <w:lang w:eastAsia="fi-FI"/>
+        </w:rPr>
+        <w:t>itää lähteä naapuriin saunomaan, teen tämän myöhemmin.</w:t>
+      </w:r>
+    </w:p>
+    <w:p>
+      <w:pPr>
+        <w:suppressAutoHyphens w:val="0"/>
+        <w:spacing w:before="100" w:beforeAutospacing="1" w:after="100" w:afterAutospacing="1" w:line="240" w:lineRule="auto"/>
+        <w:rPr>
+          <w:rFonts w:ascii="Arial" w:eastAsia="Times New Roman" w:hAnsi="Arial"/>
+          <w:color w:val="000000"/>
+          <w:sz w:val="24"/>
+          <w:szCs w:val="24"/>
+          <w:lang w:eastAsia="fi-FI"/>
+        </w:rPr>
+      </w:pPr>
+      <w:r>
+        <w:rPr>
+          <w:rFonts w:ascii="Arial" w:eastAsia="Times New Roman" w:hAnsi="Arial"/>
+          <w:color w:val="000000"/>
+          <w:sz w:val="24"/>
+          <w:szCs w:val="24"/>
+          <w:lang w:eastAsia="fi-FI"/>
+        </w:rPr>
+        <w:t>e) Ämpärillinen. Tee Salt-tila, joka asentaa järjestelmään kansiollisen komentoja.</w:t>
+      </w:r>
+    </w:p>
+    <w:p>
+      <w:pPr>
+        <w:suppressAutoHyphens w:val="0"/>
+        <w:spacing w:before="100" w:beforeAutospacing="1" w:after="100" w:afterAutospacing="1" w:line="240" w:lineRule="auto"/>
+        <w:rPr>
+          <w:rFonts w:ascii="Arial" w:eastAsia="Times New Roman" w:hAnsi="Arial"/>
+          <w:color w:val="000000"/>
+          <w:sz w:val="24"/>
+          <w:szCs w:val="24"/>
+          <w:lang w:eastAsia="fi-FI"/>
+        </w:rPr>
+      </w:pPr>
+      <w:r>
+        <w:rPr>
+          <w:rFonts w:ascii="Arial" w:eastAsia="Times New Roman" w:hAnsi="Arial"/>
+          <w:color w:val="000000"/>
+          <w:sz w:val="24"/>
+          <w:szCs w:val="24"/>
+          <w:lang w:eastAsia="fi-FI"/>
+        </w:rPr>
+        <w:lastRenderedPageBreak/>
+        <w:t>tein kansion ”</w:t>
+      </w:r>
+      <w:proofErr w:type="spellStart"/>
+      <w:r>
+        <w:rPr>
+          <w:rFonts w:ascii="Arial" w:eastAsia="Times New Roman" w:hAnsi="Arial"/>
+          <w:color w:val="000000"/>
+          <w:sz w:val="24"/>
+          <w:szCs w:val="24"/>
+          <w:lang w:eastAsia="fi-FI"/>
+        </w:rPr>
+        <w:t>sudo</w:t>
+      </w:r>
+      <w:proofErr w:type="spellEnd"/>
+      <w:r>
+        <w:rPr>
+          <w:rFonts w:ascii="Arial" w:eastAsia="Times New Roman" w:hAnsi="Arial"/>
+          <w:color w:val="000000"/>
+          <w:sz w:val="24"/>
+          <w:szCs w:val="24"/>
+          <w:lang w:eastAsia="fi-FI"/>
+        </w:rPr>
+        <w:t xml:space="preserve"> </w:t>
+      </w:r>
+      <w:proofErr w:type="spellStart"/>
+      <w:r>
+        <w:rPr>
+          <w:rFonts w:ascii="Arial" w:eastAsia="Times New Roman" w:hAnsi="Arial"/>
+          <w:color w:val="000000"/>
+          <w:sz w:val="24"/>
+          <w:szCs w:val="24"/>
+          <w:lang w:eastAsia="fi-FI"/>
+        </w:rPr>
+        <w:t>mkdir</w:t>
+      </w:r>
+      <w:proofErr w:type="spellEnd"/>
+      <w:r>
+        <w:rPr>
+          <w:rFonts w:ascii="Arial" w:eastAsia="Times New Roman" w:hAnsi="Arial"/>
+          <w:color w:val="000000"/>
+          <w:sz w:val="24"/>
+          <w:szCs w:val="24"/>
+          <w:lang w:eastAsia="fi-FI"/>
+        </w:rPr>
+        <w:t xml:space="preserve"> -p </w:t>
+      </w:r>
+      <w:proofErr w:type="spellStart"/>
+      <w:r>
+        <w:rPr>
+          <w:rFonts w:ascii="Arial" w:eastAsia="Times New Roman" w:hAnsi="Arial"/>
+          <w:color w:val="000000"/>
+          <w:sz w:val="24"/>
+          <w:szCs w:val="24"/>
+          <w:lang w:eastAsia="fi-FI"/>
+        </w:rPr>
+        <w:t>kansiollinenkomentoja</w:t>
+      </w:r>
+      <w:proofErr w:type="spellEnd"/>
+      <w:r>
+        <w:rPr>
+          <w:rFonts w:ascii="Arial" w:eastAsia="Times New Roman" w:hAnsi="Arial"/>
+          <w:color w:val="000000"/>
+          <w:sz w:val="24"/>
+          <w:szCs w:val="24"/>
+          <w:lang w:eastAsia="fi-FI"/>
+        </w:rPr>
+        <w:t xml:space="preserve">” </w:t>
+      </w:r>
+      <w:proofErr w:type="spellStart"/>
+      <w:r>
+        <w:rPr>
+          <w:rFonts w:ascii="Arial" w:eastAsia="Times New Roman" w:hAnsi="Arial"/>
+          <w:color w:val="000000"/>
+          <w:sz w:val="24"/>
+          <w:szCs w:val="24"/>
+          <w:lang w:eastAsia="fi-FI"/>
+        </w:rPr>
+        <w:t>srv</w:t>
+      </w:r>
+      <w:proofErr w:type="spellEnd"/>
+      <w:r>
+        <w:rPr>
+          <w:rFonts w:ascii="Arial" w:eastAsia="Times New Roman" w:hAnsi="Arial"/>
+          <w:color w:val="000000"/>
+          <w:sz w:val="24"/>
+          <w:szCs w:val="24"/>
+          <w:lang w:eastAsia="fi-FI"/>
+        </w:rPr>
+        <w:t>/</w:t>
+      </w:r>
+      <w:proofErr w:type="spellStart"/>
+      <w:r>
+        <w:rPr>
+          <w:rFonts w:ascii="Arial" w:eastAsia="Times New Roman" w:hAnsi="Arial"/>
+          <w:color w:val="000000"/>
+          <w:sz w:val="24"/>
+          <w:szCs w:val="24"/>
+          <w:lang w:eastAsia="fi-FI"/>
+        </w:rPr>
+        <w:t>salt</w:t>
+      </w:r>
+      <w:proofErr w:type="spellEnd"/>
+      <w:r>
+        <w:rPr>
+          <w:rFonts w:ascii="Arial" w:eastAsia="Times New Roman" w:hAnsi="Arial"/>
+          <w:color w:val="000000"/>
+          <w:sz w:val="24"/>
+          <w:szCs w:val="24"/>
+          <w:lang w:eastAsia="fi-FI"/>
+        </w:rPr>
+        <w:t>/ kansioon.</w:t>
+      </w:r>
+    </w:p>
+    <w:p>
+      <w:pPr>
+        <w:suppressAutoHyphens w:val="0"/>
+        <w:spacing w:before="100" w:beforeAutospacing="1" w:after="100" w:afterAutospacing="1" w:line="240" w:lineRule="auto"/>
+        <w:rPr>
+          <w:rFonts w:ascii="Arial" w:eastAsia="Times New Roman" w:hAnsi="Arial"/>
+          <w:color w:val="000000"/>
+          <w:sz w:val="24"/>
+          <w:szCs w:val="24"/>
+          <w:lang w:eastAsia="fi-FI"/>
+        </w:rPr>
+      </w:pPr>
+      <w:r>
+        <w:rPr>
+          <w:rFonts w:ascii="Arial" w:eastAsia="Times New Roman" w:hAnsi="Arial"/>
+          <w:color w:val="000000"/>
+          <w:sz w:val="24"/>
+          <w:szCs w:val="24"/>
+          <w:lang w:eastAsia="fi-FI"/>
+        </w:rPr>
+        <w:t xml:space="preserve">Kopion </w:t>
+      </w:r>
+      <w:r>
+        <w:rPr>
+          <w:rFonts w:ascii="Arial" w:eastAsia="Times New Roman" w:hAnsi="Arial"/>
+          <w:color w:val="000000"/>
+          <w:sz w:val="24"/>
+          <w:szCs w:val="24"/>
+          <w:lang w:eastAsia="fi-FI"/>
+        </w:rPr>
+        <w:t>kansioon</w:t>
+      </w:r>
+      <w:r>
+        <w:rPr>
+          <w:rFonts w:ascii="Arial" w:eastAsia="Times New Roman" w:hAnsi="Arial"/>
+          <w:color w:val="000000"/>
+          <w:sz w:val="24"/>
+          <w:szCs w:val="24"/>
+          <w:lang w:eastAsia="fi-FI"/>
+        </w:rPr>
+        <w:t xml:space="preserve"> aikaisemmin luomani </w:t>
+      </w:r>
+      <w:proofErr w:type="spellStart"/>
+      <w:r>
+        <w:rPr>
+          <w:rFonts w:ascii="Arial" w:eastAsia="Times New Roman" w:hAnsi="Arial"/>
+          <w:color w:val="000000"/>
+          <w:sz w:val="24"/>
+          <w:szCs w:val="24"/>
+          <w:lang w:eastAsia="fi-FI"/>
+        </w:rPr>
+        <w:t>hello</w:t>
+      </w:r>
+      <w:proofErr w:type="spellEnd"/>
+      <w:r>
+        <w:rPr>
+          <w:rFonts w:ascii="Arial" w:eastAsia="Times New Roman" w:hAnsi="Arial"/>
+          <w:color w:val="000000"/>
+          <w:sz w:val="24"/>
+          <w:szCs w:val="24"/>
+          <w:lang w:eastAsia="fi-FI"/>
+        </w:rPr>
+        <w:t xml:space="preserve"> tiedoston</w:t>
+      </w:r>
+      <w:r>
+        <w:rPr>
+          <w:rFonts w:ascii="Arial" w:eastAsia="Times New Roman" w:hAnsi="Arial"/>
+          <w:color w:val="000000"/>
+          <w:sz w:val="24"/>
+          <w:szCs w:val="24"/>
+          <w:lang w:eastAsia="fi-FI"/>
+        </w:rPr>
+        <w:t xml:space="preserve"> ja loin uuden</w:t>
+      </w:r>
+      <w:r>
+        <w:rPr>
+          <w:rFonts w:ascii="Arial" w:eastAsia="Times New Roman" w:hAnsi="Arial"/>
+          <w:color w:val="000000"/>
+          <w:sz w:val="24"/>
+          <w:szCs w:val="24"/>
+          <w:lang w:eastAsia="fi-FI"/>
+        </w:rPr>
+        <w:t xml:space="preserve"> </w:t>
+      </w:r>
+      <w:r>
+        <w:rPr>
+          <w:rFonts w:ascii="Arial" w:eastAsia="Times New Roman" w:hAnsi="Arial"/>
+          <w:color w:val="000000"/>
+          <w:sz w:val="24"/>
+          <w:szCs w:val="24"/>
+          <w:lang w:eastAsia="fi-FI"/>
+        </w:rPr>
+        <w:t xml:space="preserve">tiedoston pyyttono.py alla olevalla </w:t>
+      </w:r>
+      <w:proofErr w:type="spellStart"/>
+      <w:r>
+        <w:rPr>
+          <w:rFonts w:ascii="Arial" w:eastAsia="Times New Roman" w:hAnsi="Arial"/>
+          <w:color w:val="000000"/>
+          <w:sz w:val="24"/>
+          <w:szCs w:val="24"/>
+          <w:lang w:eastAsia="fi-FI"/>
+        </w:rPr>
+        <w:t>sisälöllä</w:t>
+      </w:r>
+      <w:proofErr w:type="spellEnd"/>
+      <w:r>
+        <w:rPr>
+          <w:rFonts w:ascii="Arial" w:eastAsia="Times New Roman" w:hAnsi="Arial"/>
+          <w:color w:val="000000"/>
+          <w:sz w:val="24"/>
+          <w:szCs w:val="24"/>
+          <w:lang w:eastAsia="fi-FI"/>
+        </w:rPr>
+        <w:t>:</w:t>
+      </w:r>
+    </w:p>
+    <w:p>
+      <w:pPr>
+        <w:suppressAutoHyphens w:val="0"/>
+        <w:spacing w:before="100" w:beforeAutospacing="1" w:after="100" w:afterAutospacing="1" w:line="240" w:lineRule="auto"/>
+        <w:rPr>
+          <w:rFonts w:ascii="Arial" w:eastAsia="Times New Roman" w:hAnsi="Arial"/>
+          <w:color w:val="000000"/>
+          <w:sz w:val="24"/>
+          <w:szCs w:val="24"/>
+          <w:lang w:eastAsia="fi-FI"/>
+        </w:rPr>
+      </w:pPr>
+      <w:r>
+        <w:rPr>
+          <w:rFonts w:ascii="Arial" w:eastAsia="Times New Roman" w:hAnsi="Arial"/>
+          <w:color w:val="000000"/>
+          <w:sz w:val="24"/>
+          <w:szCs w:val="24"/>
+          <w:lang w:eastAsia="fi-FI"/>
+        </w:rPr>
+        <w:drawing>
+          <wp:inline distT="0" distB="0" distL="0" distR="0" wp14:anchorId="45256441" wp14:editId="4683F5B8">
+            <wp:extent cx="1739989" cy="1054154"/>
+            <wp:effectExtent l="0" t="0" r="0" b="0"/>
+            <wp:docPr id="782399318" name="Picture 1" descr="A screen shot of a computer program&#10;&#10;Description automatically generated"/>
+            <wp:cNvGraphicFramePr>
+              <a:graphicFrameLocks xmlns:a="http://schemas.openxmlformats.org/drawingml/2006/main" noChangeAspect="1"/>
+            </wp:cNvGraphicFramePr>
+            <a:graphic xmlns:a="http://schemas.openxmlformats.org/drawingml/2006/main">
+              <a:graphicData uri="http://schemas.openxmlformats.org/drawingml/2006/picture">
+                <pic:pic xmlns:pic="http://schemas.openxmlformats.org/drawingml/2006/picture">
+                  <pic:nvPicPr>
+                    <pic:cNvPr id="782399318" name="Picture 1" descr="A screen shot of a computer program&#10;&#10;Description automatically generated"/>
+                    <pic:cNvPicPr/>
+                  </pic:nvPicPr>
+                  <pic:blipFill>
+                    <a:blip r:embed="rId38"/>
+                    <a:stretch>
+                      <a:fillRect/>
+                    </a:stretch>
+                  </pic:blipFill>
+                  <pic:spPr>
+                    <a:xfrm>
+                      <a:off x="0" y="0"/>
+                      <a:ext cx="1739989" cy="1054154"/>
+                    </a:xfrm>
+                    <a:prstGeom prst="rect">
+                      <a:avLst/>
+                    </a:prstGeom>
+                  </pic:spPr>
+                </pic:pic>
+              </a:graphicData>
+            </a:graphic>
+          </wp:inline>
+        </w:drawing>
+      </w:r>
+    </w:p>
+    <w:p>
+      <w:pPr>
+        <w:suppressAutoHyphens w:val="0"/>
+        <w:spacing w:before="100" w:beforeAutospacing="1" w:after="100" w:afterAutospacing="1" w:line="240" w:lineRule="auto"/>
+        <w:rPr>
+          <w:rFonts w:ascii="Arial" w:eastAsia="Times New Roman" w:hAnsi="Arial"/>
+          <w:color w:val="000000"/>
+          <w:sz w:val="24"/>
+          <w:szCs w:val="24"/>
+          <w:lang w:eastAsia="fi-FI"/>
+        </w:rPr>
+      </w:pPr>
+      <w:r>
+        <w:rPr>
+          <w:rFonts w:ascii="Arial" w:eastAsia="Times New Roman" w:hAnsi="Arial"/>
+          <w:color w:val="000000"/>
+          <w:sz w:val="24"/>
+          <w:szCs w:val="24"/>
+          <w:lang w:eastAsia="fi-FI"/>
+        </w:rPr>
+        <w:t>sitten komento ”</w:t>
+      </w:r>
+      <w:proofErr w:type="spellStart"/>
+      <w:r>
+        <w:rPr>
+          <w:rFonts w:ascii="Arial" w:eastAsia="Times New Roman" w:hAnsi="Arial"/>
+          <w:color w:val="000000"/>
+          <w:sz w:val="24"/>
+          <w:szCs w:val="24"/>
+          <w:lang w:eastAsia="fi-FI"/>
+        </w:rPr>
+        <w:t>sudoedit</w:t>
+      </w:r>
+      <w:proofErr w:type="spellEnd"/>
+      <w:r>
+        <w:rPr>
+          <w:rFonts w:ascii="Arial" w:eastAsia="Times New Roman" w:hAnsi="Arial"/>
+          <w:color w:val="000000"/>
+          <w:sz w:val="24"/>
+          <w:szCs w:val="24"/>
+          <w:lang w:eastAsia="fi-FI"/>
+        </w:rPr>
+        <w:t xml:space="preserve"> </w:t>
+      </w:r>
+      <w:proofErr w:type="spellStart"/>
+      <w:r>
+        <w:rPr>
+          <w:rFonts w:ascii="Arial" w:eastAsia="Times New Roman" w:hAnsi="Arial"/>
+          <w:color w:val="000000"/>
+          <w:sz w:val="24"/>
+          <w:szCs w:val="24"/>
+          <w:lang w:eastAsia="fi-FI"/>
+        </w:rPr>
+        <w:t>init.sls</w:t>
+      </w:r>
+      <w:proofErr w:type="spellEnd"/>
+      <w:r>
+        <w:rPr>
+          <w:rFonts w:ascii="Arial" w:eastAsia="Times New Roman" w:hAnsi="Arial"/>
+          <w:color w:val="000000"/>
+          <w:sz w:val="24"/>
+          <w:szCs w:val="24"/>
+          <w:lang w:eastAsia="fi-FI"/>
+        </w:rPr>
+        <w:t>”</w:t>
+      </w:r>
+    </w:p>
+    <w:p>
+      <w:pPr>
+        <w:suppressAutoHyphens w:val="0"/>
+        <w:spacing w:before="100" w:beforeAutospacing="1" w:after="100" w:afterAutospacing="1" w:line="240" w:lineRule="auto"/>
+        <w:rPr>
+          <w:rFonts w:ascii="Arial" w:eastAsia="Times New Roman" w:hAnsi="Arial"/>
+          <w:color w:val="000000"/>
+          <w:sz w:val="24"/>
+          <w:szCs w:val="24"/>
+          <w:lang w:eastAsia="fi-FI"/>
+        </w:rPr>
+      </w:pPr>
+      <w:r>
+        <w:rPr>
+          <w:rFonts w:ascii="Arial" w:eastAsia="Times New Roman" w:hAnsi="Arial"/>
+          <w:color w:val="000000"/>
+          <w:sz w:val="24"/>
+          <w:szCs w:val="24"/>
+          <w:lang w:eastAsia="fi-FI"/>
+        </w:rPr>
+        <w:drawing>
+          <wp:inline distT="0" distB="0" distL="0" distR="0" wp14:anchorId="573BB40F" wp14:editId="287798DD">
+            <wp:extent cx="3016405" cy="1511378"/>
+            <wp:effectExtent l="0" t="0" r="0" b="0"/>
+            <wp:docPr id="1964719984" name="Picture 1" descr="A screen shot of a computer&#10;&#10;Description automatically generated"/>
+            <wp:cNvGraphicFramePr>
+              <a:graphicFrameLocks xmlns:a="http://schemas.openxmlformats.org/drawingml/2006/main" noChangeAspect="1"/>
+            </wp:cNvGraphicFramePr>
+            <a:graphic xmlns:a="http://schemas.openxmlformats.org/drawingml/2006/main">
+              <a:graphicData uri="http://schemas.openxmlformats.org/drawingml/2006/picture">
+                <pic:pic xmlns:pic="http://schemas.openxmlformats.org/drawingml/2006/picture">
+                  <pic:nvPicPr>
+                    <pic:cNvPr id="1964719984" name="Picture 1" descr="A screen shot of a computer&#10;&#10;Description automatically generated"/>
+                    <pic:cNvPicPr/>
+                  </pic:nvPicPr>
+                  <pic:blipFill>
+                    <a:blip r:embed="rId39"/>
+                    <a:stretch>
+                      <a:fillRect/>
+                    </a:stretch>
+                  </pic:blipFill>
+                  <pic:spPr>
+                    <a:xfrm>
+                      <a:off x="0" y="0"/>
+                      <a:ext cx="3016405" cy="1511378"/>
+                    </a:xfrm>
+                    <a:prstGeom prst="rect">
+                      <a:avLst/>
+                    </a:prstGeom>
+                  </pic:spPr>
+                </pic:pic>
+              </a:graphicData>
+            </a:graphic>
+          </wp:inline>
+        </w:drawing>
+      </w:r>
+    </w:p>
+    <w:p>
+      <w:pPr>
+        <w:suppressAutoHyphens w:val="0"/>
+        <w:spacing w:before="100" w:beforeAutospacing="1" w:after="100" w:afterAutospacing="1" w:line="240" w:lineRule="auto"/>
+        <w:rPr>
+          <w:rFonts w:ascii="Arial" w:eastAsia="Times New Roman" w:hAnsi="Arial"/>
+          <w:color w:val="000000"/>
+          <w:sz w:val="24"/>
+          <w:szCs w:val="24"/>
+          <w:lang w:eastAsia="fi-FI"/>
+        </w:rPr>
+      </w:pPr>
+      <w:r>
+        <w:rPr>
+          <w:rFonts w:ascii="Arial" w:eastAsia="Times New Roman" w:hAnsi="Arial"/>
+          <w:color w:val="000000"/>
+          <w:sz w:val="24"/>
+          <w:szCs w:val="24"/>
+          <w:lang w:eastAsia="fi-FI"/>
+        </w:rPr>
+        <w:t xml:space="preserve">Muuten sama </w:t>
+      </w:r>
+      <w:r>
+        <w:rPr>
+          <w:rFonts w:ascii="Arial" w:eastAsia="Times New Roman" w:hAnsi="Arial"/>
+          <w:color w:val="000000"/>
+          <w:sz w:val="24"/>
+          <w:szCs w:val="24"/>
+          <w:lang w:eastAsia="fi-FI"/>
+        </w:rPr>
+        <w:t>sisältö tiedostossa</w:t>
+      </w:r>
+      <w:r>
+        <w:rPr>
+          <w:rFonts w:ascii="Arial" w:eastAsia="Times New Roman" w:hAnsi="Arial"/>
+          <w:color w:val="000000"/>
+          <w:sz w:val="24"/>
+          <w:szCs w:val="24"/>
+          <w:lang w:eastAsia="fi-FI"/>
+        </w:rPr>
+        <w:t xml:space="preserve"> kuin </w:t>
+      </w:r>
+      <w:proofErr w:type="spellStart"/>
+      <w:r>
+        <w:rPr>
+          <w:rFonts w:ascii="Arial" w:eastAsia="Times New Roman" w:hAnsi="Arial"/>
+          <w:color w:val="000000"/>
+          <w:sz w:val="24"/>
+          <w:szCs w:val="24"/>
+          <w:lang w:eastAsia="fi-FI"/>
+        </w:rPr>
+        <w:t>hello</w:t>
+      </w:r>
+      <w:proofErr w:type="spellEnd"/>
+      <w:r>
+        <w:rPr>
+          <w:rFonts w:ascii="Arial" w:eastAsia="Times New Roman" w:hAnsi="Arial"/>
+          <w:color w:val="000000"/>
+          <w:sz w:val="24"/>
+          <w:szCs w:val="24"/>
+          <w:lang w:eastAsia="fi-FI"/>
+        </w:rPr>
+        <w:t xml:space="preserve"> kansiossa, mutta lisäsin siihen uuden kohdan pyyttoni.py tiedostoa varten.</w:t>
+      </w:r>
+      <w:r>
+        <w:rPr>
+          <w:rFonts w:ascii="Arial" w:eastAsia="Times New Roman" w:hAnsi="Arial"/>
+          <w:color w:val="000000"/>
+          <w:sz w:val="24"/>
+          <w:szCs w:val="24"/>
+          <w:lang w:eastAsia="fi-FI"/>
+        </w:rPr>
+        <w:t xml:space="preserve"> ja muutin kummankin tiedoston polut vastamaan kansiorakennettani.</w:t>
+      </w:r>
+    </w:p>
+    <w:p>
+      <w:pPr>
+        <w:suppressAutoHyphens w:val="0"/>
+        <w:spacing w:before="100" w:beforeAutospacing="1" w:after="100" w:afterAutospacing="1" w:line="240" w:lineRule="auto"/>
+        <w:rPr>
+          <w:rFonts w:ascii="Arial" w:eastAsia="Times New Roman" w:hAnsi="Arial"/>
+          <w:color w:val="000000"/>
+          <w:sz w:val="24"/>
+          <w:szCs w:val="24"/>
+          <w:lang w:eastAsia="fi-FI"/>
+        </w:rPr>
+      </w:pPr>
+      <w:r>
+        <w:rPr>
+          <w:rFonts w:ascii="Arial" w:eastAsia="Times New Roman" w:hAnsi="Arial"/>
+          <w:color w:val="000000"/>
+          <w:sz w:val="24"/>
+          <w:szCs w:val="24"/>
+          <w:lang w:eastAsia="fi-FI"/>
+        </w:rPr>
+        <w:drawing>
+          <wp:inline distT="0" distB="0" distL="0" distR="0" wp14:anchorId="46B44506" wp14:editId="0CC8CA6E">
+            <wp:extent cx="2825895" cy="2825895"/>
+            <wp:effectExtent l="0" t="0" r="0" b="0"/>
+            <wp:docPr id="432215842" name="Picture 1" descr="A screenshot of a computer&#10;&#10;Description automatically generated"/>
+            <wp:cNvGraphicFramePr>
+              <a:graphicFrameLocks xmlns:a="http://schemas.openxmlformats.org/drawingml/2006/main" noChangeAspect="1"/>
+            </wp:cNvGraphicFramePr>
+            <a:graphic xmlns:a="http://schemas.openxmlformats.org/drawingml/2006/main">
+              <a:graphicData uri="http://schemas.openxmlformats.org/drawingml/2006/picture">
+                <pic:pic xmlns:pic="http://schemas.openxmlformats.org/drawingml/2006/picture">
+                  <pic:nvPicPr>
+                    <pic:cNvPr id="432215842" name="Picture 1" descr="A screenshot of a computer&#10;&#10;Description automatically generated"/>
+                    <pic:cNvPicPr/>
+                  </pic:nvPicPr>
+                  <pic:blipFill>
+                    <a:blip r:embed="rId40"/>
+                    <a:stretch>
+                      <a:fillRect/>
+                    </a:stretch>
+                  </pic:blipFill>
+                  <pic:spPr>
+                    <a:xfrm>
+                      <a:off x="0" y="0"/>
+                      <a:ext cx="2825895" cy="2825895"/>
+                    </a:xfrm>
+                    <a:prstGeom prst="rect">
+                      <a:avLst/>
+                    </a:prstGeom>
+                  </pic:spPr>
+                </pic:pic>
+              </a:graphicData>
+            </a:graphic>
+          </wp:inline>
+        </w:drawing>
+      </w:r>
+    </w:p>
+    <w:p>
+      <w:pPr>
+        <w:suppressAutoHyphens w:val="0"/>
+        <w:spacing w:before="100" w:beforeAutospacing="1" w:after="100" w:afterAutospacing="1" w:line="240" w:lineRule="auto"/>
+        <w:rPr>
+          <w:rFonts w:ascii="Arial" w:eastAsia="Times New Roman" w:hAnsi="Arial"/>
+          <w:color w:val="000000"/>
+          <w:sz w:val="24"/>
+          <w:szCs w:val="24"/>
+          <w:lang w:eastAsia="fi-FI"/>
+        </w:rPr>
+      </w:pPr>
+      <w:r>
+        <w:rPr>
+          <w:rFonts w:ascii="Arial" w:eastAsia="Times New Roman" w:hAnsi="Arial"/>
+          <w:color w:val="000000"/>
+          <w:sz w:val="24"/>
+          <w:szCs w:val="24"/>
+          <w:lang w:eastAsia="fi-FI"/>
+        </w:rPr>
+        <w:t xml:space="preserve">Komento </w:t>
+      </w:r>
+      <w:r>
+        <w:rPr>
+          <w:rFonts w:ascii="Arial" w:eastAsia="Times New Roman" w:hAnsi="Arial"/>
+          <w:color w:val="000000"/>
+          <w:sz w:val="24"/>
+          <w:szCs w:val="24"/>
+          <w:lang w:eastAsia="fi-FI"/>
+        </w:rPr>
+        <w:t>”</w:t>
+      </w:r>
+      <w:proofErr w:type="spellStart"/>
+      <w:r>
+        <w:rPr>
+          <w:rFonts w:ascii="Arial" w:eastAsia="Times New Roman" w:hAnsi="Arial"/>
+          <w:color w:val="000000"/>
+          <w:sz w:val="24"/>
+          <w:szCs w:val="24"/>
+          <w:lang w:eastAsia="fi-FI"/>
+        </w:rPr>
+        <w:t>sudo</w:t>
+      </w:r>
+      <w:proofErr w:type="spellEnd"/>
+      <w:r>
+        <w:rPr>
+          <w:rFonts w:ascii="Arial" w:eastAsia="Times New Roman" w:hAnsi="Arial"/>
+          <w:color w:val="000000"/>
+          <w:sz w:val="24"/>
+          <w:szCs w:val="24"/>
+          <w:lang w:eastAsia="fi-FI"/>
+        </w:rPr>
+        <w:t xml:space="preserve"> </w:t>
+      </w:r>
+      <w:proofErr w:type="spellStart"/>
+      <w:r>
+        <w:rPr>
+          <w:rFonts w:ascii="Arial" w:eastAsia="Times New Roman" w:hAnsi="Arial"/>
+          <w:color w:val="000000"/>
+          <w:sz w:val="24"/>
+          <w:szCs w:val="24"/>
+          <w:lang w:eastAsia="fi-FI"/>
+        </w:rPr>
+        <w:t>salt-call</w:t>
+      </w:r>
+      <w:proofErr w:type="spellEnd"/>
+      <w:r>
+        <w:rPr>
+          <w:rFonts w:ascii="Arial" w:eastAsia="Times New Roman" w:hAnsi="Arial"/>
+          <w:color w:val="000000"/>
+          <w:sz w:val="24"/>
+          <w:szCs w:val="24"/>
+          <w:lang w:eastAsia="fi-FI"/>
+        </w:rPr>
+        <w:t xml:space="preserve"> –</w:t>
+      </w:r>
+      <w:proofErr w:type="spellStart"/>
+      <w:r>
+        <w:rPr>
+          <w:rFonts w:ascii="Arial" w:eastAsia="Times New Roman" w:hAnsi="Arial"/>
+          <w:color w:val="000000"/>
+          <w:sz w:val="24"/>
+          <w:szCs w:val="24"/>
+          <w:lang w:eastAsia="fi-FI"/>
+        </w:rPr>
+        <w:t>local</w:t>
+      </w:r>
+      <w:proofErr w:type="spellEnd"/>
+      <w:r>
+        <w:rPr>
+          <w:rFonts w:ascii="Arial" w:eastAsia="Times New Roman" w:hAnsi="Arial"/>
+          <w:color w:val="000000"/>
+          <w:sz w:val="24"/>
+          <w:szCs w:val="24"/>
+          <w:lang w:eastAsia="fi-FI"/>
+        </w:rPr>
+        <w:t xml:space="preserve"> </w:t>
+      </w:r>
+      <w:proofErr w:type="spellStart"/>
+      <w:proofErr w:type="gramStart"/>
+      <w:r>
+        <w:rPr>
+          <w:rFonts w:ascii="Arial" w:eastAsia="Times New Roman" w:hAnsi="Arial"/>
+          <w:color w:val="000000"/>
+          <w:sz w:val="24"/>
+          <w:szCs w:val="24"/>
+          <w:lang w:eastAsia="fi-FI"/>
+        </w:rPr>
+        <w:t>state.apply</w:t>
+      </w:r>
+      <w:proofErr w:type="spellEnd"/>
+      <w:proofErr w:type="gramEnd"/>
+      <w:r>
+        <w:rPr>
+          <w:rFonts w:ascii="Arial" w:eastAsia="Times New Roman" w:hAnsi="Arial"/>
+          <w:color w:val="000000"/>
+          <w:sz w:val="24"/>
+          <w:szCs w:val="24"/>
+          <w:lang w:eastAsia="fi-FI"/>
+        </w:rPr>
+        <w:t xml:space="preserve"> </w:t>
+      </w:r>
+      <w:proofErr w:type="spellStart"/>
+      <w:r>
+        <w:rPr>
+          <w:rFonts w:ascii="Arial" w:eastAsia="Times New Roman" w:hAnsi="Arial"/>
+          <w:color w:val="000000"/>
+          <w:sz w:val="24"/>
+          <w:szCs w:val="24"/>
+          <w:lang w:eastAsia="fi-FI"/>
+        </w:rPr>
+        <w:t>hello</w:t>
+      </w:r>
+      <w:proofErr w:type="spellEnd"/>
+      <w:r>
+        <w:rPr>
+          <w:rFonts w:ascii="Arial" w:eastAsia="Times New Roman" w:hAnsi="Arial"/>
+          <w:color w:val="000000"/>
+          <w:sz w:val="24"/>
+          <w:szCs w:val="24"/>
+          <w:lang w:eastAsia="fi-FI"/>
+        </w:rPr>
+        <w:t>”</w:t>
+      </w:r>
+      <w:r>
+        <w:rPr>
+          <w:rFonts w:ascii="Arial" w:eastAsia="Times New Roman" w:hAnsi="Arial"/>
+          <w:color w:val="000000"/>
+          <w:sz w:val="24"/>
+          <w:szCs w:val="24"/>
+          <w:lang w:eastAsia="fi-FI"/>
+        </w:rPr>
+        <w:t xml:space="preserve"> näkyi, että yksi tiedosto</w:t>
+      </w:r>
+      <w:r>
+        <w:rPr>
+          <w:rFonts w:ascii="Arial" w:eastAsia="Times New Roman" w:hAnsi="Arial"/>
+          <w:color w:val="000000"/>
+          <w:sz w:val="24"/>
+          <w:szCs w:val="24"/>
+          <w:lang w:eastAsia="fi-FI"/>
+        </w:rPr>
+        <w:t xml:space="preserve"> oli muuttunut ja se oli pyyttoni.py, koska </w:t>
+      </w:r>
+      <w:proofErr w:type="spellStart"/>
+      <w:r>
+        <w:rPr>
+          <w:rFonts w:ascii="Arial" w:eastAsia="Times New Roman" w:hAnsi="Arial"/>
+          <w:color w:val="000000"/>
+          <w:sz w:val="24"/>
+          <w:szCs w:val="24"/>
+          <w:lang w:eastAsia="fi-FI"/>
+        </w:rPr>
+        <w:t>hello</w:t>
+      </w:r>
+      <w:proofErr w:type="spellEnd"/>
+      <w:r>
+        <w:rPr>
+          <w:rFonts w:ascii="Arial" w:eastAsia="Times New Roman" w:hAnsi="Arial"/>
+          <w:color w:val="000000"/>
+          <w:sz w:val="24"/>
+          <w:szCs w:val="24"/>
+          <w:lang w:eastAsia="fi-FI"/>
+        </w:rPr>
+        <w:t xml:space="preserve"> tiedosto löytyi </w:t>
+      </w:r>
+      <w:r>
+        <w:rPr>
+          <w:rFonts w:ascii="Arial" w:eastAsia="Times New Roman" w:hAnsi="Arial"/>
+          <w:color w:val="000000"/>
+          <w:sz w:val="24"/>
+          <w:szCs w:val="24"/>
+          <w:lang w:eastAsia="fi-FI"/>
+        </w:rPr>
+        <w:t xml:space="preserve">jo </w:t>
+      </w:r>
+      <w:proofErr w:type="spellStart"/>
+      <w:r>
+        <w:rPr>
+          <w:rFonts w:ascii="Arial" w:eastAsia="Times New Roman" w:hAnsi="Arial"/>
+          <w:color w:val="000000"/>
+          <w:sz w:val="24"/>
+          <w:szCs w:val="24"/>
+          <w:lang w:eastAsia="fi-FI"/>
+        </w:rPr>
+        <w:t>usr</w:t>
+      </w:r>
+      <w:proofErr w:type="spellEnd"/>
+      <w:r>
+        <w:rPr>
+          <w:rFonts w:ascii="Arial" w:eastAsia="Times New Roman" w:hAnsi="Arial"/>
+          <w:color w:val="000000"/>
+          <w:sz w:val="24"/>
+          <w:szCs w:val="24"/>
+          <w:lang w:eastAsia="fi-FI"/>
+        </w:rPr>
+        <w:t>/</w:t>
+      </w:r>
+      <w:proofErr w:type="spellStart"/>
+      <w:r>
+        <w:rPr>
+          <w:rFonts w:ascii="Arial" w:eastAsia="Times New Roman" w:hAnsi="Arial"/>
+          <w:color w:val="000000"/>
+          <w:sz w:val="24"/>
+          <w:szCs w:val="24"/>
+          <w:lang w:eastAsia="fi-FI"/>
+        </w:rPr>
+        <w:t>local</w:t>
+      </w:r>
+      <w:proofErr w:type="spellEnd"/>
+      <w:r>
+        <w:rPr>
+          <w:rFonts w:ascii="Arial" w:eastAsia="Times New Roman" w:hAnsi="Arial"/>
+          <w:color w:val="000000"/>
+          <w:sz w:val="24"/>
+          <w:szCs w:val="24"/>
+          <w:lang w:eastAsia="fi-FI"/>
+        </w:rPr>
+        <w:t>/bin kansiosta.</w:t>
+      </w:r>
+    </w:p>
+    <w:p>
+      <w:pPr>
+        <w:suppressAutoHyphens w:val="0"/>
+        <w:spacing w:before="100" w:beforeAutospacing="1" w:after="100" w:afterAutospacing="1" w:line="240" w:lineRule="auto"/>
+        <w:rPr>
+          <w:rFonts w:ascii="Arial" w:eastAsia="Times New Roman" w:hAnsi="Arial"/>
+          <w:color w:val="000000"/>
+          <w:sz w:val="24"/>
+          <w:szCs w:val="24"/>
+          <w:lang w:eastAsia="fi-FI"/>
+        </w:rPr>
+      </w:pPr>
+      <w:r>
+        <w:rPr>
+          <w:rFonts w:ascii="Arial" w:eastAsia="Times New Roman" w:hAnsi="Arial"/>
+          <w:color w:val="000000"/>
+          <w:sz w:val="24"/>
+          <w:szCs w:val="24"/>
+          <w:lang w:eastAsia="fi-FI"/>
+        </w:rPr>
+        <w:lastRenderedPageBreak/>
+        <w:drawing>
+          <wp:inline distT="0" distB="0" distL="0" distR="0" wp14:anchorId="29A962F1" wp14:editId="624590B7">
+            <wp:extent cx="2273417" cy="615982"/>
+            <wp:effectExtent l="0" t="0" r="0" b="0"/>
+            <wp:docPr id="1379924816" name="Picture 1" descr="A computer screen with white text&#10;&#10;Description automatically generated"/>
+            <wp:cNvGraphicFramePr>
+              <a:graphicFrameLocks xmlns:a="http://schemas.openxmlformats.org/drawingml/2006/main" noChangeAspect="1"/>
+            </wp:cNvGraphicFramePr>
+            <a:graphic xmlns:a="http://schemas.openxmlformats.org/drawingml/2006/main">
+              <a:graphicData uri="http://schemas.openxmlformats.org/drawingml/2006/picture">
+                <pic:pic xmlns:pic="http://schemas.openxmlformats.org/drawingml/2006/picture">
+                  <pic:nvPicPr>
+                    <pic:cNvPr id="1379924816" name="Picture 1" descr="A computer screen with white text&#10;&#10;Description automatically generated"/>
+                    <pic:cNvPicPr/>
+                  </pic:nvPicPr>
+                  <pic:blipFill>
+                    <a:blip r:embed="rId41"/>
+                    <a:stretch>
+                      <a:fillRect/>
+                    </a:stretch>
+                  </pic:blipFill>
+                  <pic:spPr>
+                    <a:xfrm>
+                      <a:off x="0" y="0"/>
+                      <a:ext cx="2273417" cy="615982"/>
+                    </a:xfrm>
+                    <a:prstGeom prst="rect">
+                      <a:avLst/>
+                    </a:prstGeom>
+                  </pic:spPr>
+                </pic:pic>
+              </a:graphicData>
+            </a:graphic>
+          </wp:inline>
+        </w:drawing>
+      </w:r>
+    </w:p>
+    <w:p>
+      <w:pPr>
+        <w:suppressAutoHyphens w:val="0"/>
+        <w:spacing w:before="100" w:beforeAutospacing="1" w:after="100" w:afterAutospacing="1" w:line="240" w:lineRule="auto"/>
+        <w:rPr>
+          <w:rFonts w:ascii="Arial" w:eastAsia="Times New Roman" w:hAnsi="Arial"/>
+          <w:color w:val="000000"/>
+          <w:sz w:val="24"/>
+          <w:szCs w:val="24"/>
+          <w:lang w:eastAsia="fi-FI"/>
+        </w:rPr>
+      </w:pPr>
+      <w:r>
+        <w:rPr>
+          <w:rFonts w:ascii="Arial" w:eastAsia="Times New Roman" w:hAnsi="Arial"/>
+          <w:color w:val="000000"/>
+          <w:sz w:val="24"/>
+          <w:szCs w:val="24"/>
+          <w:lang w:eastAsia="fi-FI"/>
+        </w:rPr>
+        <w:t>ajoin vielä pyyttoni.py komennon</w:t>
+      </w:r>
+    </w:p>
+    <w:p>
+      <w:pPr>
+        <w:suppressAutoHyphens w:val="0"/>
+        <w:spacing w:before="100" w:beforeAutospacing="1" w:after="100" w:afterAutospacing="1" w:line="240" w:lineRule="auto"/>
+        <w:rPr>
+          <w:rFonts w:ascii="Arial" w:eastAsia="Times New Roman" w:hAnsi="Arial"/>
+          <w:color w:val="000000"/>
+          <w:sz w:val="24"/>
+          <w:szCs w:val="24"/>
+          <w:lang w:eastAsia="fi-FI"/>
+        </w:rPr>
+      </w:pPr>
+    </w:p>
+    <w:p>
+      <w:pPr>
+        <w:suppressAutoHyphens w:val="0"/>
+        <w:spacing w:before="100" w:beforeAutospacing="1" w:after="100" w:afterAutospacing="1" w:line="240" w:lineRule="auto"/>
+        <w:rPr>
+          <w:rFonts w:ascii="Arial" w:eastAsia="Times New Roman" w:hAnsi="Arial"/>
+          <w:color w:val="000000"/>
+          <w:sz w:val="24"/>
+          <w:szCs w:val="24"/>
+          <w:lang w:eastAsia="fi-FI"/>
+        </w:rPr>
+      </w:pPr>
+    </w:p>
+    <w:p>
+      <w:pPr>
+        <w:suppressAutoHyphens w:val="0"/>
+        <w:spacing w:before="100" w:beforeAutospacing="1" w:after="100" w:afterAutospacing="1" w:line="240" w:lineRule="auto"/>
+        <w:rPr>
+          <w:rFonts w:ascii="Arial" w:eastAsia="Times New Roman" w:hAnsi="Arial"/>
+          <w:color w:val="000000"/>
+          <w:sz w:val="24"/>
+          <w:szCs w:val="24"/>
+          <w:lang w:eastAsia="fi-FI"/>
+        </w:rPr>
+      </w:pPr>
+    </w:p>
+    <w:p>
+      <w:pPr>
+        <w:suppressAutoHyphens w:val="0"/>
+        <w:spacing w:before="100" w:beforeAutospacing="1" w:after="100" w:afterAutospacing="1" w:line="240" w:lineRule="auto"/>
+        <w:rPr>
+          <w:rFonts w:ascii="Arial" w:eastAsia="Times New Roman" w:hAnsi="Arial"/>
+          <w:color w:val="000000"/>
+          <w:sz w:val="24"/>
+          <w:szCs w:val="24"/>
+          <w:lang w:eastAsia="fi-FI"/>
+        </w:rPr>
+      </w:pPr>
+    </w:p>
+    <w:p>
+      <w:pPr>
+        <w:suppressAutoHyphens w:val="0"/>
+        <w:spacing w:before="100" w:beforeAutospacing="1" w:after="100" w:afterAutospacing="1" w:line="240" w:lineRule="auto"/>
+        <w:rPr>
+          <w:rFonts w:ascii="Arial" w:hAnsi="Arial"/>
+          <w:color w:val="000000"/>
+        </w:rPr>
+      </w:pPr>
+    </w:p>
+    <w:p>
+      <w:pPr>
+        <w:suppressAutoHyphens w:val="0"/>
+        <w:spacing w:before="100" w:beforeAutospacing="1" w:after="100" w:afterAutospacing="1" w:line="240" w:lineRule="auto"/>
+        <w:rPr>
+          <w:rFonts w:ascii="Arial" w:hAnsi="Arial"/>
+          <w:color w:val="000000"/>
+        </w:rPr>
+      </w:pPr>
+    </w:p>
+    <w:p>
+      <w:pPr>
+        <w:suppressAutoHyphens w:val="0"/>
+        <w:spacing w:before="100" w:beforeAutospacing="1" w:after="100" w:afterAutospacing="1" w:line="240" w:lineRule="auto"/>
+        <w:rPr>
+          <w:rFonts w:ascii="Arial" w:hAnsi="Arial"/>
+          <w:color w:val="000000"/>
+        </w:rPr>
+      </w:pPr>
     </w:p>
     <w:p>
       <w:pPr>
@@ -15205,131 +18093,9 @@
 <file path=word/numbering.xml><?xml version="1.0" encoding="utf-8"?>
 <w:numbering xmlns:wpc="http://schemas.microsoft.com/office/word/2010/wordprocessingCanvas" xmlns:cx="http://schemas.microsoft.com/office/drawing/2014/chartex" xmlns:cx1="http://schemas.microsoft.com/office/drawing/2015/9/8/chartex" xmlns:cx2="http://schemas.microsoft.com/office/drawing/2015/10/21/chartex" xmlns:cx3="http://schemas.microsoft.com/office/drawing/2016/5/9/chartex" xmlns:cx4="http://schemas.microsoft.com/office/drawing/2016/5/10/chartex" xmlns:cx5="http://schemas.microsoft.com/office/drawing/2016/5/11/chartex" xmlns:cx6="http://schemas.microsoft.com/office/drawing/2016/5/12/chartex" xmlns:cx7="http://schemas.microsoft.com/office/drawing/2016/5/13/chartex" xmlns:cx8="http://schemas.microsoft.com/office/drawing/2016/5/14/chartex" xmlns:mc="http://schemas.openxmlformats.org/markup-compatibility/2006" xmlns:aink="http://schemas.microsoft.com/office/drawing/2016/ink" xmlns:am3d="http://schemas.microsoft.com/office/drawing/2017/model3d" xmlns:o="urn:schemas-microsoft-com:office:office" xmlns:oel="http://schemas.microsoft.com/office/2019/extlst" xmlns:r="http://schemas.openxmlformats.org/officeDocument/2006/relationships" xmlns:m="http://schemas.openxmlformats.org/officeDocument/2006/math" xmlns:v="urn:schemas-microsoft-com:vml" xmlns:wp14="http://schemas.microsoft.com/office/word/2010/wordprocessingDrawing" xmlns:wp="http://schemas.openxmlformats.org/drawingml/2006/wordprocessingDrawing" xmlns:w10="urn:schemas-microsoft-com:office:word" xmlns:w="http://schemas.openxmlformats.org/wordprocessingml/2006/main" xmlns:w14="http://schemas.microsoft.com/office/word/2010/wordml" xmlns:w15="http://schemas.microsoft.com/office/word/2012/wordml" xmlns:w16cex="http://schemas.microsoft.com/office/word/2018/wordml/cex" xmlns:w16cid="http://schemas.microsoft.com/office/word/2016/wordml/cid" xmlns:w16="http://schemas.microsoft.com/office/word/2018/wordml" xmlns:w16sdtdh="http://schemas.microsoft.com/office/word/2020/wordml/sdtdatahash" xmlns:w16se="http://schemas.microsoft.com/office/word/2015/wordml/symex" xmlns:wpg="http://schemas.microsoft.com/office/word/2010/wordprocessingGroup" xmlns:wpi="http://schemas.microsoft.com/office/word/2010/wordprocessingInk" xmlns:wne="http://schemas.microsoft.com/office/word/2006/wordml" xmlns:wps="http://schemas.microsoft.com/office/word/2010/wordprocessingShape" mc:Ignorable="w14 w15 w16se w16cid w16 w16cex w16sdtdh wp14">
   <w:abstractNum w:abstractNumId="0" w15:restartNumberingAfterBreak="0">
-    <w:nsid w:val="01BD66D4"/>
+    <w:nsid w:val="009161C5"/>
     <w:multiLevelType w:val="multilevel"/>
-    <w:tmpl w:val="484AA248"/>
-    <w:lvl w:ilvl="0">
-      <w:start w:val="1"/>
-      <w:numFmt w:val="none"/>
-      <w:suff w:val="nothing"/>
-      <w:lvlText w:val="%1"/>
-      <w:lvlJc w:val="left"/>
-      <w:pPr>
-        <w:tabs>
-          <w:tab w:val="num" w:pos="0"/>
-        </w:tabs>
-        <w:ind w:left="0" w:firstLine="0"/>
-      </w:pPr>
-    </w:lvl>
-    <w:lvl w:ilvl="1">
-      <w:start w:val="1"/>
-      <w:numFmt w:val="none"/>
-      <w:suff w:val="nothing"/>
-      <w:lvlText w:val="%2"/>
-      <w:lvlJc w:val="left"/>
-      <w:pPr>
-        <w:tabs>
-          <w:tab w:val="num" w:pos="0"/>
-        </w:tabs>
-        <w:ind w:left="0" w:firstLine="0"/>
-      </w:pPr>
-    </w:lvl>
-    <w:lvl w:ilvl="2">
-      <w:start w:val="1"/>
-      <w:numFmt w:val="none"/>
-      <w:suff w:val="nothing"/>
-      <w:lvlText w:val="%3"/>
-      <w:lvlJc w:val="left"/>
-      <w:pPr>
-        <w:tabs>
-          <w:tab w:val="num" w:pos="0"/>
-        </w:tabs>
-        <w:ind w:left="0" w:firstLine="0"/>
-      </w:pPr>
-    </w:lvl>
-    <w:lvl w:ilvl="3">
-      <w:start w:val="1"/>
-      <w:numFmt w:val="none"/>
-      <w:suff w:val="nothing"/>
-      <w:lvlText w:val="%4"/>
-      <w:lvlJc w:val="left"/>
-      <w:pPr>
-        <w:tabs>
-          <w:tab w:val="num" w:pos="0"/>
-        </w:tabs>
-        <w:ind w:left="0" w:firstLine="0"/>
-      </w:pPr>
-    </w:lvl>
-    <w:lvl w:ilvl="4">
-      <w:start w:val="1"/>
-      <w:numFmt w:val="none"/>
-      <w:suff w:val="nothing"/>
-      <w:lvlText w:val="%5"/>
-      <w:lvlJc w:val="left"/>
-      <w:pPr>
-        <w:tabs>
-          <w:tab w:val="num" w:pos="0"/>
-        </w:tabs>
-        <w:ind w:left="0" w:firstLine="0"/>
-      </w:pPr>
-    </w:lvl>
-    <w:lvl w:ilvl="5">
-      <w:start w:val="1"/>
-      <w:numFmt w:val="none"/>
-      <w:suff w:val="nothing"/>
-      <w:lvlText w:val="%6"/>
-      <w:lvlJc w:val="left"/>
-      <w:pPr>
-        <w:tabs>
-          <w:tab w:val="num" w:pos="0"/>
-        </w:tabs>
-        <w:ind w:left="0" w:firstLine="0"/>
-      </w:pPr>
-    </w:lvl>
-    <w:lvl w:ilvl="6">
-      <w:start w:val="1"/>
-      <w:numFmt w:val="none"/>
-      <w:suff w:val="nothing"/>
-      <w:lvlText w:val="%7"/>
-      <w:lvlJc w:val="left"/>
-      <w:pPr>
-        <w:tabs>
-          <w:tab w:val="num" w:pos="0"/>
-        </w:tabs>
-        <w:ind w:left="0" w:firstLine="0"/>
-      </w:pPr>
-    </w:lvl>
-    <w:lvl w:ilvl="7">
-      <w:start w:val="1"/>
-      <w:numFmt w:val="none"/>
-      <w:suff w:val="nothing"/>
-      <w:lvlText w:val="%8"/>
-      <w:lvlJc w:val="left"/>
-      <w:pPr>
-        <w:tabs>
-          <w:tab w:val="num" w:pos="0"/>
-        </w:tabs>
-        <w:ind w:left="0" w:firstLine="0"/>
-      </w:pPr>
-    </w:lvl>
-    <w:lvl w:ilvl="8">
-      <w:start w:val="1"/>
-      <w:numFmt w:val="none"/>
-      <w:suff w:val="nothing"/>
-      <w:lvlText w:val="%9"/>
-      <w:lvlJc w:val="left"/>
-      <w:pPr>
-        <w:tabs>
-          <w:tab w:val="num" w:pos="0"/>
-        </w:tabs>
-        <w:ind w:left="0" w:firstLine="0"/>
-      </w:pPr>
-    </w:lvl>
-  </w:abstractNum>
-  <w:abstractNum w:abstractNumId="1" w15:restartNumberingAfterBreak="0">
-    <w:nsid w:val="07306776"/>
-    <w:multiLevelType w:val="multilevel"/>
-    <w:tmpl w:val="C722E98E"/>
+    <w:tmpl w:val="20920126"/>
     <w:lvl w:ilvl="0">
       <w:start w:val="1"/>
       <w:numFmt w:val="bullet"/>
@@ -15362,6 +18128,426 @@
         <w:sz w:val="20"/>
       </w:rPr>
     </w:lvl>
+    <w:lvl w:ilvl="2" w:tentative="1">
+      <w:start w:val="1"/>
+      <w:numFmt w:val="bullet"/>
+      <w:lvlText w:val=""/>
+      <w:lvlJc w:val="left"/>
+      <w:pPr>
+        <w:tabs>
+          <w:tab w:val="num" w:pos="2160"/>
+        </w:tabs>
+        <w:ind w:left="2160" w:hanging="360"/>
+      </w:pPr>
+      <w:rPr>
+        <w:rFonts w:ascii="Wingdings" w:hAnsi="Wingdings" w:hint="default"/>
+        <w:sz w:val="20"/>
+      </w:rPr>
+    </w:lvl>
+    <w:lvl w:ilvl="3" w:tentative="1">
+      <w:start w:val="1"/>
+      <w:numFmt w:val="bullet"/>
+      <w:lvlText w:val=""/>
+      <w:lvlJc w:val="left"/>
+      <w:pPr>
+        <w:tabs>
+          <w:tab w:val="num" w:pos="2880"/>
+        </w:tabs>
+        <w:ind w:left="2880" w:hanging="360"/>
+      </w:pPr>
+      <w:rPr>
+        <w:rFonts w:ascii="Wingdings" w:hAnsi="Wingdings" w:hint="default"/>
+        <w:sz w:val="20"/>
+      </w:rPr>
+    </w:lvl>
+    <w:lvl w:ilvl="4" w:tentative="1">
+      <w:start w:val="1"/>
+      <w:numFmt w:val="bullet"/>
+      <w:lvlText w:val=""/>
+      <w:lvlJc w:val="left"/>
+      <w:pPr>
+        <w:tabs>
+          <w:tab w:val="num" w:pos="3600"/>
+        </w:tabs>
+        <w:ind w:left="3600" w:hanging="360"/>
+      </w:pPr>
+      <w:rPr>
+        <w:rFonts w:ascii="Wingdings" w:hAnsi="Wingdings" w:hint="default"/>
+        <w:sz w:val="20"/>
+      </w:rPr>
+    </w:lvl>
+    <w:lvl w:ilvl="5" w:tentative="1">
+      <w:start w:val="1"/>
+      <w:numFmt w:val="bullet"/>
+      <w:lvlText w:val=""/>
+      <w:lvlJc w:val="left"/>
+      <w:pPr>
+        <w:tabs>
+          <w:tab w:val="num" w:pos="4320"/>
+        </w:tabs>
+        <w:ind w:left="4320" w:hanging="360"/>
+      </w:pPr>
+      <w:rPr>
+        <w:rFonts w:ascii="Wingdings" w:hAnsi="Wingdings" w:hint="default"/>
+        <w:sz w:val="20"/>
+      </w:rPr>
+    </w:lvl>
+    <w:lvl w:ilvl="6" w:tentative="1">
+      <w:start w:val="1"/>
+      <w:numFmt w:val="bullet"/>
+      <w:lvlText w:val=""/>
+      <w:lvlJc w:val="left"/>
+      <w:pPr>
+        <w:tabs>
+          <w:tab w:val="num" w:pos="5040"/>
+        </w:tabs>
+        <w:ind w:left="5040" w:hanging="360"/>
+      </w:pPr>
+      <w:rPr>
+        <w:rFonts w:ascii="Wingdings" w:hAnsi="Wingdings" w:hint="default"/>
+        <w:sz w:val="20"/>
+      </w:rPr>
+    </w:lvl>
+    <w:lvl w:ilvl="7" w:tentative="1">
+      <w:start w:val="1"/>
+      <w:numFmt w:val="bullet"/>
+      <w:lvlText w:val=""/>
+      <w:lvlJc w:val="left"/>
+      <w:pPr>
+        <w:tabs>
+          <w:tab w:val="num" w:pos="5760"/>
+        </w:tabs>
+        <w:ind w:left="5760" w:hanging="360"/>
+      </w:pPr>
+      <w:rPr>
+        <w:rFonts w:ascii="Wingdings" w:hAnsi="Wingdings" w:hint="default"/>
+        <w:sz w:val="20"/>
+      </w:rPr>
+    </w:lvl>
+    <w:lvl w:ilvl="8" w:tentative="1">
+      <w:start w:val="1"/>
+      <w:numFmt w:val="bullet"/>
+      <w:lvlText w:val=""/>
+      <w:lvlJc w:val="left"/>
+      <w:pPr>
+        <w:tabs>
+          <w:tab w:val="num" w:pos="6480"/>
+        </w:tabs>
+        <w:ind w:left="6480" w:hanging="360"/>
+      </w:pPr>
+      <w:rPr>
+        <w:rFonts w:ascii="Wingdings" w:hAnsi="Wingdings" w:hint="default"/>
+        <w:sz w:val="20"/>
+      </w:rPr>
+    </w:lvl>
+  </w:abstractNum>
+  <w:abstractNum w:abstractNumId="1" w15:restartNumberingAfterBreak="0">
+    <w:nsid w:val="01BD66D4"/>
+    <w:multiLevelType w:val="multilevel"/>
+    <w:tmpl w:val="484AA248"/>
+    <w:lvl w:ilvl="0">
+      <w:start w:val="1"/>
+      <w:numFmt w:val="none"/>
+      <w:suff w:val="nothing"/>
+      <w:lvlText w:val="%1"/>
+      <w:lvlJc w:val="left"/>
+      <w:pPr>
+        <w:tabs>
+          <w:tab w:val="num" w:pos="0"/>
+        </w:tabs>
+        <w:ind w:left="0" w:firstLine="0"/>
+      </w:pPr>
+    </w:lvl>
+    <w:lvl w:ilvl="1">
+      <w:start w:val="1"/>
+      <w:numFmt w:val="none"/>
+      <w:suff w:val="nothing"/>
+      <w:lvlText w:val="%2"/>
+      <w:lvlJc w:val="left"/>
+      <w:pPr>
+        <w:tabs>
+          <w:tab w:val="num" w:pos="0"/>
+        </w:tabs>
+        <w:ind w:left="0" w:firstLine="0"/>
+      </w:pPr>
+    </w:lvl>
+    <w:lvl w:ilvl="2">
+      <w:start w:val="1"/>
+      <w:numFmt w:val="none"/>
+      <w:suff w:val="nothing"/>
+      <w:lvlText w:val="%3"/>
+      <w:lvlJc w:val="left"/>
+      <w:pPr>
+        <w:tabs>
+          <w:tab w:val="num" w:pos="0"/>
+        </w:tabs>
+        <w:ind w:left="0" w:firstLine="0"/>
+      </w:pPr>
+    </w:lvl>
+    <w:lvl w:ilvl="3">
+      <w:start w:val="1"/>
+      <w:numFmt w:val="none"/>
+      <w:suff w:val="nothing"/>
+      <w:lvlText w:val="%4"/>
+      <w:lvlJc w:val="left"/>
+      <w:pPr>
+        <w:tabs>
+          <w:tab w:val="num" w:pos="0"/>
+        </w:tabs>
+        <w:ind w:left="0" w:firstLine="0"/>
+      </w:pPr>
+    </w:lvl>
+    <w:lvl w:ilvl="4">
+      <w:start w:val="1"/>
+      <w:numFmt w:val="none"/>
+      <w:suff w:val="nothing"/>
+      <w:lvlText w:val="%5"/>
+      <w:lvlJc w:val="left"/>
+      <w:pPr>
+        <w:tabs>
+          <w:tab w:val="num" w:pos="0"/>
+        </w:tabs>
+        <w:ind w:left="0" w:firstLine="0"/>
+      </w:pPr>
+    </w:lvl>
+    <w:lvl w:ilvl="5">
+      <w:start w:val="1"/>
+      <w:numFmt w:val="none"/>
+      <w:suff w:val="nothing"/>
+      <w:lvlText w:val="%6"/>
+      <w:lvlJc w:val="left"/>
+      <w:pPr>
+        <w:tabs>
+          <w:tab w:val="num" w:pos="0"/>
+        </w:tabs>
+        <w:ind w:left="0" w:firstLine="0"/>
+      </w:pPr>
+    </w:lvl>
+    <w:lvl w:ilvl="6">
+      <w:start w:val="1"/>
+      <w:numFmt w:val="none"/>
+      <w:suff w:val="nothing"/>
+      <w:lvlText w:val="%7"/>
+      <w:lvlJc w:val="left"/>
+      <w:pPr>
+        <w:tabs>
+          <w:tab w:val="num" w:pos="0"/>
+        </w:tabs>
+        <w:ind w:left="0" w:firstLine="0"/>
+      </w:pPr>
+    </w:lvl>
+    <w:lvl w:ilvl="7">
+      <w:start w:val="1"/>
+      <w:numFmt w:val="none"/>
+      <w:suff w:val="nothing"/>
+      <w:lvlText w:val="%8"/>
+      <w:lvlJc w:val="left"/>
+      <w:pPr>
+        <w:tabs>
+          <w:tab w:val="num" w:pos="0"/>
+        </w:tabs>
+        <w:ind w:left="0" w:firstLine="0"/>
+      </w:pPr>
+    </w:lvl>
+    <w:lvl w:ilvl="8">
+      <w:start w:val="1"/>
+      <w:numFmt w:val="none"/>
+      <w:suff w:val="nothing"/>
+      <w:lvlText w:val="%9"/>
+      <w:lvlJc w:val="left"/>
+      <w:pPr>
+        <w:tabs>
+          <w:tab w:val="num" w:pos="0"/>
+        </w:tabs>
+        <w:ind w:left="0" w:firstLine="0"/>
+      </w:pPr>
+    </w:lvl>
+  </w:abstractNum>
+  <w:abstractNum w:abstractNumId="2" w15:restartNumberingAfterBreak="0">
+    <w:nsid w:val="029F46CF"/>
+    <w:multiLevelType w:val="multilevel"/>
+    <w:tmpl w:val="626AFF18"/>
+    <w:lvl w:ilvl="0">
+      <w:start w:val="1"/>
+      <w:numFmt w:val="bullet"/>
+      <w:lvlText w:val=""/>
+      <w:lvlJc w:val="left"/>
+      <w:pPr>
+        <w:tabs>
+          <w:tab w:val="num" w:pos="720"/>
+        </w:tabs>
+        <w:ind w:left="720" w:hanging="360"/>
+      </w:pPr>
+      <w:rPr>
+        <w:rFonts w:ascii="Symbol" w:hAnsi="Symbol" w:hint="default"/>
+        <w:sz w:val="20"/>
+      </w:rPr>
+    </w:lvl>
+    <w:lvl w:ilvl="1" w:tentative="1">
+      <w:start w:val="1"/>
+      <w:numFmt w:val="bullet"/>
+      <w:lvlText w:val="o"/>
+      <w:lvlJc w:val="left"/>
+      <w:pPr>
+        <w:tabs>
+          <w:tab w:val="num" w:pos="1440"/>
+        </w:tabs>
+        <w:ind w:left="1440" w:hanging="360"/>
+      </w:pPr>
+      <w:rPr>
+        <w:rFonts w:ascii="Courier New" w:hAnsi="Courier New" w:hint="default"/>
+        <w:sz w:val="20"/>
+      </w:rPr>
+    </w:lvl>
+    <w:lvl w:ilvl="2" w:tentative="1">
+      <w:start w:val="1"/>
+      <w:numFmt w:val="bullet"/>
+      <w:lvlText w:val=""/>
+      <w:lvlJc w:val="left"/>
+      <w:pPr>
+        <w:tabs>
+          <w:tab w:val="num" w:pos="2160"/>
+        </w:tabs>
+        <w:ind w:left="2160" w:hanging="360"/>
+      </w:pPr>
+      <w:rPr>
+        <w:rFonts w:ascii="Wingdings" w:hAnsi="Wingdings" w:hint="default"/>
+        <w:sz w:val="20"/>
+      </w:rPr>
+    </w:lvl>
+    <w:lvl w:ilvl="3" w:tentative="1">
+      <w:start w:val="1"/>
+      <w:numFmt w:val="bullet"/>
+      <w:lvlText w:val=""/>
+      <w:lvlJc w:val="left"/>
+      <w:pPr>
+        <w:tabs>
+          <w:tab w:val="num" w:pos="2880"/>
+        </w:tabs>
+        <w:ind w:left="2880" w:hanging="360"/>
+      </w:pPr>
+      <w:rPr>
+        <w:rFonts w:ascii="Wingdings" w:hAnsi="Wingdings" w:hint="default"/>
+        <w:sz w:val="20"/>
+      </w:rPr>
+    </w:lvl>
+    <w:lvl w:ilvl="4" w:tentative="1">
+      <w:start w:val="1"/>
+      <w:numFmt w:val="bullet"/>
+      <w:lvlText w:val=""/>
+      <w:lvlJc w:val="left"/>
+      <w:pPr>
+        <w:tabs>
+          <w:tab w:val="num" w:pos="3600"/>
+        </w:tabs>
+        <w:ind w:left="3600" w:hanging="360"/>
+      </w:pPr>
+      <w:rPr>
+        <w:rFonts w:ascii="Wingdings" w:hAnsi="Wingdings" w:hint="default"/>
+        <w:sz w:val="20"/>
+      </w:rPr>
+    </w:lvl>
+    <w:lvl w:ilvl="5" w:tentative="1">
+      <w:start w:val="1"/>
+      <w:numFmt w:val="bullet"/>
+      <w:lvlText w:val=""/>
+      <w:lvlJc w:val="left"/>
+      <w:pPr>
+        <w:tabs>
+          <w:tab w:val="num" w:pos="4320"/>
+        </w:tabs>
+        <w:ind w:left="4320" w:hanging="360"/>
+      </w:pPr>
+      <w:rPr>
+        <w:rFonts w:ascii="Wingdings" w:hAnsi="Wingdings" w:hint="default"/>
+        <w:sz w:val="20"/>
+      </w:rPr>
+    </w:lvl>
+    <w:lvl w:ilvl="6" w:tentative="1">
+      <w:start w:val="1"/>
+      <w:numFmt w:val="bullet"/>
+      <w:lvlText w:val=""/>
+      <w:lvlJc w:val="left"/>
+      <w:pPr>
+        <w:tabs>
+          <w:tab w:val="num" w:pos="5040"/>
+        </w:tabs>
+        <w:ind w:left="5040" w:hanging="360"/>
+      </w:pPr>
+      <w:rPr>
+        <w:rFonts w:ascii="Wingdings" w:hAnsi="Wingdings" w:hint="default"/>
+        <w:sz w:val="20"/>
+      </w:rPr>
+    </w:lvl>
+    <w:lvl w:ilvl="7" w:tentative="1">
+      <w:start w:val="1"/>
+      <w:numFmt w:val="bullet"/>
+      <w:lvlText w:val=""/>
+      <w:lvlJc w:val="left"/>
+      <w:pPr>
+        <w:tabs>
+          <w:tab w:val="num" w:pos="5760"/>
+        </w:tabs>
+        <w:ind w:left="5760" w:hanging="360"/>
+      </w:pPr>
+      <w:rPr>
+        <w:rFonts w:ascii="Wingdings" w:hAnsi="Wingdings" w:hint="default"/>
+        <w:sz w:val="20"/>
+      </w:rPr>
+    </w:lvl>
+    <w:lvl w:ilvl="8" w:tentative="1">
+      <w:start w:val="1"/>
+      <w:numFmt w:val="bullet"/>
+      <w:lvlText w:val=""/>
+      <w:lvlJc w:val="left"/>
+      <w:pPr>
+        <w:tabs>
+          <w:tab w:val="num" w:pos="6480"/>
+        </w:tabs>
+        <w:ind w:left="6480" w:hanging="360"/>
+      </w:pPr>
+      <w:rPr>
+        <w:rFonts w:ascii="Wingdings" w:hAnsi="Wingdings" w:hint="default"/>
+        <w:sz w:val="20"/>
+      </w:rPr>
+    </w:lvl>
+  </w:abstractNum>
+  <w:abstractNum w:abstractNumId="3" w15:restartNumberingAfterBreak="0">
+    <w:nsid w:val="07306776"/>
+    <w:multiLevelType w:val="multilevel"/>
+    <w:tmpl w:val="C722E98E"/>
+    <w:lvl w:ilvl="0">
+      <w:start w:val="1"/>
+      <w:numFmt w:val="bullet"/>
+      <w:lvlText w:val=""/>
+      <w:lvlJc w:val="left"/>
+      <w:pPr>
+        <w:tabs>
+          <w:tab w:val="num" w:pos="720"/>
+        </w:tabs>
+        <w:ind w:left="720" w:hanging="360"/>
+      </w:pPr>
+      <w:rPr>
+        <w:rFonts w:ascii="Symbol" w:hAnsi="Symbol" w:hint="default"/>
+        <w:sz w:val="20"/>
+      </w:rPr>
+    </w:lvl>
+    <w:lvl w:ilvl="1">
+      <w:start w:val="1"/>
+      <w:numFmt w:val="bullet"/>
+      <w:lvlText w:val="o"/>
+      <w:lvlJc w:val="left"/>
+      <w:pPr>
+        <w:tabs>
+          <w:tab w:val="num" w:pos="1440"/>
+        </w:tabs>
+        <w:ind w:left="1440" w:hanging="360"/>
+      </w:pPr>
+      <w:rPr>
+        <w:rFonts w:ascii="Courier New" w:hAnsi="Courier New" w:hint="default"/>
+        <w:sz w:val="20"/>
+      </w:rPr>
+    </w:lvl>
     <w:lvl w:ilvl="2">
       <w:start w:val="1"/>
       <w:numFmt w:val="bullet"/>
@@ -15475,7 +18661,156 @@
       </w:rPr>
     </w:lvl>
   </w:abstractNum>
-  <w:abstractNum w:abstractNumId="2" w15:restartNumberingAfterBreak="0">
+  <w:abstractNum w:abstractNumId="4" w15:restartNumberingAfterBreak="0">
+    <w:nsid w:val="16B25771"/>
+    <w:multiLevelType w:val="multilevel"/>
+    <w:tmpl w:val="84309470"/>
+    <w:lvl w:ilvl="0">
+      <w:start w:val="1"/>
+      <w:numFmt w:val="bullet"/>
+      <w:lvlText w:val=""/>
+      <w:lvlJc w:val="left"/>
+      <w:pPr>
+        <w:tabs>
+          <w:tab w:val="num" w:pos="720"/>
+        </w:tabs>
+        <w:ind w:left="720" w:hanging="360"/>
+      </w:pPr>
+      <w:rPr>
+        <w:rFonts w:ascii="Symbol" w:hAnsi="Symbol" w:hint="default"/>
+        <w:sz w:val="20"/>
+      </w:rPr>
+    </w:lvl>
+    <w:lvl w:ilvl="1" w:tentative="1">
+      <w:start w:val="1"/>
+      <w:numFmt w:val="bullet"/>
+      <w:lvlText w:val="o"/>
+      <w:lvlJc w:val="left"/>
+      <w:pPr>
+        <w:tabs>
+          <w:tab w:val="num" w:pos="1440"/>
+        </w:tabs>
+        <w:ind w:left="1440" w:hanging="360"/>
+      </w:pPr>
+      <w:rPr>
+        <w:rFonts w:ascii="Courier New" w:hAnsi="Courier New" w:hint="default"/>
+        <w:sz w:val="20"/>
+      </w:rPr>
+    </w:lvl>
+    <w:lvl w:ilvl="2" w:tentative="1">
+      <w:start w:val="1"/>
+      <w:numFmt w:val="bullet"/>
+      <w:lvlText w:val=""/>
+      <w:lvlJc w:val="left"/>
+      <w:pPr>
+        <w:tabs>
+          <w:tab w:val="num" w:pos="2160"/>
+        </w:tabs>
+        <w:ind w:left="2160" w:hanging="360"/>
+      </w:pPr>
+      <w:rPr>
+        <w:rFonts w:ascii="Wingdings" w:hAnsi="Wingdings" w:hint="default"/>
+        <w:sz w:val="20"/>
+      </w:rPr>
+    </w:lvl>
+    <w:lvl w:ilvl="3" w:tentative="1">
+      <w:start w:val="1"/>
+      <w:numFmt w:val="bullet"/>
+      <w:lvlText w:val=""/>
+      <w:lvlJc w:val="left"/>
+      <w:pPr>
+        <w:tabs>
+          <w:tab w:val="num" w:pos="2880"/>
+        </w:tabs>
+        <w:ind w:left="2880" w:hanging="360"/>
+      </w:pPr>
+      <w:rPr>
+        <w:rFonts w:ascii="Wingdings" w:hAnsi="Wingdings" w:hint="default"/>
+        <w:sz w:val="20"/>
+      </w:rPr>
+    </w:lvl>
+    <w:lvl w:ilvl="4" w:tentative="1">
+      <w:start w:val="1"/>
+      <w:numFmt w:val="bullet"/>
+      <w:lvlText w:val=""/>
+      <w:lvlJc w:val="left"/>
+      <w:pPr>
+        <w:tabs>
+          <w:tab w:val="num" w:pos="3600"/>
+        </w:tabs>
+        <w:ind w:left="3600" w:hanging="360"/>
+      </w:pPr>
+      <w:rPr>
+        <w:rFonts w:ascii="Wingdings" w:hAnsi="Wingdings" w:hint="default"/>
+        <w:sz w:val="20"/>
+      </w:rPr>
+    </w:lvl>
+    <w:lvl w:ilvl="5" w:tentative="1">
+      <w:start w:val="1"/>
+      <w:numFmt w:val="bullet"/>
+      <w:lvlText w:val=""/>
+      <w:lvlJc w:val="left"/>
+      <w:pPr>
+        <w:tabs>
+          <w:tab w:val="num" w:pos="4320"/>
+        </w:tabs>
+        <w:ind w:left="4320" w:hanging="360"/>
+      </w:pPr>
+      <w:rPr>
+        <w:rFonts w:ascii="Wingdings" w:hAnsi="Wingdings" w:hint="default"/>
+        <w:sz w:val="20"/>
+      </w:rPr>
+    </w:lvl>
+    <w:lvl w:ilvl="6" w:tentative="1">
+      <w:start w:val="1"/>
+      <w:numFmt w:val="bullet"/>
+      <w:lvlText w:val=""/>
+      <w:lvlJc w:val="left"/>
+      <w:pPr>
+        <w:tabs>
+          <w:tab w:val="num" w:pos="5040"/>
+        </w:tabs>
+        <w:ind w:left="5040" w:hanging="360"/>
+      </w:pPr>
+      <w:rPr>
+        <w:rFonts w:ascii="Wingdings" w:hAnsi="Wingdings" w:hint="default"/>
+        <w:sz w:val="20"/>
+      </w:rPr>
+    </w:lvl>
+    <w:lvl w:ilvl="7" w:tentative="1">
+      <w:start w:val="1"/>
+      <w:numFmt w:val="bullet"/>
+      <w:lvlText w:val=""/>
+      <w:lvlJc w:val="left"/>
+      <w:pPr>
+        <w:tabs>
+          <w:tab w:val="num" w:pos="5760"/>
+        </w:tabs>
+        <w:ind w:left="5760" w:hanging="360"/>
+      </w:pPr>
+      <w:rPr>
+        <w:rFonts w:ascii="Wingdings" w:hAnsi="Wingdings" w:hint="default"/>
+        <w:sz w:val="20"/>
+      </w:rPr>
+    </w:lvl>
+    <w:lvl w:ilvl="8" w:tentative="1">
+      <w:start w:val="1"/>
+      <w:numFmt w:val="bullet"/>
+      <w:lvlText w:val=""/>
+      <w:lvlJc w:val="left"/>
+      <w:pPr>
+        <w:tabs>
+          <w:tab w:val="num" w:pos="6480"/>
+        </w:tabs>
+        <w:ind w:left="6480" w:hanging="360"/>
+      </w:pPr>
+      <w:rPr>
+        <w:rFonts w:ascii="Wingdings" w:hAnsi="Wingdings" w:hint="default"/>
+        <w:sz w:val="20"/>
+      </w:rPr>
+    </w:lvl>
+  </w:abstractNum>
+  <w:abstractNum w:abstractNumId="5" w15:restartNumberingAfterBreak="0">
     <w:nsid w:val="389B628C"/>
     <w:multiLevelType w:val="multilevel"/>
     <w:tmpl w:val="C0342424"/>
@@ -15624,7 +18959,7 @@
       </w:rPr>
     </w:lvl>
   </w:abstractNum>
-  <w:abstractNum w:abstractNumId="3" w15:restartNumberingAfterBreak="0">
+  <w:abstractNum w:abstractNumId="6" w15:restartNumberingAfterBreak="0">
     <w:nsid w:val="4354238D"/>
     <w:multiLevelType w:val="multilevel"/>
     <w:tmpl w:val="1AD0E7B6"/>
@@ -15737,7 +19072,156 @@
       </w:pPr>
     </w:lvl>
   </w:abstractNum>
-  <w:abstractNum w:abstractNumId="4" w15:restartNumberingAfterBreak="0">
+  <w:abstractNum w:abstractNumId="7" w15:restartNumberingAfterBreak="0">
+    <w:nsid w:val="4E1E23A5"/>
+    <w:multiLevelType w:val="multilevel"/>
+    <w:tmpl w:val="3946AEDE"/>
+    <w:lvl w:ilvl="0">
+      <w:start w:val="1"/>
+      <w:numFmt w:val="bullet"/>
+      <w:lvlText w:val=""/>
+      <w:lvlJc w:val="left"/>
+      <w:pPr>
+        <w:tabs>
+          <w:tab w:val="num" w:pos="720"/>
+        </w:tabs>
+        <w:ind w:left="720" w:hanging="360"/>
+      </w:pPr>
+      <w:rPr>
+        <w:rFonts w:ascii="Symbol" w:hAnsi="Symbol" w:hint="default"/>
+        <w:sz w:val="20"/>
+      </w:rPr>
+    </w:lvl>
+    <w:lvl w:ilvl="1" w:tentative="1">
+      <w:start w:val="1"/>
+      <w:numFmt w:val="bullet"/>
+      <w:lvlText w:val="o"/>
+      <w:lvlJc w:val="left"/>
+      <w:pPr>
+        <w:tabs>
+          <w:tab w:val="num" w:pos="1440"/>
+        </w:tabs>
+        <w:ind w:left="1440" w:hanging="360"/>
+      </w:pPr>
+      <w:rPr>
+        <w:rFonts w:ascii="Courier New" w:hAnsi="Courier New" w:hint="default"/>
+        <w:sz w:val="20"/>
+      </w:rPr>
+    </w:lvl>
+    <w:lvl w:ilvl="2" w:tentative="1">
+      <w:start w:val="1"/>
+      <w:numFmt w:val="bullet"/>
+      <w:lvlText w:val=""/>
+      <w:lvlJc w:val="left"/>
+      <w:pPr>
+        <w:tabs>
+          <w:tab w:val="num" w:pos="2160"/>
+        </w:tabs>
+        <w:ind w:left="2160" w:hanging="360"/>
+      </w:pPr>
+      <w:rPr>
+        <w:rFonts w:ascii="Wingdings" w:hAnsi="Wingdings" w:hint="default"/>
+        <w:sz w:val="20"/>
+      </w:rPr>
+    </w:lvl>
+    <w:lvl w:ilvl="3" w:tentative="1">
+      <w:start w:val="1"/>
+      <w:numFmt w:val="bullet"/>
+      <w:lvlText w:val=""/>
+      <w:lvlJc w:val="left"/>
+      <w:pPr>
+        <w:tabs>
+          <w:tab w:val="num" w:pos="2880"/>
+        </w:tabs>
+        <w:ind w:left="2880" w:hanging="360"/>
+      </w:pPr>
+      <w:rPr>
+        <w:rFonts w:ascii="Wingdings" w:hAnsi="Wingdings" w:hint="default"/>
+        <w:sz w:val="20"/>
+      </w:rPr>
+    </w:lvl>
+    <w:lvl w:ilvl="4" w:tentative="1">
+      <w:start w:val="1"/>
+      <w:numFmt w:val="bullet"/>
+      <w:lvlText w:val=""/>
+      <w:lvlJc w:val="left"/>
+      <w:pPr>
+        <w:tabs>
+          <w:tab w:val="num" w:pos="3600"/>
+        </w:tabs>
+        <w:ind w:left="3600" w:hanging="360"/>
+      </w:pPr>
+      <w:rPr>
+        <w:rFonts w:ascii="Wingdings" w:hAnsi="Wingdings" w:hint="default"/>
+        <w:sz w:val="20"/>
+      </w:rPr>
+    </w:lvl>
+    <w:lvl w:ilvl="5" w:tentative="1">
+      <w:start w:val="1"/>
+      <w:numFmt w:val="bullet"/>
+      <w:lvlText w:val=""/>
+      <w:lvlJc w:val="left"/>
+      <w:pPr>
+        <w:tabs>
+          <w:tab w:val="num" w:pos="4320"/>
+        </w:tabs>
+        <w:ind w:left="4320" w:hanging="360"/>
+      </w:pPr>
+      <w:rPr>
+        <w:rFonts w:ascii="Wingdings" w:hAnsi="Wingdings" w:hint="default"/>
+        <w:sz w:val="20"/>
+      </w:rPr>
+    </w:lvl>
+    <w:lvl w:ilvl="6" w:tentative="1">
+      <w:start w:val="1"/>
+      <w:numFmt w:val="bullet"/>
+      <w:lvlText w:val=""/>
+      <w:lvlJc w:val="left"/>
+      <w:pPr>
+        <w:tabs>
+          <w:tab w:val="num" w:pos="5040"/>
+        </w:tabs>
+        <w:ind w:left="5040" w:hanging="360"/>
+      </w:pPr>
+      <w:rPr>
+        <w:rFonts w:ascii="Wingdings" w:hAnsi="Wingdings" w:hint="default"/>
+        <w:sz w:val="20"/>
+      </w:rPr>
+    </w:lvl>
+    <w:lvl w:ilvl="7" w:tentative="1">
+      <w:start w:val="1"/>
+      <w:numFmt w:val="bullet"/>
+      <w:lvlText w:val=""/>
+      <w:lvlJc w:val="left"/>
+      <w:pPr>
+        <w:tabs>
+          <w:tab w:val="num" w:pos="5760"/>
+        </w:tabs>
+        <w:ind w:left="5760" w:hanging="360"/>
+      </w:pPr>
+      <w:rPr>
+        <w:rFonts w:ascii="Wingdings" w:hAnsi="Wingdings" w:hint="default"/>
+        <w:sz w:val="20"/>
+      </w:rPr>
+    </w:lvl>
+    <w:lvl w:ilvl="8" w:tentative="1">
+      <w:start w:val="1"/>
+      <w:numFmt w:val="bullet"/>
+      <w:lvlText w:val=""/>
+      <w:lvlJc w:val="left"/>
+      <w:pPr>
+        <w:tabs>
+          <w:tab w:val="num" w:pos="6480"/>
+        </w:tabs>
+        <w:ind w:left="6480" w:hanging="360"/>
+      </w:pPr>
+      <w:rPr>
+        <w:rFonts w:ascii="Wingdings" w:hAnsi="Wingdings" w:hint="default"/>
+        <w:sz w:val="20"/>
+      </w:rPr>
+    </w:lvl>
+  </w:abstractNum>
+  <w:abstractNum w:abstractNumId="8" w15:restartNumberingAfterBreak="0">
     <w:nsid w:val="6E76025C"/>
     <w:multiLevelType w:val="multilevel"/>
     <w:tmpl w:val="535685C6"/>
@@ -15886,7 +19370,305 @@
       </w:rPr>
     </w:lvl>
   </w:abstractNum>
-  <w:abstractNum w:abstractNumId="5" w15:restartNumberingAfterBreak="0">
+  <w:abstractNum w:abstractNumId="9" w15:restartNumberingAfterBreak="0">
+    <w:nsid w:val="701C30EC"/>
+    <w:multiLevelType w:val="multilevel"/>
+    <w:tmpl w:val="0BBC6B7A"/>
+    <w:lvl w:ilvl="0">
+      <w:start w:val="1"/>
+      <w:numFmt w:val="bullet"/>
+      <w:lvlText w:val=""/>
+      <w:lvlJc w:val="left"/>
+      <w:pPr>
+        <w:tabs>
+          <w:tab w:val="num" w:pos="720"/>
+        </w:tabs>
+        <w:ind w:left="720" w:hanging="360"/>
+      </w:pPr>
+      <w:rPr>
+        <w:rFonts w:ascii="Symbol" w:hAnsi="Symbol" w:hint="default"/>
+        <w:sz w:val="20"/>
+      </w:rPr>
+    </w:lvl>
+    <w:lvl w:ilvl="1" w:tentative="1">
+      <w:start w:val="1"/>
+      <w:numFmt w:val="bullet"/>
+      <w:lvlText w:val="o"/>
+      <w:lvlJc w:val="left"/>
+      <w:pPr>
+        <w:tabs>
+          <w:tab w:val="num" w:pos="1440"/>
+        </w:tabs>
+        <w:ind w:left="1440" w:hanging="360"/>
+      </w:pPr>
+      <w:rPr>
+        <w:rFonts w:ascii="Courier New" w:hAnsi="Courier New" w:hint="default"/>
+        <w:sz w:val="20"/>
+      </w:rPr>
+    </w:lvl>
+    <w:lvl w:ilvl="2" w:tentative="1">
+      <w:start w:val="1"/>
+      <w:numFmt w:val="bullet"/>
+      <w:lvlText w:val=""/>
+      <w:lvlJc w:val="left"/>
+      <w:pPr>
+        <w:tabs>
+          <w:tab w:val="num" w:pos="2160"/>
+        </w:tabs>
+        <w:ind w:left="2160" w:hanging="360"/>
+      </w:pPr>
+      <w:rPr>
+        <w:rFonts w:ascii="Wingdings" w:hAnsi="Wingdings" w:hint="default"/>
+        <w:sz w:val="20"/>
+      </w:rPr>
+    </w:lvl>
+    <w:lvl w:ilvl="3" w:tentative="1">
+      <w:start w:val="1"/>
+      <w:numFmt w:val="bullet"/>
+      <w:lvlText w:val=""/>
+      <w:lvlJc w:val="left"/>
+      <w:pPr>
+        <w:tabs>
+          <w:tab w:val="num" w:pos="2880"/>
+        </w:tabs>
+        <w:ind w:left="2880" w:hanging="360"/>
+      </w:pPr>
+      <w:rPr>
+        <w:rFonts w:ascii="Wingdings" w:hAnsi="Wingdings" w:hint="default"/>
+        <w:sz w:val="20"/>
+      </w:rPr>
+    </w:lvl>
+    <w:lvl w:ilvl="4" w:tentative="1">
+      <w:start w:val="1"/>
+      <w:numFmt w:val="bullet"/>
+      <w:lvlText w:val=""/>
+      <w:lvlJc w:val="left"/>
+      <w:pPr>
+        <w:tabs>
+          <w:tab w:val="num" w:pos="3600"/>
+        </w:tabs>
+        <w:ind w:left="3600" w:hanging="360"/>
+      </w:pPr>
+      <w:rPr>
+        <w:rFonts w:ascii="Wingdings" w:hAnsi="Wingdings" w:hint="default"/>
+        <w:sz w:val="20"/>
+      </w:rPr>
+    </w:lvl>
+    <w:lvl w:ilvl="5" w:tentative="1">
+      <w:start w:val="1"/>
+      <w:numFmt w:val="bullet"/>
+      <w:lvlText w:val=""/>
+      <w:lvlJc w:val="left"/>
+      <w:pPr>
+        <w:tabs>
+          <w:tab w:val="num" w:pos="4320"/>
+        </w:tabs>
+        <w:ind w:left="4320" w:hanging="360"/>
+      </w:pPr>
+      <w:rPr>
+        <w:rFonts w:ascii="Wingdings" w:hAnsi="Wingdings" w:hint="default"/>
+        <w:sz w:val="20"/>
+      </w:rPr>
+    </w:lvl>
+    <w:lvl w:ilvl="6" w:tentative="1">
+      <w:start w:val="1"/>
+      <w:numFmt w:val="bullet"/>
+      <w:lvlText w:val=""/>
+      <w:lvlJc w:val="left"/>
+      <w:pPr>
+        <w:tabs>
+          <w:tab w:val="num" w:pos="5040"/>
+        </w:tabs>
+        <w:ind w:left="5040" w:hanging="360"/>
+      </w:pPr>
+      <w:rPr>
+        <w:rFonts w:ascii="Wingdings" w:hAnsi="Wingdings" w:hint="default"/>
+        <w:sz w:val="20"/>
+      </w:rPr>
+    </w:lvl>
+    <w:lvl w:ilvl="7" w:tentative="1">
+      <w:start w:val="1"/>
+      <w:numFmt w:val="bullet"/>
+      <w:lvlText w:val=""/>
+      <w:lvlJc w:val="left"/>
+      <w:pPr>
+        <w:tabs>
+          <w:tab w:val="num" w:pos="5760"/>
+        </w:tabs>
+        <w:ind w:left="5760" w:hanging="360"/>
+      </w:pPr>
+      <w:rPr>
+        <w:rFonts w:ascii="Wingdings" w:hAnsi="Wingdings" w:hint="default"/>
+        <w:sz w:val="20"/>
+      </w:rPr>
+    </w:lvl>
+    <w:lvl w:ilvl="8" w:tentative="1">
+      <w:start w:val="1"/>
+      <w:numFmt w:val="bullet"/>
+      <w:lvlText w:val=""/>
+      <w:lvlJc w:val="left"/>
+      <w:pPr>
+        <w:tabs>
+          <w:tab w:val="num" w:pos="6480"/>
+        </w:tabs>
+        <w:ind w:left="6480" w:hanging="360"/>
+      </w:pPr>
+      <w:rPr>
+        <w:rFonts w:ascii="Wingdings" w:hAnsi="Wingdings" w:hint="default"/>
+        <w:sz w:val="20"/>
+      </w:rPr>
+    </w:lvl>
+  </w:abstractNum>
+  <w:abstractNum w:abstractNumId="10" w15:restartNumberingAfterBreak="0">
+    <w:nsid w:val="739E3663"/>
+    <w:multiLevelType w:val="multilevel"/>
+    <w:tmpl w:val="4BA467D8"/>
+    <w:lvl w:ilvl="0">
+      <w:start w:val="1"/>
+      <w:numFmt w:val="bullet"/>
+      <w:lvlText w:val=""/>
+      <w:lvlJc w:val="left"/>
+      <w:pPr>
+        <w:tabs>
+          <w:tab w:val="num" w:pos="720"/>
+        </w:tabs>
+        <w:ind w:left="720" w:hanging="360"/>
+      </w:pPr>
+      <w:rPr>
+        <w:rFonts w:ascii="Symbol" w:hAnsi="Symbol" w:hint="default"/>
+        <w:sz w:val="20"/>
+      </w:rPr>
+    </w:lvl>
+    <w:lvl w:ilvl="1" w:tentative="1">
+      <w:start w:val="1"/>
+      <w:numFmt w:val="bullet"/>
+      <w:lvlText w:val="o"/>
+      <w:lvlJc w:val="left"/>
+      <w:pPr>
+        <w:tabs>
+          <w:tab w:val="num" w:pos="1440"/>
+        </w:tabs>
+        <w:ind w:left="1440" w:hanging="360"/>
+      </w:pPr>
+      <w:rPr>
+        <w:rFonts w:ascii="Courier New" w:hAnsi="Courier New" w:hint="default"/>
+        <w:sz w:val="20"/>
+      </w:rPr>
+    </w:lvl>
+    <w:lvl w:ilvl="2" w:tentative="1">
+      <w:start w:val="1"/>
+      <w:numFmt w:val="bullet"/>
+      <w:lvlText w:val=""/>
+      <w:lvlJc w:val="left"/>
+      <w:pPr>
+        <w:tabs>
+          <w:tab w:val="num" w:pos="2160"/>
+        </w:tabs>
+        <w:ind w:left="2160" w:hanging="360"/>
+      </w:pPr>
+      <w:rPr>
+        <w:rFonts w:ascii="Wingdings" w:hAnsi="Wingdings" w:hint="default"/>
+        <w:sz w:val="20"/>
+      </w:rPr>
+    </w:lvl>
+    <w:lvl w:ilvl="3" w:tentative="1">
+      <w:start w:val="1"/>
+      <w:numFmt w:val="bullet"/>
+      <w:lvlText w:val=""/>
+      <w:lvlJc w:val="left"/>
+      <w:pPr>
+        <w:tabs>
+          <w:tab w:val="num" w:pos="2880"/>
+        </w:tabs>
+        <w:ind w:left="2880" w:hanging="360"/>
+      </w:pPr>
+      <w:rPr>
+        <w:rFonts w:ascii="Wingdings" w:hAnsi="Wingdings" w:hint="default"/>
+        <w:sz w:val="20"/>
+      </w:rPr>
+    </w:lvl>
+    <w:lvl w:ilvl="4" w:tentative="1">
+      <w:start w:val="1"/>
+      <w:numFmt w:val="bullet"/>
+      <w:lvlText w:val=""/>
+      <w:lvlJc w:val="left"/>
+      <w:pPr>
+        <w:tabs>
+          <w:tab w:val="num" w:pos="3600"/>
+        </w:tabs>
+        <w:ind w:left="3600" w:hanging="360"/>
+      </w:pPr>
+      <w:rPr>
+        <w:rFonts w:ascii="Wingdings" w:hAnsi="Wingdings" w:hint="default"/>
+        <w:sz w:val="20"/>
+      </w:rPr>
+    </w:lvl>
+    <w:lvl w:ilvl="5" w:tentative="1">
+      <w:start w:val="1"/>
+      <w:numFmt w:val="bullet"/>
+      <w:lvlText w:val=""/>
+      <w:lvlJc w:val="left"/>
+      <w:pPr>
+        <w:tabs>
+          <w:tab w:val="num" w:pos="4320"/>
+        </w:tabs>
+        <w:ind w:left="4320" w:hanging="360"/>
+      </w:pPr>
+      <w:rPr>
+        <w:rFonts w:ascii="Wingdings" w:hAnsi="Wingdings" w:hint="default"/>
+        <w:sz w:val="20"/>
+      </w:rPr>
+    </w:lvl>
+    <w:lvl w:ilvl="6" w:tentative="1">
+      <w:start w:val="1"/>
+      <w:numFmt w:val="bullet"/>
+      <w:lvlText w:val=""/>
+      <w:lvlJc w:val="left"/>
+      <w:pPr>
+        <w:tabs>
+          <w:tab w:val="num" w:pos="5040"/>
+        </w:tabs>
+        <w:ind w:left="5040" w:hanging="360"/>
+      </w:pPr>
+      <w:rPr>
+        <w:rFonts w:ascii="Wingdings" w:hAnsi="Wingdings" w:hint="default"/>
+        <w:sz w:val="20"/>
+      </w:rPr>
+    </w:lvl>
+    <w:lvl w:ilvl="7" w:tentative="1">
+      <w:start w:val="1"/>
+      <w:numFmt w:val="bullet"/>
+      <w:lvlText w:val=""/>
+      <w:lvlJc w:val="left"/>
+      <w:pPr>
+        <w:tabs>
+          <w:tab w:val="num" w:pos="5760"/>
+        </w:tabs>
+        <w:ind w:left="5760" w:hanging="360"/>
+      </w:pPr>
+      <w:rPr>
+        <w:rFonts w:ascii="Wingdings" w:hAnsi="Wingdings" w:hint="default"/>
+        <w:sz w:val="20"/>
+      </w:rPr>
+    </w:lvl>
+    <w:lvl w:ilvl="8" w:tentative="1">
+      <w:start w:val="1"/>
+      <w:numFmt w:val="bullet"/>
+      <w:lvlText w:val=""/>
+      <w:lvlJc w:val="left"/>
+      <w:pPr>
+        <w:tabs>
+          <w:tab w:val="num" w:pos="6480"/>
+        </w:tabs>
+        <w:ind w:left="6480" w:hanging="360"/>
+      </w:pPr>
+      <w:rPr>
+        <w:rFonts w:ascii="Wingdings" w:hAnsi="Wingdings" w:hint="default"/>
+        <w:sz w:val="20"/>
+      </w:rPr>
+    </w:lvl>
+  </w:abstractNum>
+  <w:abstractNum w:abstractNumId="11" w15:restartNumberingAfterBreak="0">
     <w:nsid w:val="79BA2240"/>
     <w:multiLevelType w:val="multilevel"/>
     <w:tmpl w:val="38F215F2"/>
@@ -16035,7 +19817,7 @@
       </w:rPr>
     </w:lvl>
   </w:abstractNum>
-  <w:abstractNum w:abstractNumId="6" w15:restartNumberingAfterBreak="0">
+  <w:abstractNum w:abstractNumId="12" w15:restartNumberingAfterBreak="0">
     <w:nsid w:val="7F511BDC"/>
     <w:multiLevelType w:val="multilevel"/>
     <w:tmpl w:val="FB78C19C"/>
@@ -16176,25 +19958,43 @@
     </w:lvl>
   </w:abstractNum>
   <w:num w:numId="1" w16cid:durableId="1793478321">
-    <w:abstractNumId w:val="0"/>
+    <w:abstractNumId w:val="1"/>
   </w:num>
   <w:num w:numId="2" w16cid:durableId="898831519">
+    <w:abstractNumId w:val="6"/>
+  </w:num>
+  <w:num w:numId="3" w16cid:durableId="721909927">
+    <w:abstractNumId w:val="12"/>
+  </w:num>
+  <w:num w:numId="4" w16cid:durableId="1728989136">
+    <w:abstractNumId w:val="5"/>
+  </w:num>
+  <w:num w:numId="5" w16cid:durableId="1134910564">
+    <w:abstractNumId w:val="8"/>
+  </w:num>
+  <w:num w:numId="6" w16cid:durableId="1079207870">
     <w:abstractNumId w:val="3"/>
   </w:num>
-  <w:num w:numId="3" w16cid:durableId="721909927">
-    <w:abstractNumId w:val="6"/>
+  <w:num w:numId="7" w16cid:durableId="847058267">
+    <w:abstractNumId w:val="11"/>
   </w:num>
-  <w:num w:numId="4" w16cid:durableId="1728989136">
+  <w:num w:numId="8" w16cid:durableId="1331324659">
+    <w:abstractNumId w:val="9"/>
+  </w:num>
+  <w:num w:numId="9" w16cid:durableId="1630478038">
     <w:abstractNumId w:val="2"/>
   </w:num>
-  <w:num w:numId="5" w16cid:durableId="1134910564">
+  <w:num w:numId="10" w16cid:durableId="2033341918">
     <w:abstractNumId w:val="4"/>
   </w:num>
-  <w:num w:numId="6" w16cid:durableId="1079207870">
-    <w:abstractNumId w:val="1"/>
+  <w:num w:numId="11" w16cid:durableId="389883651">
+    <w:abstractNumId w:val="10"/>
   </w:num>
-  <w:num w:numId="7" w16cid:durableId="847058267">
-    <w:abstractNumId w:val="5"/>
+  <w:num w:numId="12" w16cid:durableId="342049903">
+    <w:abstractNumId w:val="7"/>
+  </w:num>
+  <w:num w:numId="13" w16cid:durableId="647245009">
+    <w:abstractNumId w:val="0"/>
   </w:num>
 </w:numbering>
 </file>
@@ -16606,7 +20406,6 @@
     <w:basedOn w:val="Normal"/>
     <w:link w:val="Heading3Char"/>
     <w:uiPriority w:val="9"/>
-    <w:semiHidden/>
     <w:unhideWhenUsed/>
     <w:qFormat/>
     <w:pPr>

</xml_diff>